<commit_message>
Adicionando manual do site e arrumando gmud
</commit_message>
<xml_diff>
--- a/Documentação/Documentos/Gmud.docx
+++ b/Documentação/Documentos/Gmud.docx
@@ -83,6 +83,32 @@
       <w:pPr>
         <w:spacing w:after="0" w:line="240" w:lineRule="auto"/>
         <w:rPr>
+          <w:rFonts w:ascii="Arial" w:eastAsia="Times New Roman" w:hAnsi="Arial" w:cs="Arial"/>
+          <w:b/>
+          <w:bCs/>
+          <w:color w:val="000000"/>
+          <w:kern w:val="0"/>
+          <w:lang w:eastAsia="pt-BR"/>
+          <w14:ligatures w14:val="none"/>
+        </w:rPr>
+      </w:pPr>
+      <w:r>
+        <w:rPr>
+          <w:rFonts w:ascii="Arial" w:eastAsia="Times New Roman" w:hAnsi="Arial" w:cs="Arial"/>
+          <w:b/>
+          <w:bCs/>
+          <w:color w:val="000000"/>
+          <w:kern w:val="0"/>
+          <w:lang w:eastAsia="pt-BR"/>
+          <w14:ligatures w14:val="none"/>
+        </w:rPr>
+        <w:t>16 de novembro de 2023,</w:t>
+      </w:r>
+    </w:p>
+    <w:p>
+      <w:pPr>
+        <w:spacing w:after="0" w:line="240" w:lineRule="auto"/>
+        <w:rPr>
           <w:rFonts w:ascii="Times New Roman" w:eastAsia="Times New Roman" w:hAnsi="Times New Roman" w:cs="Times New Roman"/>
           <w:kern w:val="0"/>
           <w:sz w:val="24"/>
@@ -91,125 +117,10 @@
           <w14:ligatures w14:val="none"/>
         </w:rPr>
       </w:pPr>
-      <w:r>
-        <w:rPr>
-          <w:rFonts w:ascii="Arial" w:eastAsia="Times New Roman" w:hAnsi="Arial" w:cs="Arial"/>
-          <w:b/>
-          <w:bCs/>
-          <w:color w:val="000000"/>
-          <w:kern w:val="0"/>
-          <w:lang w:eastAsia="pt-BR"/>
-          <w14:ligatures w14:val="none"/>
-        </w:rPr>
-        <w:t xml:space="preserve">16 de </w:t>
-      </w:r>
-      <w:r>
-        <w:rPr>
-          <w:rFonts w:ascii="Arial" w:eastAsia="Times New Roman" w:hAnsi="Arial" w:cs="Arial"/>
-          <w:b/>
-          <w:bCs/>
-          <w:color w:val="000000"/>
-          <w:kern w:val="0"/>
-          <w:lang w:eastAsia="pt-BR"/>
-          <w14:ligatures w14:val="none"/>
-        </w:rPr>
-        <w:t>novembro</w:t>
-      </w:r>
-      <w:r>
-        <w:rPr>
-          <w:rFonts w:ascii="Arial" w:eastAsia="Times New Roman" w:hAnsi="Arial" w:cs="Arial"/>
-          <w:b/>
-          <w:bCs/>
-          <w:color w:val="000000"/>
-          <w:kern w:val="0"/>
-          <w:lang w:eastAsia="pt-BR"/>
-          <w14:ligatures w14:val="none"/>
-        </w:rPr>
-        <w:t xml:space="preserve"> de 2023, 02:00-04:30</w:t>
-      </w:r>
     </w:p>
     <w:p>
       <w:pPr>
-        <w:spacing w:before="480" w:after="0" w:line="240" w:lineRule="auto"/>
-        <w:outlineLvl w:val="0"/>
-        <w:rPr>
-          <w:rFonts w:ascii="Arial" w:eastAsia="Times New Roman" w:hAnsi="Arial" w:cs="Arial"/>
-          <w:b/>
-          <w:bCs/>
-          <w:color w:val="000000"/>
-          <w:kern w:val="36"/>
-          <w:sz w:val="28"/>
-          <w:szCs w:val="28"/>
-          <w:lang w:eastAsia="pt-BR"/>
-          <w14:ligatures w14:val="none"/>
-        </w:rPr>
-      </w:pPr>
-      <w:r>
-        <w:rPr>
-          <w:rFonts w:ascii="Arial" w:eastAsia="Times New Roman" w:hAnsi="Arial" w:cs="Arial"/>
-          <w:b/>
-          <w:bCs/>
-          <w:color w:val="000000"/>
-          <w:kern w:val="36"/>
-          <w:sz w:val="28"/>
-          <w:szCs w:val="28"/>
-          <w:lang w:eastAsia="pt-BR"/>
-          <w14:ligatures w14:val="none"/>
-        </w:rPr>
-        <w:t>VISÃO GERAL</w:t>
-      </w:r>
-    </w:p>
-    <w:p>
-      <w:pPr>
-        <w:spacing w:before="200" w:after="0" w:line="240" w:lineRule="auto"/>
-        <w:rPr>
-          <w:rFonts w:ascii="Arial" w:eastAsia="Times New Roman" w:hAnsi="Arial" w:cs="Arial"/>
-          <w:b/>
-          <w:bCs/>
-          <w:color w:val="000000"/>
-          <w:kern w:val="0"/>
-          <w:lang w:eastAsia="pt-BR"/>
-          <w14:ligatures w14:val="none"/>
-        </w:rPr>
-      </w:pPr>
-    </w:p>
-    <w:p>
-      <w:pPr>
-        <w:spacing w:before="200" w:after="0" w:line="240" w:lineRule="auto"/>
-        <w:rPr>
-          <w:rFonts w:ascii="Arial" w:eastAsia="Times New Roman" w:hAnsi="Arial" w:cs="Arial"/>
-          <w:color w:val="000000"/>
-          <w:kern w:val="0"/>
-          <w:lang w:eastAsia="pt-BR"/>
-          <w14:ligatures w14:val="none"/>
-        </w:rPr>
-      </w:pPr>
-      <w:r>
-        <w:rPr>
-          <w:rFonts w:ascii="Arial" w:eastAsia="Times New Roman" w:hAnsi="Arial" w:cs="Arial"/>
-          <w:b/>
-          <w:bCs/>
-          <w:color w:val="000000"/>
-          <w:kern w:val="0"/>
-          <w:lang w:eastAsia="pt-BR"/>
-          <w14:ligatures w14:val="none"/>
-        </w:rPr>
-        <w:t>Responsável: Gabriel Lopes</w:t>
-      </w:r>
-      <w:r>
-        <w:rPr>
-          <w:rFonts w:ascii="Arial" w:eastAsia="Times New Roman" w:hAnsi="Arial" w:cs="Arial"/>
-          <w:color w:val="000000"/>
-          <w:kern w:val="0"/>
-          <w:lang w:eastAsia="pt-BR"/>
-          <w14:ligatures w14:val="none"/>
-        </w:rPr>
-        <w:t>.</w:t>
-      </w:r>
-    </w:p>
-    <w:p>
-      <w:pPr>
-        <w:spacing w:before="200" w:after="0" w:line="240" w:lineRule="auto"/>
+        <w:spacing w:after="0" w:line="240" w:lineRule="auto"/>
         <w:rPr>
           <w:rFonts w:ascii="Times New Roman" w:eastAsia="Times New Roman" w:hAnsi="Times New Roman" w:cs="Times New Roman"/>
           <w:kern w:val="0"/>
@@ -219,44 +130,588 @@
           <w14:ligatures w14:val="none"/>
         </w:rPr>
       </w:pPr>
-    </w:p>
-    <w:p>
-      <w:pPr>
-        <w:spacing w:before="200" w:after="0" w:line="240" w:lineRule="auto"/>
-        <w:rPr>
-          <w:rFonts w:ascii="Arial" w:eastAsia="Times New Roman" w:hAnsi="Arial" w:cs="Arial"/>
-          <w:color w:val="000000"/>
-          <w:kern w:val="0"/>
-          <w:lang w:eastAsia="pt-BR"/>
-          <w14:ligatures w14:val="none"/>
-        </w:rPr>
-      </w:pPr>
       <w:r>
         <w:rPr>
           <w:rFonts w:ascii="Arial" w:eastAsia="Times New Roman" w:hAnsi="Arial" w:cs="Arial"/>
           <w:b/>
           <w:bCs/>
           <w:color w:val="000000"/>
-          <w:kern w:val="0"/>
-          <w:lang w:eastAsia="pt-BR"/>
-          <w14:ligatures w14:val="none"/>
-        </w:rPr>
-        <w:t xml:space="preserve">Classificação: </w:t>
+          <w:kern w:val="36"/>
+          <w:sz w:val="28"/>
+          <w:szCs w:val="28"/>
+          <w:lang w:eastAsia="pt-BR"/>
+          <w14:ligatures w14:val="none"/>
+        </w:rPr>
+        <w:t>VISÃO</w:t>
       </w:r>
       <w:r>
         <w:rPr>
           <w:rFonts w:ascii="Arial" w:eastAsia="Times New Roman" w:hAnsi="Arial" w:cs="Arial"/>
-          <w:color w:val="000000"/>
-          <w:kern w:val="0"/>
-          <w:lang w:eastAsia="pt-BR"/>
-          <w14:ligatures w14:val="none"/>
-        </w:rPr>
-        <w:t>Normal.</w:t>
+          <w:b/>
+          <w:bCs/>
+          <w:color w:val="000000"/>
+          <w:kern w:val="36"/>
+          <w:sz w:val="28"/>
+          <w:szCs w:val="28"/>
+          <w:lang w:eastAsia="pt-BR"/>
+          <w14:ligatures w14:val="none"/>
+        </w:rPr>
+        <w:t xml:space="preserve"> </w:t>
+      </w:r>
+      <w:r>
+        <w:rPr>
+          <w:rFonts w:ascii="Arial" w:eastAsia="Times New Roman" w:hAnsi="Arial" w:cs="Arial"/>
+          <w:b/>
+          <w:bCs/>
+          <w:color w:val="000000"/>
+          <w:kern w:val="36"/>
+          <w:sz w:val="28"/>
+          <w:szCs w:val="28"/>
+          <w:lang w:eastAsia="pt-BR"/>
+          <w14:ligatures w14:val="none"/>
+        </w:rPr>
+        <w:t>GERAL</w:t>
       </w:r>
     </w:p>
+    <w:tbl>
+      <w:tblPr>
+        <w:tblStyle w:val="Tabelacomgrade"/>
+        <w:tblW w:w="0" w:type="auto"/>
+        <w:tblLook w:val="04A0" w:firstRow="1" w:lastRow="0" w:firstColumn="1" w:lastColumn="0" w:noHBand="0" w:noVBand="1"/>
+      </w:tblPr>
+      <w:tblGrid>
+        <w:gridCol w:w="1838"/>
+        <w:gridCol w:w="6656"/>
+      </w:tblGrid>
+      <w:tr>
+        <w:tc>
+          <w:tcPr>
+            <w:tcW w:w="1838" w:type="dxa"/>
+          </w:tcPr>
+          <w:p>
+            <w:pPr>
+              <w:spacing w:before="200"/>
+              <w:rPr>
+                <w:rFonts w:ascii="Arial" w:eastAsia="Times New Roman" w:hAnsi="Arial" w:cs="Arial"/>
+                <w:b/>
+                <w:bCs/>
+                <w:color w:val="FF0000"/>
+                <w:kern w:val="0"/>
+                <w:lang w:eastAsia="pt-BR"/>
+                <w14:ligatures w14:val="none"/>
+              </w:rPr>
+            </w:pPr>
+            <w:r>
+              <w:rPr>
+                <w:rFonts w:ascii="Arial" w:eastAsia="Times New Roman" w:hAnsi="Arial" w:cs="Arial"/>
+                <w:b/>
+                <w:bCs/>
+                <w:kern w:val="0"/>
+                <w:lang w:eastAsia="pt-BR"/>
+                <w14:ligatures w14:val="none"/>
+              </w:rPr>
+              <w:t>Responsável</w:t>
+            </w:r>
+          </w:p>
+        </w:tc>
+        <w:tc>
+          <w:tcPr>
+            <w:tcW w:w="6656" w:type="dxa"/>
+          </w:tcPr>
+          <w:p>
+            <w:pPr>
+              <w:spacing w:before="200"/>
+              <w:rPr>
+                <w:rFonts w:ascii="Arial" w:eastAsia="Times New Roman" w:hAnsi="Arial" w:cs="Arial"/>
+                <w:color w:val="000000"/>
+                <w:kern w:val="0"/>
+                <w:lang w:eastAsia="pt-BR"/>
+                <w14:ligatures w14:val="none"/>
+              </w:rPr>
+            </w:pPr>
+            <w:r>
+              <w:rPr>
+                <w:rFonts w:ascii="Arial" w:eastAsia="Times New Roman" w:hAnsi="Arial" w:cs="Arial"/>
+                <w:color w:val="000000"/>
+                <w:kern w:val="0"/>
+                <w:lang w:eastAsia="pt-BR"/>
+                <w14:ligatures w14:val="none"/>
+              </w:rPr>
+              <w:t>Gabriel Lopez do Carmo</w:t>
+            </w:r>
+          </w:p>
+        </w:tc>
+      </w:tr>
+      <w:tr>
+        <w:trPr>
+          <w:trHeight w:val="521"/>
+        </w:trPr>
+        <w:tc>
+          <w:tcPr>
+            <w:tcW w:w="1838" w:type="dxa"/>
+          </w:tcPr>
+          <w:p>
+            <w:pPr>
+              <w:spacing w:before="200"/>
+              <w:rPr>
+                <w:rFonts w:ascii="Arial" w:eastAsia="Times New Roman" w:hAnsi="Arial" w:cs="Arial"/>
+                <w:b/>
+                <w:bCs/>
+                <w:color w:val="000000"/>
+                <w:kern w:val="0"/>
+                <w:lang w:eastAsia="pt-BR"/>
+                <w14:ligatures w14:val="none"/>
+              </w:rPr>
+            </w:pPr>
+            <w:r>
+              <w:rPr>
+                <w:rFonts w:ascii="Arial" w:eastAsia="Times New Roman" w:hAnsi="Arial" w:cs="Arial"/>
+                <w:b/>
+                <w:bCs/>
+                <w:color w:val="000000"/>
+                <w:kern w:val="0"/>
+                <w:lang w:eastAsia="pt-BR"/>
+                <w14:ligatures w14:val="none"/>
+              </w:rPr>
+              <w:t>Classificação</w:t>
+            </w:r>
+          </w:p>
+        </w:tc>
+        <w:tc>
+          <w:tcPr>
+            <w:tcW w:w="6656" w:type="dxa"/>
+          </w:tcPr>
+          <w:p>
+            <w:pPr>
+              <w:spacing w:before="200"/>
+              <w:rPr>
+                <w:rFonts w:ascii="Arial" w:eastAsia="Times New Roman" w:hAnsi="Arial" w:cs="Arial"/>
+                <w:b/>
+                <w:bCs/>
+                <w:color w:val="000000"/>
+                <w:kern w:val="0"/>
+                <w:lang w:eastAsia="pt-BR"/>
+                <w14:ligatures w14:val="none"/>
+              </w:rPr>
+            </w:pPr>
+            <w:r>
+              <w:rPr>
+                <w:rFonts w:ascii="Arial" w:eastAsia="Times New Roman" w:hAnsi="Arial" w:cs="Arial"/>
+                <w:b/>
+                <w:bCs/>
+                <w:color w:val="000000"/>
+                <w:kern w:val="0"/>
+                <w:lang w:eastAsia="pt-BR"/>
+                <w14:ligatures w14:val="none"/>
+              </w:rPr>
+              <w:t>(x)</w:t>
+            </w:r>
+            <w:r>
+              <w:rPr>
+                <w:rFonts w:ascii="Arial" w:eastAsia="Times New Roman" w:hAnsi="Arial" w:cs="Arial"/>
+                <w:color w:val="000000"/>
+                <w:kern w:val="0"/>
+                <w:lang w:eastAsia="pt-BR"/>
+                <w14:ligatures w14:val="none"/>
+              </w:rPr>
+              <w:t>Normal</w:t>
+            </w:r>
+            <w:r>
+              <w:rPr>
+                <w:rFonts w:ascii="Arial" w:eastAsia="Times New Roman" w:hAnsi="Arial" w:cs="Arial"/>
+                <w:b/>
+                <w:bCs/>
+                <w:color w:val="000000"/>
+                <w:kern w:val="0"/>
+                <w:lang w:eastAsia="pt-BR"/>
+                <w14:ligatures w14:val="none"/>
+              </w:rPr>
+              <w:t xml:space="preserve">          </w:t>
+            </w:r>
+            <w:r>
+              <w:rPr>
+                <w:rFonts w:ascii="Arial" w:eastAsia="Times New Roman" w:hAnsi="Arial" w:cs="Arial"/>
+                <w:b/>
+                <w:bCs/>
+                <w:color w:val="000000"/>
+                <w:kern w:val="0"/>
+                <w:lang w:eastAsia="pt-BR"/>
+                <w14:ligatures w14:val="none"/>
+              </w:rPr>
+              <w:t xml:space="preserve"> </w:t>
+            </w:r>
+            <w:r>
+              <w:rPr>
+                <w:rFonts w:ascii="Arial" w:eastAsia="Times New Roman" w:hAnsi="Arial" w:cs="Arial"/>
+                <w:b/>
+                <w:bCs/>
+                <w:color w:val="000000"/>
+                <w:kern w:val="0"/>
+                <w:lang w:eastAsia="pt-BR"/>
+                <w14:ligatures w14:val="none"/>
+              </w:rPr>
+              <w:t xml:space="preserve">  </w:t>
+            </w:r>
+            <w:r>
+              <w:rPr>
+                <w:rFonts w:ascii="Arial" w:eastAsia="Times New Roman" w:hAnsi="Arial" w:cs="Arial"/>
+                <w:b/>
+                <w:bCs/>
+                <w:color w:val="000000"/>
+                <w:kern w:val="0"/>
+                <w:lang w:eastAsia="pt-BR"/>
+                <w14:ligatures w14:val="none"/>
+              </w:rPr>
+              <w:t xml:space="preserve"> </w:t>
+            </w:r>
+            <w:r>
+              <w:rPr>
+                <w:rFonts w:ascii="Arial" w:eastAsia="Times New Roman" w:hAnsi="Arial" w:cs="Arial"/>
+                <w:b/>
+                <w:bCs/>
+                <w:color w:val="000000"/>
+                <w:kern w:val="0"/>
+                <w:lang w:eastAsia="pt-BR"/>
+                <w14:ligatures w14:val="none"/>
+              </w:rPr>
+              <w:t xml:space="preserve">   </w:t>
+            </w:r>
+            <w:proofErr w:type="gramStart"/>
+            <w:r>
+              <w:rPr>
+                <w:rFonts w:ascii="Arial" w:eastAsia="Times New Roman" w:hAnsi="Arial" w:cs="Arial"/>
+                <w:b/>
+                <w:bCs/>
+                <w:color w:val="000000"/>
+                <w:kern w:val="0"/>
+                <w:lang w:eastAsia="pt-BR"/>
+                <w14:ligatures w14:val="none"/>
+              </w:rPr>
+              <w:t xml:space="preserve"> </w:t>
+            </w:r>
+            <w:r>
+              <w:rPr>
+                <w:rFonts w:ascii="Arial" w:eastAsia="Times New Roman" w:hAnsi="Arial" w:cs="Arial"/>
+                <w:b/>
+                <w:bCs/>
+                <w:color w:val="000000"/>
+                <w:kern w:val="0"/>
+                <w:lang w:eastAsia="pt-BR"/>
+                <w14:ligatures w14:val="none"/>
+              </w:rPr>
+              <w:t xml:space="preserve">  (</w:t>
+            </w:r>
+            <w:proofErr w:type="gramEnd"/>
+            <w:r>
+              <w:rPr>
+                <w:rFonts w:ascii="Arial" w:eastAsia="Times New Roman" w:hAnsi="Arial" w:cs="Arial"/>
+                <w:b/>
+                <w:bCs/>
+                <w:color w:val="000000"/>
+                <w:kern w:val="0"/>
+                <w:lang w:eastAsia="pt-BR"/>
+                <w14:ligatures w14:val="none"/>
+              </w:rPr>
+              <w:t xml:space="preserve"> )</w:t>
+            </w:r>
+            <w:r>
+              <w:rPr>
+                <w:rFonts w:ascii="Arial" w:eastAsia="Times New Roman" w:hAnsi="Arial" w:cs="Arial"/>
+                <w:color w:val="000000"/>
+                <w:kern w:val="0"/>
+                <w:lang w:eastAsia="pt-BR"/>
+                <w14:ligatures w14:val="none"/>
+              </w:rPr>
+              <w:t>Emergencial</w:t>
+            </w:r>
+            <w:r>
+              <w:rPr>
+                <w:rFonts w:ascii="Arial" w:eastAsia="Times New Roman" w:hAnsi="Arial" w:cs="Arial"/>
+                <w:b/>
+                <w:bCs/>
+                <w:color w:val="000000"/>
+                <w:kern w:val="0"/>
+                <w:lang w:eastAsia="pt-BR"/>
+                <w14:ligatures w14:val="none"/>
+              </w:rPr>
+              <w:t xml:space="preserve">         </w:t>
+            </w:r>
+            <w:r>
+              <w:rPr>
+                <w:rFonts w:ascii="Arial" w:eastAsia="Times New Roman" w:hAnsi="Arial" w:cs="Arial"/>
+                <w:b/>
+                <w:bCs/>
+                <w:color w:val="000000"/>
+                <w:kern w:val="0"/>
+                <w:lang w:eastAsia="pt-BR"/>
+                <w14:ligatures w14:val="none"/>
+              </w:rPr>
+              <w:t xml:space="preserve"> </w:t>
+            </w:r>
+            <w:r>
+              <w:rPr>
+                <w:rFonts w:ascii="Arial" w:eastAsia="Times New Roman" w:hAnsi="Arial" w:cs="Arial"/>
+                <w:b/>
+                <w:bCs/>
+                <w:color w:val="000000"/>
+                <w:kern w:val="0"/>
+                <w:lang w:eastAsia="pt-BR"/>
+                <w14:ligatures w14:val="none"/>
+              </w:rPr>
+              <w:t xml:space="preserve">              ( )</w:t>
+            </w:r>
+            <w:r>
+              <w:rPr>
+                <w:rFonts w:ascii="Arial" w:eastAsia="Times New Roman" w:hAnsi="Arial" w:cs="Arial"/>
+                <w:color w:val="000000"/>
+                <w:kern w:val="0"/>
+                <w:lang w:eastAsia="pt-BR"/>
+                <w14:ligatures w14:val="none"/>
+              </w:rPr>
+              <w:t>Padrão</w:t>
+            </w:r>
+          </w:p>
+        </w:tc>
+      </w:tr>
+      <w:tr>
+        <w:trPr>
+          <w:trHeight w:val="911"/>
+        </w:trPr>
+        <w:tc>
+          <w:tcPr>
+            <w:tcW w:w="1838" w:type="dxa"/>
+          </w:tcPr>
+          <w:p>
+            <w:pPr>
+              <w:spacing w:before="200"/>
+              <w:rPr>
+                <w:rFonts w:ascii="Arial" w:eastAsia="Times New Roman" w:hAnsi="Arial" w:cs="Arial"/>
+                <w:b/>
+                <w:bCs/>
+                <w:color w:val="000000"/>
+                <w:kern w:val="0"/>
+                <w:lang w:eastAsia="pt-BR"/>
+                <w14:ligatures w14:val="none"/>
+              </w:rPr>
+            </w:pPr>
+            <w:r>
+              <w:rPr>
+                <w:rFonts w:ascii="Arial" w:eastAsia="Times New Roman" w:hAnsi="Arial" w:cs="Arial"/>
+                <w:b/>
+                <w:bCs/>
+                <w:color w:val="000000"/>
+                <w:kern w:val="0"/>
+                <w:lang w:eastAsia="pt-BR"/>
+                <w14:ligatures w14:val="none"/>
+              </w:rPr>
+              <w:t>Motivo</w:t>
+            </w:r>
+          </w:p>
+        </w:tc>
+        <w:tc>
+          <w:tcPr>
+            <w:tcW w:w="6656" w:type="dxa"/>
+          </w:tcPr>
+          <w:p>
+            <w:pPr>
+              <w:spacing w:before="200"/>
+              <w:rPr>
+                <w:rFonts w:ascii="Arial" w:eastAsia="Times New Roman" w:hAnsi="Arial" w:cs="Arial"/>
+                <w:color w:val="000000"/>
+                <w:kern w:val="0"/>
+                <w:lang w:eastAsia="pt-BR"/>
+                <w14:ligatures w14:val="none"/>
+              </w:rPr>
+            </w:pPr>
+            <w:r>
+              <w:rPr>
+                <w:rFonts w:ascii="Arial" w:eastAsia="Times New Roman" w:hAnsi="Arial" w:cs="Arial"/>
+                <w:color w:val="000000"/>
+                <w:kern w:val="0"/>
+                <w:lang w:eastAsia="pt-BR"/>
+                <w14:ligatures w14:val="none"/>
+              </w:rPr>
+              <w:t>Atualização das tabelas do Banco de Dados para melhorar a performance do sistema.</w:t>
+            </w:r>
+          </w:p>
+        </w:tc>
+      </w:tr>
+      <w:tr>
+        <w:trPr>
+          <w:trHeight w:val="1123"/>
+        </w:trPr>
+        <w:tc>
+          <w:tcPr>
+            <w:tcW w:w="1838" w:type="dxa"/>
+          </w:tcPr>
+          <w:p>
+            <w:pPr>
+              <w:spacing w:before="200"/>
+              <w:rPr>
+                <w:rFonts w:ascii="Arial" w:eastAsia="Times New Roman" w:hAnsi="Arial" w:cs="Arial"/>
+                <w:b/>
+                <w:bCs/>
+                <w:color w:val="000000"/>
+                <w:kern w:val="0"/>
+                <w:lang w:eastAsia="pt-BR"/>
+                <w14:ligatures w14:val="none"/>
+              </w:rPr>
+            </w:pPr>
+            <w:r>
+              <w:rPr>
+                <w:rFonts w:ascii="Arial" w:eastAsia="Times New Roman" w:hAnsi="Arial" w:cs="Arial"/>
+                <w:b/>
+                <w:bCs/>
+                <w:color w:val="000000"/>
+                <w:kern w:val="0"/>
+                <w:lang w:eastAsia="pt-BR"/>
+                <w14:ligatures w14:val="none"/>
+              </w:rPr>
+              <w:t>Riscos</w:t>
+            </w:r>
+          </w:p>
+        </w:tc>
+        <w:tc>
+          <w:tcPr>
+            <w:tcW w:w="6656" w:type="dxa"/>
+          </w:tcPr>
+          <w:p>
+            <w:pPr>
+              <w:spacing w:before="200"/>
+              <w:textAlignment w:val="baseline"/>
+              <w:rPr>
+                <w:rFonts w:ascii="Arial" w:eastAsia="Times New Roman" w:hAnsi="Arial" w:cs="Arial"/>
+                <w:color w:val="000000"/>
+                <w:kern w:val="0"/>
+                <w:lang w:eastAsia="pt-BR"/>
+                <w14:ligatures w14:val="none"/>
+              </w:rPr>
+            </w:pPr>
+            <w:r>
+              <w:rPr>
+                <w:rFonts w:ascii="Arial" w:eastAsia="Times New Roman" w:hAnsi="Arial" w:cs="Arial"/>
+                <w:color w:val="000000"/>
+                <w:kern w:val="0"/>
+                <w:lang w:eastAsia="pt-BR"/>
+                <w14:ligatures w14:val="none"/>
+              </w:rPr>
+              <w:t>Queda do sistema durante a atualização;</w:t>
+            </w:r>
+          </w:p>
+          <w:p>
+            <w:pPr>
+              <w:textAlignment w:val="baseline"/>
+              <w:rPr>
+                <w:rFonts w:ascii="Arial" w:eastAsia="Times New Roman" w:hAnsi="Arial" w:cs="Arial"/>
+                <w:color w:val="000000"/>
+                <w:kern w:val="0"/>
+                <w:lang w:eastAsia="pt-BR"/>
+                <w14:ligatures w14:val="none"/>
+              </w:rPr>
+            </w:pPr>
+            <w:r>
+              <w:rPr>
+                <w:rFonts w:ascii="Arial" w:eastAsia="Times New Roman" w:hAnsi="Arial" w:cs="Arial"/>
+                <w:color w:val="000000"/>
+                <w:kern w:val="0"/>
+                <w:lang w:eastAsia="pt-BR"/>
+                <w14:ligatures w14:val="none"/>
+              </w:rPr>
+              <w:t>Erro na integração do sistema com o Banco de Dados;</w:t>
+            </w:r>
+          </w:p>
+          <w:p>
+            <w:pPr>
+              <w:textAlignment w:val="baseline"/>
+              <w:rPr>
+                <w:rFonts w:ascii="Arial" w:eastAsia="Times New Roman" w:hAnsi="Arial" w:cs="Arial"/>
+                <w:color w:val="000000"/>
+                <w:kern w:val="0"/>
+                <w:lang w:eastAsia="pt-BR"/>
+                <w14:ligatures w14:val="none"/>
+              </w:rPr>
+            </w:pPr>
+            <w:r>
+              <w:rPr>
+                <w:rFonts w:ascii="Arial" w:eastAsia="Times New Roman" w:hAnsi="Arial" w:cs="Arial"/>
+                <w:color w:val="000000"/>
+                <w:kern w:val="0"/>
+                <w:lang w:eastAsia="pt-BR"/>
+                <w14:ligatures w14:val="none"/>
+              </w:rPr>
+              <w:t>Erro na integração dos sensores com o Banco de Dados.</w:t>
+            </w:r>
+          </w:p>
+        </w:tc>
+      </w:tr>
+      <w:tr>
+        <w:trPr>
+          <w:trHeight w:val="913"/>
+        </w:trPr>
+        <w:tc>
+          <w:tcPr>
+            <w:tcW w:w="1838" w:type="dxa"/>
+          </w:tcPr>
+          <w:p>
+            <w:pPr>
+              <w:spacing w:before="200"/>
+              <w:rPr>
+                <w:rFonts w:ascii="Arial" w:eastAsia="Times New Roman" w:hAnsi="Arial" w:cs="Arial"/>
+                <w:b/>
+                <w:bCs/>
+                <w:color w:val="000000"/>
+                <w:kern w:val="0"/>
+                <w:lang w:eastAsia="pt-BR"/>
+                <w14:ligatures w14:val="none"/>
+              </w:rPr>
+            </w:pPr>
+            <w:r>
+              <w:rPr>
+                <w:rFonts w:ascii="Arial" w:eastAsia="Times New Roman" w:hAnsi="Arial" w:cs="Arial"/>
+                <w:b/>
+                <w:bCs/>
+                <w:color w:val="000000"/>
+                <w:kern w:val="0"/>
+                <w:lang w:eastAsia="pt-BR"/>
+                <w14:ligatures w14:val="none"/>
+              </w:rPr>
+              <w:t>Período para Implantação</w:t>
+            </w:r>
+          </w:p>
+        </w:tc>
+        <w:tc>
+          <w:tcPr>
+            <w:tcW w:w="6656" w:type="dxa"/>
+          </w:tcPr>
+          <w:p>
+            <w:pPr>
+              <w:spacing w:before="200"/>
+              <w:textAlignment w:val="baseline"/>
+              <w:rPr>
+                <w:rFonts w:ascii="Arial" w:eastAsia="Times New Roman" w:hAnsi="Arial" w:cs="Arial"/>
+                <w:color w:val="000000"/>
+                <w:kern w:val="0"/>
+                <w:lang w:eastAsia="pt-BR"/>
+                <w14:ligatures w14:val="none"/>
+              </w:rPr>
+            </w:pPr>
+            <w:r>
+              <w:rPr>
+                <w:rFonts w:ascii="Arial" w:eastAsia="Times New Roman" w:hAnsi="Arial" w:cs="Arial"/>
+                <w:color w:val="000000"/>
+                <w:kern w:val="0"/>
+                <w:lang w:eastAsia="pt-BR"/>
+                <w14:ligatures w14:val="none"/>
+              </w:rPr>
+              <w:t>02:00 – 04:30</w:t>
+            </w:r>
+          </w:p>
+        </w:tc>
+      </w:tr>
+    </w:tbl>
     <w:p>
       <w:pPr>
-        <w:spacing w:before="200" w:after="0" w:line="240" w:lineRule="auto"/>
+        <w:spacing w:after="0" w:line="240" w:lineRule="auto"/>
         <w:rPr>
           <w:rFonts w:ascii="Times New Roman" w:eastAsia="Times New Roman" w:hAnsi="Times New Roman" w:cs="Times New Roman"/>
           <w:kern w:val="0"/>
@@ -269,202 +724,8 @@
     </w:p>
     <w:p>
       <w:pPr>
-        <w:spacing w:before="200" w:after="0" w:line="240" w:lineRule="auto"/>
-        <w:rPr>
-          <w:rFonts w:ascii="Arial" w:eastAsia="Times New Roman" w:hAnsi="Arial" w:cs="Arial"/>
-          <w:color w:val="000000"/>
-          <w:kern w:val="0"/>
-          <w:lang w:eastAsia="pt-BR"/>
-          <w14:ligatures w14:val="none"/>
-        </w:rPr>
-      </w:pPr>
-      <w:r>
-        <w:rPr>
-          <w:rFonts w:ascii="Arial" w:eastAsia="Times New Roman" w:hAnsi="Arial" w:cs="Arial"/>
-          <w:b/>
-          <w:bCs/>
-          <w:color w:val="000000"/>
-          <w:kern w:val="0"/>
-          <w:lang w:eastAsia="pt-BR"/>
-          <w14:ligatures w14:val="none"/>
-        </w:rPr>
-        <w:t xml:space="preserve">Motivo: </w:t>
-      </w:r>
-      <w:r>
-        <w:rPr>
-          <w:rFonts w:ascii="Arial" w:eastAsia="Times New Roman" w:hAnsi="Arial" w:cs="Arial"/>
-          <w:color w:val="000000"/>
-          <w:kern w:val="0"/>
-          <w:lang w:eastAsia="pt-BR"/>
-          <w14:ligatures w14:val="none"/>
-        </w:rPr>
-        <w:t>Atualização das tabelas do Banco de Dados para melhorar a performance do sistema.</w:t>
-      </w:r>
-    </w:p>
-    <w:p>
-      <w:pPr>
-        <w:spacing w:before="200" w:after="0" w:line="240" w:lineRule="auto"/>
-        <w:rPr>
-          <w:rFonts w:ascii="Times New Roman" w:eastAsia="Times New Roman" w:hAnsi="Times New Roman" w:cs="Times New Roman"/>
-          <w:kern w:val="0"/>
-          <w:sz w:val="24"/>
-          <w:szCs w:val="24"/>
-          <w:lang w:eastAsia="pt-BR"/>
-          <w14:ligatures w14:val="none"/>
-        </w:rPr>
-      </w:pPr>
-    </w:p>
-    <w:p>
-      <w:pPr>
-        <w:spacing w:before="200" w:after="0" w:line="240" w:lineRule="auto"/>
-        <w:rPr>
-          <w:rFonts w:ascii="Times New Roman" w:eastAsia="Times New Roman" w:hAnsi="Times New Roman" w:cs="Times New Roman"/>
-          <w:kern w:val="0"/>
-          <w:sz w:val="24"/>
-          <w:szCs w:val="24"/>
-          <w:lang w:eastAsia="pt-BR"/>
-          <w14:ligatures w14:val="none"/>
-        </w:rPr>
-      </w:pPr>
-      <w:r>
-        <w:rPr>
-          <w:rFonts w:ascii="Arial" w:eastAsia="Times New Roman" w:hAnsi="Arial" w:cs="Arial"/>
-          <w:b/>
-          <w:bCs/>
-          <w:color w:val="000000"/>
-          <w:kern w:val="0"/>
-          <w:lang w:eastAsia="pt-BR"/>
-          <w14:ligatures w14:val="none"/>
-        </w:rPr>
-        <w:t>Riscos: </w:t>
-      </w:r>
-    </w:p>
-    <w:p>
-      <w:pPr>
-        <w:pStyle w:val="PargrafodaLista"/>
-        <w:numPr>
-          <w:ilvl w:val="0"/>
-          <w:numId w:val="7"/>
-        </w:numPr>
-        <w:spacing w:before="200" w:after="0" w:line="240" w:lineRule="auto"/>
-        <w:textAlignment w:val="baseline"/>
-        <w:rPr>
-          <w:rFonts w:ascii="Arial" w:eastAsia="Times New Roman" w:hAnsi="Arial" w:cs="Arial"/>
-          <w:color w:val="000000"/>
-          <w:kern w:val="0"/>
-          <w:lang w:eastAsia="pt-BR"/>
-          <w14:ligatures w14:val="none"/>
-        </w:rPr>
-      </w:pPr>
-      <w:r>
-        <w:rPr>
-          <w:rFonts w:ascii="Arial" w:eastAsia="Times New Roman" w:hAnsi="Arial" w:cs="Arial"/>
-          <w:color w:val="000000"/>
-          <w:kern w:val="0"/>
-          <w:lang w:eastAsia="pt-BR"/>
-          <w14:ligatures w14:val="none"/>
-        </w:rPr>
-        <w:t>Queda do sistema durante a atualização;</w:t>
-      </w:r>
-    </w:p>
-    <w:p>
-      <w:pPr>
-        <w:pStyle w:val="PargrafodaLista"/>
-        <w:numPr>
-          <w:ilvl w:val="0"/>
-          <w:numId w:val="7"/>
-        </w:numPr>
-        <w:spacing w:after="0" w:line="240" w:lineRule="auto"/>
-        <w:textAlignment w:val="baseline"/>
-        <w:rPr>
-          <w:rFonts w:ascii="Arial" w:eastAsia="Times New Roman" w:hAnsi="Arial" w:cs="Arial"/>
-          <w:color w:val="000000"/>
-          <w:kern w:val="0"/>
-          <w:lang w:eastAsia="pt-BR"/>
-          <w14:ligatures w14:val="none"/>
-        </w:rPr>
-      </w:pPr>
-      <w:r>
-        <w:rPr>
-          <w:rFonts w:ascii="Arial" w:eastAsia="Times New Roman" w:hAnsi="Arial" w:cs="Arial"/>
-          <w:color w:val="000000"/>
-          <w:kern w:val="0"/>
-          <w:lang w:eastAsia="pt-BR"/>
-          <w14:ligatures w14:val="none"/>
-        </w:rPr>
-        <w:t>Erro na integração do sistema com o Banco de Dados;</w:t>
-      </w:r>
-    </w:p>
-    <w:p>
-      <w:pPr>
-        <w:pStyle w:val="PargrafodaLista"/>
-        <w:numPr>
-          <w:ilvl w:val="0"/>
-          <w:numId w:val="7"/>
-        </w:numPr>
-        <w:spacing w:after="0" w:line="240" w:lineRule="auto"/>
-        <w:textAlignment w:val="baseline"/>
-        <w:rPr>
-          <w:rFonts w:ascii="Arial" w:eastAsia="Times New Roman" w:hAnsi="Arial" w:cs="Arial"/>
-          <w:color w:val="000000"/>
-          <w:kern w:val="0"/>
-          <w:lang w:eastAsia="pt-BR"/>
-          <w14:ligatures w14:val="none"/>
-        </w:rPr>
-      </w:pPr>
-      <w:r>
-        <w:rPr>
-          <w:rFonts w:ascii="Arial" w:eastAsia="Times New Roman" w:hAnsi="Arial" w:cs="Arial"/>
-          <w:color w:val="000000"/>
-          <w:kern w:val="0"/>
-          <w:lang w:eastAsia="pt-BR"/>
-          <w14:ligatures w14:val="none"/>
-        </w:rPr>
-        <w:t>Erro na integração dos sensores com o Banco de Dados.</w:t>
-      </w:r>
-    </w:p>
-    <w:p>
-      <w:pPr>
-        <w:spacing w:after="0" w:line="240" w:lineRule="auto"/>
-        <w:rPr>
-          <w:rFonts w:ascii="Times New Roman" w:eastAsia="Times New Roman" w:hAnsi="Times New Roman" w:cs="Times New Roman"/>
-          <w:kern w:val="0"/>
-          <w:sz w:val="24"/>
-          <w:szCs w:val="24"/>
-          <w:lang w:eastAsia="pt-BR"/>
-          <w14:ligatures w14:val="none"/>
-        </w:rPr>
-      </w:pPr>
-    </w:p>
-    <w:p>
-      <w:pPr>
-        <w:spacing w:after="0" w:line="240" w:lineRule="auto"/>
-        <w:rPr>
-          <w:rFonts w:ascii="Times New Roman" w:eastAsia="Times New Roman" w:hAnsi="Times New Roman" w:cs="Times New Roman"/>
-          <w:kern w:val="0"/>
-          <w:sz w:val="24"/>
-          <w:szCs w:val="24"/>
-          <w:lang w:eastAsia="pt-BR"/>
-          <w14:ligatures w14:val="none"/>
-        </w:rPr>
-      </w:pPr>
-    </w:p>
-    <w:p>
-      <w:pPr>
         <w:spacing w:before="480" w:after="0" w:line="240" w:lineRule="auto"/>
         <w:outlineLvl w:val="0"/>
-        <w:rPr>
-          <w:rFonts w:ascii="Times New Roman" w:eastAsia="Times New Roman" w:hAnsi="Times New Roman" w:cs="Times New Roman"/>
-          <w:b/>
-          <w:bCs/>
-          <w:kern w:val="36"/>
-          <w:sz w:val="48"/>
-          <w:szCs w:val="48"/>
-          <w:lang w:eastAsia="pt-BR"/>
-          <w14:ligatures w14:val="none"/>
-        </w:rPr>
-      </w:pPr>
-      <w:r>
         <w:rPr>
           <w:rFonts w:ascii="Arial" w:eastAsia="Times New Roman" w:hAnsi="Arial" w:cs="Arial"/>
           <w:b/>
@@ -476,7 +737,1007 @@
           <w:lang w:eastAsia="pt-BR"/>
           <w14:ligatures w14:val="none"/>
         </w:rPr>
-        <w:t>ETAPAS PARA IMPLANTAÇÃO</w:t>
+      </w:pPr>
+      <w:r>
+        <w:rPr>
+          <w:rFonts w:ascii="Arial" w:eastAsia="Times New Roman" w:hAnsi="Arial" w:cs="Arial"/>
+          <w:b/>
+          <w:bCs/>
+          <w:color w:val="000000"/>
+          <w:kern w:val="36"/>
+          <w:sz w:val="28"/>
+          <w:szCs w:val="28"/>
+          <w:lang w:eastAsia="pt-BR"/>
+          <w14:ligatures w14:val="none"/>
+        </w:rPr>
+        <w:t>ETAPAS</w:t>
+      </w:r>
+      <w:r>
+        <w:rPr>
+          <w:rFonts w:ascii="Arial" w:eastAsia="Times New Roman" w:hAnsi="Arial" w:cs="Arial"/>
+          <w:b/>
+          <w:bCs/>
+          <w:color w:val="000000"/>
+          <w:kern w:val="36"/>
+          <w:sz w:val="28"/>
+          <w:szCs w:val="28"/>
+          <w:lang w:eastAsia="pt-BR"/>
+          <w14:ligatures w14:val="none"/>
+        </w:rPr>
+        <w:t xml:space="preserve"> </w:t>
+      </w:r>
+      <w:r>
+        <w:rPr>
+          <w:rFonts w:ascii="Arial" w:eastAsia="Times New Roman" w:hAnsi="Arial" w:cs="Arial"/>
+          <w:b/>
+          <w:bCs/>
+          <w:color w:val="000000"/>
+          <w:kern w:val="36"/>
+          <w:sz w:val="28"/>
+          <w:szCs w:val="28"/>
+          <w:lang w:eastAsia="pt-BR"/>
+          <w14:ligatures w14:val="none"/>
+        </w:rPr>
+        <w:t>PARA IMPLANTAÇÃO</w:t>
+      </w:r>
+    </w:p>
+    <w:tbl>
+      <w:tblPr>
+        <w:tblStyle w:val="Tabelacomgrade"/>
+        <w:tblW w:w="8500" w:type="dxa"/>
+        <w:tblLook w:val="04A0" w:firstRow="1" w:lastRow="0" w:firstColumn="1" w:lastColumn="0" w:noHBand="0" w:noVBand="1"/>
+      </w:tblPr>
+      <w:tblGrid>
+        <w:gridCol w:w="1669"/>
+        <w:gridCol w:w="1035"/>
+        <w:gridCol w:w="2394"/>
+        <w:gridCol w:w="3402"/>
+      </w:tblGrid>
+      <w:tr>
+        <w:tc>
+          <w:tcPr>
+            <w:tcW w:w="1669" w:type="dxa"/>
+          </w:tcPr>
+          <w:p>
+            <w:pPr>
+              <w:spacing w:before="200"/>
+              <w:rPr>
+                <w:rFonts w:ascii="Arial" w:eastAsia="Times New Roman" w:hAnsi="Arial" w:cs="Arial"/>
+                <w:b/>
+                <w:bCs/>
+                <w:color w:val="FF0000"/>
+                <w:kern w:val="0"/>
+                <w:lang w:eastAsia="pt-BR"/>
+                <w14:ligatures w14:val="none"/>
+              </w:rPr>
+            </w:pPr>
+            <w:r>
+              <w:rPr>
+                <w:rFonts w:ascii="Arial" w:eastAsia="Times New Roman" w:hAnsi="Arial" w:cs="Arial"/>
+                <w:b/>
+                <w:bCs/>
+                <w:kern w:val="0"/>
+                <w:lang w:eastAsia="pt-BR"/>
+                <w14:ligatures w14:val="none"/>
+              </w:rPr>
+              <w:t>Responsável</w:t>
+            </w:r>
+          </w:p>
+        </w:tc>
+        <w:tc>
+          <w:tcPr>
+            <w:tcW w:w="1035" w:type="dxa"/>
+          </w:tcPr>
+          <w:p>
+            <w:pPr>
+              <w:spacing w:before="200"/>
+              <w:rPr>
+                <w:rFonts w:ascii="Arial" w:eastAsia="Times New Roman" w:hAnsi="Arial" w:cs="Arial"/>
+                <w:b/>
+                <w:bCs/>
+                <w:color w:val="000000"/>
+                <w:kern w:val="0"/>
+                <w:lang w:eastAsia="pt-BR"/>
+                <w14:ligatures w14:val="none"/>
+              </w:rPr>
+            </w:pPr>
+            <w:r>
+              <w:rPr>
+                <w:rFonts w:ascii="Arial" w:eastAsia="Times New Roman" w:hAnsi="Arial" w:cs="Arial"/>
+                <w:b/>
+                <w:bCs/>
+                <w:color w:val="000000"/>
+                <w:kern w:val="0"/>
+                <w:lang w:eastAsia="pt-BR"/>
+                <w14:ligatures w14:val="none"/>
+              </w:rPr>
+              <w:t>Período</w:t>
+            </w:r>
+          </w:p>
+        </w:tc>
+        <w:tc>
+          <w:tcPr>
+            <w:tcW w:w="2394" w:type="dxa"/>
+          </w:tcPr>
+          <w:p>
+            <w:pPr>
+              <w:spacing w:before="200"/>
+              <w:rPr>
+                <w:rFonts w:ascii="Arial" w:eastAsia="Times New Roman" w:hAnsi="Arial" w:cs="Arial"/>
+                <w:b/>
+                <w:bCs/>
+                <w:color w:val="000000"/>
+                <w:kern w:val="0"/>
+                <w:lang w:eastAsia="pt-BR"/>
+                <w14:ligatures w14:val="none"/>
+              </w:rPr>
+            </w:pPr>
+            <w:r>
+              <w:rPr>
+                <w:rFonts w:ascii="Arial" w:eastAsia="Times New Roman" w:hAnsi="Arial" w:cs="Arial"/>
+                <w:b/>
+                <w:bCs/>
+                <w:color w:val="000000"/>
+                <w:kern w:val="0"/>
+                <w:lang w:eastAsia="pt-BR"/>
+                <w14:ligatures w14:val="none"/>
+              </w:rPr>
+              <w:t>Função</w:t>
+            </w:r>
+          </w:p>
+        </w:tc>
+        <w:tc>
+          <w:tcPr>
+            <w:tcW w:w="3402" w:type="dxa"/>
+          </w:tcPr>
+          <w:p>
+            <w:pPr>
+              <w:spacing w:before="200"/>
+              <w:rPr>
+                <w:rFonts w:ascii="Arial" w:eastAsia="Times New Roman" w:hAnsi="Arial" w:cs="Arial"/>
+                <w:b/>
+                <w:bCs/>
+                <w:color w:val="000000"/>
+                <w:kern w:val="0"/>
+                <w:lang w:eastAsia="pt-BR"/>
+                <w14:ligatures w14:val="none"/>
+              </w:rPr>
+            </w:pPr>
+            <w:r>
+              <w:rPr>
+                <w:rFonts w:ascii="Arial" w:eastAsia="Times New Roman" w:hAnsi="Arial" w:cs="Arial"/>
+                <w:b/>
+                <w:bCs/>
+                <w:color w:val="000000"/>
+                <w:kern w:val="0"/>
+                <w:lang w:eastAsia="pt-BR"/>
+                <w14:ligatures w14:val="none"/>
+              </w:rPr>
+              <w:t>Descrição</w:t>
+            </w:r>
+          </w:p>
+        </w:tc>
+      </w:tr>
+      <w:tr>
+        <w:trPr>
+          <w:trHeight w:val="1118"/>
+        </w:trPr>
+        <w:tc>
+          <w:tcPr>
+            <w:tcW w:w="1669" w:type="dxa"/>
+            <w:vAlign w:val="center"/>
+          </w:tcPr>
+          <w:p>
+            <w:pPr>
+              <w:spacing w:before="200"/>
+              <w:rPr>
+                <w:rFonts w:ascii="Arial" w:eastAsia="Times New Roman" w:hAnsi="Arial" w:cs="Arial"/>
+                <w:b/>
+                <w:bCs/>
+                <w:color w:val="000000"/>
+                <w:kern w:val="0"/>
+                <w:lang w:eastAsia="pt-BR"/>
+                <w14:ligatures w14:val="none"/>
+              </w:rPr>
+            </w:pPr>
+            <w:r>
+              <w:rPr>
+                <w:rFonts w:ascii="Arial" w:eastAsia="Times New Roman" w:hAnsi="Arial" w:cs="Arial"/>
+                <w:color w:val="000000"/>
+                <w:kern w:val="0"/>
+                <w:lang w:eastAsia="pt-BR"/>
+                <w14:ligatures w14:val="none"/>
+              </w:rPr>
+              <w:t>Matheus Rabello</w:t>
+            </w:r>
+          </w:p>
+        </w:tc>
+        <w:tc>
+          <w:tcPr>
+            <w:tcW w:w="1035" w:type="dxa"/>
+            <w:vAlign w:val="center"/>
+          </w:tcPr>
+          <w:p>
+            <w:pPr>
+              <w:spacing w:before="200"/>
+              <w:rPr>
+                <w:rFonts w:ascii="Arial" w:eastAsia="Times New Roman" w:hAnsi="Arial" w:cs="Arial"/>
+                <w:color w:val="000000"/>
+                <w:kern w:val="0"/>
+                <w:lang w:eastAsia="pt-BR"/>
+                <w14:ligatures w14:val="none"/>
+              </w:rPr>
+            </w:pPr>
+            <w:r>
+              <w:rPr>
+                <w:rFonts w:ascii="Arial" w:eastAsia="Times New Roman" w:hAnsi="Arial" w:cs="Arial"/>
+                <w:color w:val="000000"/>
+                <w:kern w:val="0"/>
+                <w:lang w:eastAsia="pt-BR"/>
+                <w14:ligatures w14:val="none"/>
+              </w:rPr>
+              <w:t>02:00 – 02:15</w:t>
+            </w:r>
+          </w:p>
+        </w:tc>
+        <w:tc>
+          <w:tcPr>
+            <w:tcW w:w="2394" w:type="dxa"/>
+          </w:tcPr>
+          <w:p>
+            <w:pPr>
+              <w:spacing w:before="200"/>
+              <w:rPr>
+                <w:rFonts w:ascii="Arial" w:eastAsia="Times New Roman" w:hAnsi="Arial" w:cs="Arial"/>
+                <w:b/>
+                <w:bCs/>
+                <w:color w:val="000000"/>
+                <w:kern w:val="0"/>
+                <w:lang w:eastAsia="pt-BR"/>
+                <w14:ligatures w14:val="none"/>
+              </w:rPr>
+            </w:pPr>
+            <w:r>
+              <w:rPr>
+                <w:rFonts w:ascii="Arial" w:eastAsia="Times New Roman" w:hAnsi="Arial" w:cs="Arial"/>
+                <w:color w:val="000000"/>
+                <w:kern w:val="0"/>
+                <w:lang w:eastAsia="pt-BR"/>
+                <w14:ligatures w14:val="none"/>
+              </w:rPr>
+              <w:t>B</w:t>
+            </w:r>
+            <w:r>
+              <w:rPr>
+                <w:rFonts w:ascii="Arial" w:eastAsia="Times New Roman" w:hAnsi="Arial" w:cs="Arial"/>
+                <w:color w:val="000000"/>
+                <w:kern w:val="0"/>
+                <w:lang w:eastAsia="pt-BR"/>
+                <w14:ligatures w14:val="none"/>
+              </w:rPr>
+              <w:t>ackup do sistema e acompanhamento da implantação</w:t>
+            </w:r>
+            <w:r>
+              <w:rPr>
+                <w:rFonts w:ascii="Arial" w:eastAsia="Times New Roman" w:hAnsi="Arial" w:cs="Arial"/>
+                <w:color w:val="000000"/>
+                <w:kern w:val="0"/>
+                <w:lang w:eastAsia="pt-BR"/>
+                <w14:ligatures w14:val="none"/>
+              </w:rPr>
+              <w:t>.</w:t>
+            </w:r>
+          </w:p>
+        </w:tc>
+        <w:tc>
+          <w:tcPr>
+            <w:tcW w:w="3402" w:type="dxa"/>
+          </w:tcPr>
+          <w:p>
+            <w:pPr>
+              <w:spacing w:before="200"/>
+              <w:rPr>
+                <w:rFonts w:ascii="Arial" w:eastAsia="Times New Roman" w:hAnsi="Arial" w:cs="Arial"/>
+                <w:b/>
+                <w:bCs/>
+                <w:color w:val="000000"/>
+                <w:kern w:val="0"/>
+                <w:lang w:eastAsia="pt-BR"/>
+                <w14:ligatures w14:val="none"/>
+              </w:rPr>
+            </w:pPr>
+            <w:r>
+              <w:rPr>
+                <w:rFonts w:ascii="Arial" w:eastAsia="Times New Roman" w:hAnsi="Arial" w:cs="Arial"/>
+                <w:color w:val="000000"/>
+                <w:kern w:val="0"/>
+                <w:lang w:eastAsia="pt-BR"/>
+                <w14:ligatures w14:val="none"/>
+              </w:rPr>
+              <w:t>O</w:t>
+            </w:r>
+            <w:r>
+              <w:rPr>
+                <w:rFonts w:ascii="Arial" w:eastAsia="Times New Roman" w:hAnsi="Arial" w:cs="Arial"/>
+                <w:color w:val="000000"/>
+                <w:kern w:val="0"/>
+                <w:lang w:eastAsia="pt-BR"/>
+                <w14:ligatures w14:val="none"/>
+              </w:rPr>
+              <w:t xml:space="preserve"> backup deve ser feito de forma local e testado antes da continuação da atualização</w:t>
+            </w:r>
+            <w:r>
+              <w:rPr>
+                <w:rFonts w:ascii="Arial" w:eastAsia="Times New Roman" w:hAnsi="Arial" w:cs="Arial"/>
+                <w:color w:val="000000"/>
+                <w:kern w:val="0"/>
+                <w:lang w:eastAsia="pt-BR"/>
+                <w14:ligatures w14:val="none"/>
+              </w:rPr>
+              <w:t>.</w:t>
+            </w:r>
+          </w:p>
+        </w:tc>
+      </w:tr>
+      <w:tr>
+        <w:trPr>
+          <w:trHeight w:val="1418"/>
+        </w:trPr>
+        <w:tc>
+          <w:tcPr>
+            <w:tcW w:w="1669" w:type="dxa"/>
+            <w:vAlign w:val="center"/>
+          </w:tcPr>
+          <w:p>
+            <w:pPr>
+              <w:spacing w:before="200"/>
+              <w:rPr>
+                <w:rFonts w:ascii="Arial" w:eastAsia="Times New Roman" w:hAnsi="Arial" w:cs="Arial"/>
+                <w:b/>
+                <w:bCs/>
+                <w:color w:val="000000"/>
+                <w:kern w:val="0"/>
+                <w:lang w:eastAsia="pt-BR"/>
+                <w14:ligatures w14:val="none"/>
+              </w:rPr>
+            </w:pPr>
+            <w:r>
+              <w:rPr>
+                <w:rFonts w:ascii="Arial" w:eastAsia="Times New Roman" w:hAnsi="Arial" w:cs="Arial"/>
+                <w:color w:val="000000"/>
+                <w:kern w:val="0"/>
+                <w:lang w:eastAsia="pt-BR"/>
+                <w14:ligatures w14:val="none"/>
+              </w:rPr>
+              <w:t>Vagner José</w:t>
+            </w:r>
+          </w:p>
+        </w:tc>
+        <w:tc>
+          <w:tcPr>
+            <w:tcW w:w="1035" w:type="dxa"/>
+            <w:vAlign w:val="center"/>
+          </w:tcPr>
+          <w:p>
+            <w:pPr>
+              <w:spacing w:before="200"/>
+              <w:rPr>
+                <w:rFonts w:ascii="Arial" w:eastAsia="Times New Roman" w:hAnsi="Arial" w:cs="Arial"/>
+                <w:color w:val="000000"/>
+                <w:kern w:val="0"/>
+                <w:lang w:eastAsia="pt-BR"/>
+                <w14:ligatures w14:val="none"/>
+              </w:rPr>
+            </w:pPr>
+            <w:r>
+              <w:rPr>
+                <w:rFonts w:ascii="Arial" w:eastAsia="Times New Roman" w:hAnsi="Arial" w:cs="Arial"/>
+                <w:color w:val="000000"/>
+                <w:kern w:val="0"/>
+                <w:lang w:eastAsia="pt-BR"/>
+                <w14:ligatures w14:val="none"/>
+              </w:rPr>
+              <w:t>02:15 – 03:00</w:t>
+            </w:r>
+          </w:p>
+        </w:tc>
+        <w:tc>
+          <w:tcPr>
+            <w:tcW w:w="2394" w:type="dxa"/>
+          </w:tcPr>
+          <w:p>
+            <w:pPr>
+              <w:spacing w:before="200"/>
+              <w:rPr>
+                <w:rFonts w:ascii="Arial" w:eastAsia="Times New Roman" w:hAnsi="Arial" w:cs="Arial"/>
+                <w:color w:val="000000"/>
+                <w:kern w:val="0"/>
+                <w:lang w:eastAsia="pt-BR"/>
+                <w14:ligatures w14:val="none"/>
+              </w:rPr>
+            </w:pPr>
+            <w:r>
+              <w:rPr>
+                <w:rFonts w:ascii="Arial" w:eastAsia="Times New Roman" w:hAnsi="Arial" w:cs="Arial"/>
+                <w:color w:val="000000"/>
+                <w:kern w:val="0"/>
+                <w:lang w:eastAsia="pt-BR"/>
+                <w14:ligatures w14:val="none"/>
+              </w:rPr>
+              <w:t>A</w:t>
+            </w:r>
+            <w:r>
+              <w:rPr>
+                <w:rFonts w:ascii="Arial" w:eastAsia="Times New Roman" w:hAnsi="Arial" w:cs="Arial"/>
+                <w:color w:val="000000"/>
+                <w:kern w:val="0"/>
+                <w:lang w:eastAsia="pt-BR"/>
+                <w14:ligatures w14:val="none"/>
+              </w:rPr>
+              <w:t>tualização das tabelas do Banco de Dados e atualização das informações</w:t>
+            </w:r>
+            <w:r>
+              <w:rPr>
+                <w:rFonts w:ascii="Arial" w:eastAsia="Times New Roman" w:hAnsi="Arial" w:cs="Arial"/>
+                <w:color w:val="000000"/>
+                <w:kern w:val="0"/>
+                <w:lang w:eastAsia="pt-BR"/>
+                <w14:ligatures w14:val="none"/>
+              </w:rPr>
+              <w:t>.</w:t>
+            </w:r>
+          </w:p>
+        </w:tc>
+        <w:tc>
+          <w:tcPr>
+            <w:tcW w:w="3402" w:type="dxa"/>
+          </w:tcPr>
+          <w:p>
+            <w:pPr>
+              <w:spacing w:before="200"/>
+              <w:rPr>
+                <w:rFonts w:ascii="Arial" w:eastAsia="Times New Roman" w:hAnsi="Arial" w:cs="Arial"/>
+                <w:color w:val="000000"/>
+                <w:kern w:val="0"/>
+                <w:lang w:eastAsia="pt-BR"/>
+                <w14:ligatures w14:val="none"/>
+              </w:rPr>
+            </w:pPr>
+            <w:r>
+              <w:rPr>
+                <w:rFonts w:ascii="Arial" w:eastAsia="Times New Roman" w:hAnsi="Arial" w:cs="Arial"/>
+                <w:color w:val="000000"/>
+                <w:kern w:val="0"/>
+                <w:lang w:eastAsia="pt-BR"/>
+                <w14:ligatures w14:val="none"/>
+              </w:rPr>
+              <w:t>O</w:t>
+            </w:r>
+            <w:r>
+              <w:rPr>
+                <w:rFonts w:ascii="Arial" w:eastAsia="Times New Roman" w:hAnsi="Arial" w:cs="Arial"/>
+                <w:color w:val="000000"/>
+                <w:kern w:val="0"/>
+                <w:lang w:eastAsia="pt-BR"/>
+                <w14:ligatures w14:val="none"/>
+              </w:rPr>
+              <w:t>s dados devem ser salvos antes da atualização das tabelas e reinseridos antes da continuação da atualização</w:t>
+            </w:r>
+          </w:p>
+        </w:tc>
+      </w:tr>
+      <w:tr>
+        <w:trPr>
+          <w:trHeight w:val="1127"/>
+        </w:trPr>
+        <w:tc>
+          <w:tcPr>
+            <w:tcW w:w="1669" w:type="dxa"/>
+            <w:vAlign w:val="center"/>
+          </w:tcPr>
+          <w:p>
+            <w:pPr>
+              <w:spacing w:before="200"/>
+              <w:rPr>
+                <w:rFonts w:ascii="Arial" w:eastAsia="Times New Roman" w:hAnsi="Arial" w:cs="Arial"/>
+                <w:b/>
+                <w:bCs/>
+                <w:color w:val="000000"/>
+                <w:kern w:val="0"/>
+                <w:lang w:eastAsia="pt-BR"/>
+                <w14:ligatures w14:val="none"/>
+              </w:rPr>
+            </w:pPr>
+            <w:r>
+              <w:rPr>
+                <w:rFonts w:ascii="Arial" w:eastAsia="Times New Roman" w:hAnsi="Arial" w:cs="Arial"/>
+                <w:color w:val="000000"/>
+                <w:kern w:val="0"/>
+                <w:lang w:eastAsia="pt-BR"/>
+                <w14:ligatures w14:val="none"/>
+              </w:rPr>
+              <w:t>Vitor</w:t>
+            </w:r>
+            <w:r>
+              <w:rPr>
+                <w:rFonts w:ascii="Arial" w:eastAsia="Times New Roman" w:hAnsi="Arial" w:cs="Arial"/>
+                <w:color w:val="000000"/>
+                <w:kern w:val="0"/>
+                <w:lang w:eastAsia="pt-BR"/>
+                <w14:ligatures w14:val="none"/>
+              </w:rPr>
+              <w:t xml:space="preserve"> </w:t>
+            </w:r>
+            <w:r>
+              <w:rPr>
+                <w:rFonts w:ascii="Arial" w:eastAsia="Times New Roman" w:hAnsi="Arial" w:cs="Arial"/>
+                <w:color w:val="000000"/>
+                <w:kern w:val="0"/>
+                <w:lang w:eastAsia="pt-BR"/>
+                <w14:ligatures w14:val="none"/>
+              </w:rPr>
+              <w:t>Hugo</w:t>
+            </w:r>
+          </w:p>
+        </w:tc>
+        <w:tc>
+          <w:tcPr>
+            <w:tcW w:w="1035" w:type="dxa"/>
+            <w:vAlign w:val="center"/>
+          </w:tcPr>
+          <w:p>
+            <w:pPr>
+              <w:spacing w:before="200"/>
+              <w:rPr>
+                <w:rFonts w:ascii="Arial" w:eastAsia="Times New Roman" w:hAnsi="Arial" w:cs="Arial"/>
+                <w:color w:val="000000"/>
+                <w:kern w:val="0"/>
+                <w:lang w:eastAsia="pt-BR"/>
+                <w14:ligatures w14:val="none"/>
+              </w:rPr>
+            </w:pPr>
+            <w:r>
+              <w:rPr>
+                <w:rFonts w:ascii="Arial" w:eastAsia="Times New Roman" w:hAnsi="Arial" w:cs="Arial"/>
+                <w:color w:val="000000"/>
+                <w:kern w:val="0"/>
+                <w:lang w:eastAsia="pt-BR"/>
+                <w14:ligatures w14:val="none"/>
+              </w:rPr>
+              <w:t>03:00 – 03:30</w:t>
+            </w:r>
+          </w:p>
+        </w:tc>
+        <w:tc>
+          <w:tcPr>
+            <w:tcW w:w="2394" w:type="dxa"/>
+          </w:tcPr>
+          <w:p>
+            <w:pPr>
+              <w:spacing w:before="200"/>
+              <w:rPr>
+                <w:rFonts w:ascii="Arial" w:eastAsia="Times New Roman" w:hAnsi="Arial" w:cs="Arial"/>
+                <w:color w:val="000000"/>
+                <w:kern w:val="0"/>
+                <w:lang w:eastAsia="pt-BR"/>
+                <w14:ligatures w14:val="none"/>
+              </w:rPr>
+            </w:pPr>
+            <w:r>
+              <w:rPr>
+                <w:rFonts w:ascii="Arial" w:eastAsia="Times New Roman" w:hAnsi="Arial" w:cs="Arial"/>
+                <w:color w:val="000000"/>
+                <w:kern w:val="0"/>
+                <w:lang w:eastAsia="pt-BR"/>
+                <w14:ligatures w14:val="none"/>
+              </w:rPr>
+              <w:t>R</w:t>
+            </w:r>
+            <w:r>
+              <w:rPr>
+                <w:rFonts w:ascii="Arial" w:eastAsia="Times New Roman" w:hAnsi="Arial" w:cs="Arial"/>
+                <w:color w:val="000000"/>
+                <w:kern w:val="0"/>
+                <w:lang w:eastAsia="pt-BR"/>
+                <w14:ligatures w14:val="none"/>
+              </w:rPr>
+              <w:t>evisão dos dados e integração com os sensores</w:t>
+            </w:r>
+            <w:r>
+              <w:rPr>
+                <w:rFonts w:ascii="Arial" w:eastAsia="Times New Roman" w:hAnsi="Arial" w:cs="Arial"/>
+                <w:color w:val="000000"/>
+                <w:kern w:val="0"/>
+                <w:lang w:eastAsia="pt-BR"/>
+                <w14:ligatures w14:val="none"/>
+              </w:rPr>
+              <w:t>.</w:t>
+            </w:r>
+          </w:p>
+        </w:tc>
+        <w:tc>
+          <w:tcPr>
+            <w:tcW w:w="3402" w:type="dxa"/>
+          </w:tcPr>
+          <w:p>
+            <w:pPr>
+              <w:spacing w:before="200"/>
+              <w:rPr>
+                <w:rFonts w:ascii="Arial" w:eastAsia="Times New Roman" w:hAnsi="Arial" w:cs="Arial"/>
+                <w:color w:val="000000"/>
+                <w:kern w:val="0"/>
+                <w:lang w:eastAsia="pt-BR"/>
+                <w14:ligatures w14:val="none"/>
+              </w:rPr>
+            </w:pPr>
+            <w:r>
+              <w:rPr>
+                <w:rFonts w:ascii="Arial" w:eastAsia="Times New Roman" w:hAnsi="Arial" w:cs="Arial"/>
+                <w:color w:val="000000"/>
+                <w:kern w:val="0"/>
+                <w:lang w:eastAsia="pt-BR"/>
+                <w14:ligatures w14:val="none"/>
+              </w:rPr>
+              <w:t>R</w:t>
+            </w:r>
+            <w:r>
+              <w:rPr>
+                <w:rFonts w:ascii="Arial" w:eastAsia="Times New Roman" w:hAnsi="Arial" w:cs="Arial"/>
+                <w:color w:val="000000"/>
+                <w:kern w:val="0"/>
+                <w:lang w:eastAsia="pt-BR"/>
+                <w14:ligatures w14:val="none"/>
+              </w:rPr>
+              <w:t>evisão dos dados nas tabelas atualizadas e integração dos sensores com as novas tabelas</w:t>
+            </w:r>
+            <w:r>
+              <w:rPr>
+                <w:rFonts w:ascii="Arial" w:eastAsia="Times New Roman" w:hAnsi="Arial" w:cs="Arial"/>
+                <w:color w:val="000000"/>
+                <w:kern w:val="0"/>
+                <w:lang w:eastAsia="pt-BR"/>
+                <w14:ligatures w14:val="none"/>
+              </w:rPr>
+              <w:t>.</w:t>
+            </w:r>
+          </w:p>
+        </w:tc>
+      </w:tr>
+      <w:tr>
+        <w:trPr>
+          <w:trHeight w:val="1399"/>
+        </w:trPr>
+        <w:tc>
+          <w:tcPr>
+            <w:tcW w:w="1669" w:type="dxa"/>
+            <w:vAlign w:val="center"/>
+          </w:tcPr>
+          <w:p>
+            <w:pPr>
+              <w:spacing w:before="200"/>
+              <w:rPr>
+                <w:rFonts w:ascii="Arial" w:eastAsia="Times New Roman" w:hAnsi="Arial" w:cs="Arial"/>
+                <w:b/>
+                <w:bCs/>
+                <w:color w:val="000000"/>
+                <w:kern w:val="0"/>
+                <w:lang w:eastAsia="pt-BR"/>
+                <w14:ligatures w14:val="none"/>
+              </w:rPr>
+            </w:pPr>
+            <w:r>
+              <w:rPr>
+                <w:rFonts w:ascii="Arial" w:eastAsia="Times New Roman" w:hAnsi="Arial" w:cs="Arial"/>
+                <w:color w:val="000000"/>
+                <w:kern w:val="0"/>
+                <w:lang w:eastAsia="pt-BR"/>
+                <w14:ligatures w14:val="none"/>
+              </w:rPr>
+              <w:t>Bruno Vinicius</w:t>
+            </w:r>
+          </w:p>
+        </w:tc>
+        <w:tc>
+          <w:tcPr>
+            <w:tcW w:w="1035" w:type="dxa"/>
+            <w:vAlign w:val="center"/>
+          </w:tcPr>
+          <w:p>
+            <w:pPr>
+              <w:spacing w:before="200"/>
+              <w:textAlignment w:val="baseline"/>
+              <w:rPr>
+                <w:rFonts w:ascii="Arial" w:eastAsia="Times New Roman" w:hAnsi="Arial" w:cs="Arial"/>
+                <w:color w:val="000000"/>
+                <w:kern w:val="0"/>
+                <w:lang w:eastAsia="pt-BR"/>
+                <w14:ligatures w14:val="none"/>
+              </w:rPr>
+            </w:pPr>
+            <w:r>
+              <w:rPr>
+                <w:rFonts w:ascii="Arial" w:eastAsia="Times New Roman" w:hAnsi="Arial" w:cs="Arial"/>
+                <w:color w:val="000000"/>
+                <w:kern w:val="0"/>
+                <w:lang w:eastAsia="pt-BR"/>
+                <w14:ligatures w14:val="none"/>
+              </w:rPr>
+              <w:t>03:30 – 04:00</w:t>
+            </w:r>
+          </w:p>
+        </w:tc>
+        <w:tc>
+          <w:tcPr>
+            <w:tcW w:w="2394" w:type="dxa"/>
+          </w:tcPr>
+          <w:p>
+            <w:pPr>
+              <w:spacing w:before="200"/>
+              <w:textAlignment w:val="baseline"/>
+              <w:rPr>
+                <w:rFonts w:ascii="Arial" w:eastAsia="Times New Roman" w:hAnsi="Arial" w:cs="Arial"/>
+                <w:color w:val="000000"/>
+                <w:kern w:val="0"/>
+                <w:lang w:eastAsia="pt-BR"/>
+                <w14:ligatures w14:val="none"/>
+              </w:rPr>
+            </w:pPr>
+            <w:r>
+              <w:rPr>
+                <w:rFonts w:ascii="Arial" w:eastAsia="Times New Roman" w:hAnsi="Arial" w:cs="Arial"/>
+                <w:color w:val="000000"/>
+                <w:kern w:val="0"/>
+                <w:lang w:eastAsia="pt-BR"/>
+                <w14:ligatures w14:val="none"/>
+              </w:rPr>
+              <w:t>A</w:t>
+            </w:r>
+            <w:r>
+              <w:rPr>
+                <w:rFonts w:ascii="Arial" w:eastAsia="Times New Roman" w:hAnsi="Arial" w:cs="Arial"/>
+                <w:color w:val="000000"/>
+                <w:kern w:val="0"/>
+                <w:lang w:eastAsia="pt-BR"/>
+                <w14:ligatures w14:val="none"/>
+              </w:rPr>
+              <w:t>tualização da integração do site com o Banco de Dados</w:t>
+            </w:r>
+            <w:r>
+              <w:rPr>
+                <w:rFonts w:ascii="Arial" w:eastAsia="Times New Roman" w:hAnsi="Arial" w:cs="Arial"/>
+                <w:color w:val="000000"/>
+                <w:kern w:val="0"/>
+                <w:lang w:eastAsia="pt-BR"/>
+                <w14:ligatures w14:val="none"/>
+              </w:rPr>
+              <w:t>.</w:t>
+            </w:r>
+          </w:p>
+        </w:tc>
+        <w:tc>
+          <w:tcPr>
+            <w:tcW w:w="3402" w:type="dxa"/>
+          </w:tcPr>
+          <w:p>
+            <w:pPr>
+              <w:spacing w:before="200"/>
+              <w:textAlignment w:val="baseline"/>
+              <w:rPr>
+                <w:rFonts w:ascii="Arial" w:eastAsia="Times New Roman" w:hAnsi="Arial" w:cs="Arial"/>
+                <w:color w:val="000000"/>
+                <w:kern w:val="0"/>
+                <w:lang w:eastAsia="pt-BR"/>
+                <w14:ligatures w14:val="none"/>
+              </w:rPr>
+            </w:pPr>
+            <w:r>
+              <w:rPr>
+                <w:rFonts w:ascii="Arial" w:eastAsia="Times New Roman" w:hAnsi="Arial" w:cs="Arial"/>
+                <w:color w:val="000000"/>
+                <w:kern w:val="0"/>
+                <w:lang w:eastAsia="pt-BR"/>
+                <w14:ligatures w14:val="none"/>
+              </w:rPr>
+              <w:t>R</w:t>
+            </w:r>
+            <w:r>
+              <w:rPr>
+                <w:rFonts w:ascii="Arial" w:eastAsia="Times New Roman" w:hAnsi="Arial" w:cs="Arial"/>
+                <w:color w:val="000000"/>
+                <w:kern w:val="0"/>
+                <w:lang w:eastAsia="pt-BR"/>
+                <w14:ligatures w14:val="none"/>
+              </w:rPr>
+              <w:t>evisão da integração do site com o Banco de Dados e atualização das tabelas necessárias</w:t>
+            </w:r>
+            <w:r>
+              <w:rPr>
+                <w:rFonts w:ascii="Arial" w:eastAsia="Times New Roman" w:hAnsi="Arial" w:cs="Arial"/>
+                <w:color w:val="000000"/>
+                <w:kern w:val="0"/>
+                <w:lang w:eastAsia="pt-BR"/>
+                <w14:ligatures w14:val="none"/>
+              </w:rPr>
+              <w:t>.</w:t>
+            </w:r>
+          </w:p>
+        </w:tc>
+      </w:tr>
+      <w:tr>
+        <w:trPr>
+          <w:trHeight w:val="913"/>
+        </w:trPr>
+        <w:tc>
+          <w:tcPr>
+            <w:tcW w:w="1669" w:type="dxa"/>
+          </w:tcPr>
+          <w:p>
+            <w:pPr>
+              <w:spacing w:before="200"/>
+              <w:rPr>
+                <w:rFonts w:ascii="Arial" w:eastAsia="Times New Roman" w:hAnsi="Arial" w:cs="Arial"/>
+                <w:b/>
+                <w:bCs/>
+                <w:color w:val="000000"/>
+                <w:kern w:val="0"/>
+                <w:lang w:eastAsia="pt-BR"/>
+                <w14:ligatures w14:val="none"/>
+              </w:rPr>
+            </w:pPr>
+            <w:r>
+              <w:rPr>
+                <w:rFonts w:ascii="Arial" w:eastAsia="Times New Roman" w:hAnsi="Arial" w:cs="Arial"/>
+                <w:color w:val="000000"/>
+                <w:kern w:val="0"/>
+                <w:lang w:eastAsia="pt-BR"/>
+                <w14:ligatures w14:val="none"/>
+              </w:rPr>
+              <w:t>Matheus Rabello</w:t>
+            </w:r>
+          </w:p>
+        </w:tc>
+        <w:tc>
+          <w:tcPr>
+            <w:tcW w:w="1035" w:type="dxa"/>
+          </w:tcPr>
+          <w:p>
+            <w:pPr>
+              <w:spacing w:before="200"/>
+              <w:textAlignment w:val="baseline"/>
+              <w:rPr>
+                <w:rFonts w:ascii="Arial" w:eastAsia="Times New Roman" w:hAnsi="Arial" w:cs="Arial"/>
+                <w:color w:val="000000"/>
+                <w:kern w:val="0"/>
+                <w:lang w:eastAsia="pt-BR"/>
+                <w14:ligatures w14:val="none"/>
+              </w:rPr>
+            </w:pPr>
+            <w:r>
+              <w:rPr>
+                <w:rFonts w:ascii="Arial" w:eastAsia="Times New Roman" w:hAnsi="Arial" w:cs="Arial"/>
+                <w:color w:val="000000"/>
+                <w:kern w:val="0"/>
+                <w:lang w:eastAsia="pt-BR"/>
+                <w14:ligatures w14:val="none"/>
+              </w:rPr>
+              <w:t>04:00 – 04:30</w:t>
+            </w:r>
+          </w:p>
+        </w:tc>
+        <w:tc>
+          <w:tcPr>
+            <w:tcW w:w="2394" w:type="dxa"/>
+          </w:tcPr>
+          <w:p>
+            <w:pPr>
+              <w:spacing w:before="200"/>
+              <w:textAlignment w:val="baseline"/>
+              <w:rPr>
+                <w:rFonts w:ascii="Arial" w:eastAsia="Times New Roman" w:hAnsi="Arial" w:cs="Arial"/>
+                <w:color w:val="000000"/>
+                <w:kern w:val="0"/>
+                <w:lang w:eastAsia="pt-BR"/>
+                <w14:ligatures w14:val="none"/>
+              </w:rPr>
+            </w:pPr>
+            <w:r>
+              <w:rPr>
+                <w:rFonts w:ascii="Arial" w:eastAsia="Times New Roman" w:hAnsi="Arial" w:cs="Arial"/>
+                <w:color w:val="000000"/>
+                <w:kern w:val="0"/>
+                <w:lang w:eastAsia="pt-BR"/>
+                <w14:ligatures w14:val="none"/>
+              </w:rPr>
+              <w:t>R</w:t>
+            </w:r>
+            <w:r>
+              <w:rPr>
+                <w:rFonts w:ascii="Arial" w:eastAsia="Times New Roman" w:hAnsi="Arial" w:cs="Arial"/>
+                <w:color w:val="000000"/>
+                <w:kern w:val="0"/>
+                <w:lang w:eastAsia="pt-BR"/>
+                <w14:ligatures w14:val="none"/>
+              </w:rPr>
+              <w:t>eativar o sistema atualizado</w:t>
+            </w:r>
+            <w:r>
+              <w:rPr>
+                <w:rFonts w:ascii="Arial" w:eastAsia="Times New Roman" w:hAnsi="Arial" w:cs="Arial"/>
+                <w:color w:val="000000"/>
+                <w:kern w:val="0"/>
+                <w:lang w:eastAsia="pt-BR"/>
+                <w14:ligatures w14:val="none"/>
+              </w:rPr>
+              <w:t>.</w:t>
+            </w:r>
+          </w:p>
+        </w:tc>
+        <w:tc>
+          <w:tcPr>
+            <w:tcW w:w="3402" w:type="dxa"/>
+          </w:tcPr>
+          <w:p>
+            <w:pPr>
+              <w:spacing w:before="200"/>
+              <w:textAlignment w:val="baseline"/>
+              <w:rPr>
+                <w:rFonts w:ascii="Arial" w:eastAsia="Times New Roman" w:hAnsi="Arial" w:cs="Arial"/>
+                <w:color w:val="000000"/>
+                <w:kern w:val="0"/>
+                <w:lang w:eastAsia="pt-BR"/>
+                <w14:ligatures w14:val="none"/>
+              </w:rPr>
+            </w:pPr>
+            <w:r>
+              <w:rPr>
+                <w:rFonts w:ascii="Arial" w:eastAsia="Times New Roman" w:hAnsi="Arial" w:cs="Arial"/>
+                <w:color w:val="000000"/>
+                <w:kern w:val="0"/>
+                <w:lang w:eastAsia="pt-BR"/>
+                <w14:ligatures w14:val="none"/>
+              </w:rPr>
+              <w:t>V</w:t>
+            </w:r>
+            <w:r>
+              <w:rPr>
+                <w:rFonts w:ascii="Arial" w:eastAsia="Times New Roman" w:hAnsi="Arial" w:cs="Arial"/>
+                <w:color w:val="000000"/>
+                <w:kern w:val="0"/>
+                <w:lang w:eastAsia="pt-BR"/>
+                <w14:ligatures w14:val="none"/>
+              </w:rPr>
+              <w:t>erificar funcionamento da atualização e reativar o sistema.</w:t>
+            </w:r>
+          </w:p>
+        </w:tc>
+      </w:tr>
+    </w:tbl>
+    <w:p>
+      <w:pPr>
+        <w:spacing w:before="100" w:beforeAutospacing="1" w:after="100" w:afterAutospacing="1" w:line="240" w:lineRule="auto"/>
+        <w:textAlignment w:val="baseline"/>
+        <w:rPr>
+          <w:rFonts w:ascii="Arial" w:eastAsia="Times New Roman" w:hAnsi="Arial" w:cs="Arial"/>
+          <w:color w:val="000000"/>
+          <w:kern w:val="0"/>
+          <w:lang w:eastAsia="pt-BR"/>
+          <w14:ligatures w14:val="none"/>
+        </w:rPr>
+      </w:pPr>
+      <w:r>
+        <w:rPr>
+          <w:rFonts w:ascii="Arial" w:eastAsia="Times New Roman" w:hAnsi="Arial" w:cs="Arial"/>
+          <w:b/>
+          <w:bCs/>
+          <w:color w:val="000000"/>
+          <w:kern w:val="36"/>
+          <w:sz w:val="28"/>
+          <w:szCs w:val="28"/>
+          <w:lang w:eastAsia="pt-BR"/>
+          <w14:ligatures w14:val="none"/>
+        </w:rPr>
+        <w:lastRenderedPageBreak/>
+        <w:t>PROCEDIMENTO DE ESCALAÇÕES </w:t>
       </w:r>
     </w:p>
     <w:p>
@@ -500,17 +1761,71 @@
         <w:rPr>
           <w:rFonts w:ascii="Arial" w:eastAsia="Times New Roman" w:hAnsi="Arial" w:cs="Arial"/>
           <w:color w:val="000000"/>
-          <w:kern w:val="0"/>
-          <w:lang w:eastAsia="pt-BR"/>
-          <w14:ligatures w14:val="none"/>
-        </w:rPr>
-        <w:t>Matheus Rabello: backup do sistema e acompanhamento da implantação, 16/11 02:00-02:15, o backup deve ser feito de forma local e testado antes da continuação da atualização</w:t>
+          <w:kern w:val="36"/>
+          <w:lang w:eastAsia="pt-BR"/>
+          <w14:ligatures w14:val="none"/>
+        </w:rPr>
+        <w:t>E</w:t>
       </w:r>
       <w:r>
         <w:rPr>
           <w:rFonts w:ascii="Arial" w:eastAsia="Times New Roman" w:hAnsi="Arial" w:cs="Arial"/>
           <w:color w:val="000000"/>
-          <w:kern w:val="0"/>
+          <w:kern w:val="36"/>
+          <w:lang w:eastAsia="pt-BR"/>
+          <w14:ligatures w14:val="none"/>
+        </w:rPr>
+        <w:t xml:space="preserve">m caso de falha durante o backup da aplicação o </w:t>
+      </w:r>
+      <w:r>
+        <w:rPr>
+          <w:rFonts w:ascii="Arial" w:eastAsia="Times New Roman" w:hAnsi="Arial" w:cs="Arial"/>
+          <w:b/>
+          <w:bCs/>
+          <w:color w:val="000000"/>
+          <w:kern w:val="36"/>
+          <w:lang w:eastAsia="pt-BR"/>
+          <w14:ligatures w14:val="none"/>
+        </w:rPr>
+        <w:t>responsável Gabriel Lope</w:t>
+      </w:r>
+      <w:r>
+        <w:rPr>
+          <w:rFonts w:ascii="Arial" w:eastAsia="Times New Roman" w:hAnsi="Arial" w:cs="Arial"/>
+          <w:b/>
+          <w:bCs/>
+          <w:color w:val="000000"/>
+          <w:kern w:val="36"/>
+          <w:lang w:eastAsia="pt-BR"/>
+          <w14:ligatures w14:val="none"/>
+        </w:rPr>
+        <w:t>z</w:t>
+      </w:r>
+      <w:r>
+        <w:rPr>
+          <w:rFonts w:ascii="Arial" w:eastAsia="Times New Roman" w:hAnsi="Arial" w:cs="Arial"/>
+          <w:color w:val="000000"/>
+          <w:kern w:val="36"/>
+          <w:lang w:eastAsia="pt-BR"/>
+          <w14:ligatures w14:val="none"/>
+        </w:rPr>
+        <w:t xml:space="preserve"> deve ser avisado</w:t>
+      </w:r>
+      <w:r>
+        <w:rPr>
+          <w:rFonts w:ascii="Arial" w:eastAsia="Times New Roman" w:hAnsi="Arial" w:cs="Arial"/>
+          <w:color w:val="000000"/>
+          <w:kern w:val="36"/>
+          <w:lang w:eastAsia="pt-BR"/>
+          <w14:ligatures w14:val="none"/>
+        </w:rPr>
+        <w:t xml:space="preserve"> e o procedimento deve ser parado imediatamente</w:t>
+      </w:r>
+      <w:r>
+        <w:rPr>
+          <w:rFonts w:ascii="Arial" w:eastAsia="Times New Roman" w:hAnsi="Arial" w:cs="Arial"/>
+          <w:color w:val="000000"/>
+          <w:kern w:val="36"/>
           <w:lang w:eastAsia="pt-BR"/>
           <w14:ligatures w14:val="none"/>
         </w:rPr>
@@ -542,17 +1857,19 @@
           <w:lang w:eastAsia="pt-BR"/>
           <w14:ligatures w14:val="none"/>
         </w:rPr>
-        <w:t xml:space="preserve">Vagner José e João Henrique: atualização das tabelas do Banco de Dados e atualização das informações, 16/11 02:15-03:00, os dados devem ser salvos antes da atualização das tabelas e </w:t>
+        <w:t xml:space="preserve">Em caso de falha atualização das tabelas e integração dos sensores ou do sistema o </w:t>
       </w:r>
       <w:r>
         <w:rPr>
           <w:rFonts w:ascii="Arial" w:eastAsia="Times New Roman" w:hAnsi="Arial" w:cs="Arial"/>
+          <w:b/>
+          <w:bCs/>
           <w:color w:val="000000"/>
           <w:kern w:val="0"/>
           <w:lang w:eastAsia="pt-BR"/>
           <w14:ligatures w14:val="none"/>
         </w:rPr>
-        <w:t>reinseridos</w:t>
+        <w:t>responsável Gabriel Lopes</w:t>
       </w:r>
       <w:r>
         <w:rPr>
@@ -562,17 +1879,41 @@
           <w:lang w:eastAsia="pt-BR"/>
           <w14:ligatures w14:val="none"/>
         </w:rPr>
-        <w:t xml:space="preserve"> antes da continuação da atualização</w:t>
+        <w:t xml:space="preserve"> deve ser informado juntamente com o </w:t>
       </w:r>
       <w:r>
         <w:rPr>
           <w:rFonts w:ascii="Arial" w:eastAsia="Times New Roman" w:hAnsi="Arial" w:cs="Arial"/>
+          <w:b/>
+          <w:bCs/>
           <w:color w:val="000000"/>
           <w:kern w:val="0"/>
           <w:lang w:eastAsia="pt-BR"/>
           <w14:ligatures w14:val="none"/>
         </w:rPr>
-        <w:t>;</w:t>
+        <w:t>responsável pelo backup</w:t>
+      </w:r>
+      <w:r>
+        <w:rPr>
+          <w:rFonts w:ascii="Arial" w:eastAsia="Times New Roman" w:hAnsi="Arial" w:cs="Arial"/>
+          <w:b/>
+          <w:bCs/>
+          <w:color w:val="000000"/>
+          <w:kern w:val="0"/>
+          <w:lang w:eastAsia="pt-BR"/>
+          <w14:ligatures w14:val="none"/>
+        </w:rPr>
+        <w:t xml:space="preserve"> Matheus Rabello</w:t>
+      </w:r>
+      <w:r>
+        <w:rPr>
+          <w:rFonts w:ascii="Arial" w:eastAsia="Times New Roman" w:hAnsi="Arial" w:cs="Arial"/>
+          <w:color w:val="000000"/>
+          <w:kern w:val="0"/>
+          <w:lang w:eastAsia="pt-BR"/>
+          <w14:ligatures w14:val="none"/>
+        </w:rPr>
+        <w:t xml:space="preserve"> e o sistema deve ser restaurado a forma original;</w:t>
       </w:r>
     </w:p>
     <w:p>
@@ -600,17 +1941,19 @@
           <w:lang w:eastAsia="pt-BR"/>
           <w14:ligatures w14:val="none"/>
         </w:rPr>
-        <w:t xml:space="preserve">Vitor Hugo: revisão dos dados e integração com os sensores, 16/11 03:00-03:30, revisão dos dados nas tabelas atualizadas e </w:t>
+        <w:t xml:space="preserve">Em caso de atraso atualização das tabelas e integração dos sensores ou do sistema o </w:t>
       </w:r>
       <w:r>
         <w:rPr>
           <w:rFonts w:ascii="Arial" w:eastAsia="Times New Roman" w:hAnsi="Arial" w:cs="Arial"/>
+          <w:b/>
+          <w:bCs/>
           <w:color w:val="000000"/>
           <w:kern w:val="0"/>
           <w:lang w:eastAsia="pt-BR"/>
           <w14:ligatures w14:val="none"/>
         </w:rPr>
-        <w:t>integração dos</w:t>
+        <w:t>responsável Gabriel Lopes</w:t>
       </w:r>
       <w:r>
         <w:rPr>
@@ -620,7 +1963,39 @@
           <w:lang w:eastAsia="pt-BR"/>
           <w14:ligatures w14:val="none"/>
         </w:rPr>
-        <w:t xml:space="preserve"> sensores com as novas tabelas</w:t>
+        <w:t xml:space="preserve"> deve ser informado e questionado quanto a continuação da atualização</w:t>
+      </w:r>
+      <w:r>
+        <w:rPr>
+          <w:rFonts w:ascii="Arial" w:eastAsia="Times New Roman" w:hAnsi="Arial" w:cs="Arial"/>
+          <w:color w:val="000000"/>
+          <w:kern w:val="0"/>
+          <w:lang w:eastAsia="pt-BR"/>
+          <w14:ligatures w14:val="none"/>
+        </w:rPr>
+        <w:t xml:space="preserve"> e o </w:t>
+      </w:r>
+      <w:r>
+        <w:rPr>
+          <w:rFonts w:ascii="Arial" w:eastAsia="Times New Roman" w:hAnsi="Arial" w:cs="Arial"/>
+          <w:b/>
+          <w:bCs/>
+          <w:color w:val="000000"/>
+          <w:kern w:val="0"/>
+          <w:lang w:eastAsia="pt-BR"/>
+          <w14:ligatures w14:val="none"/>
+        </w:rPr>
+        <w:t>responsável pelo backup Matheus Rabello</w:t>
+      </w:r>
+      <w:r>
+        <w:rPr>
+          <w:rFonts w:ascii="Arial" w:eastAsia="Times New Roman" w:hAnsi="Arial" w:cs="Arial"/>
+          <w:color w:val="000000"/>
+          <w:kern w:val="0"/>
+          <w:lang w:eastAsia="pt-BR"/>
+          <w14:ligatures w14:val="none"/>
+        </w:rPr>
+        <w:t xml:space="preserve"> deve ficar preparado para restaurar ao original caso necessário</w:t>
       </w:r>
       <w:r>
         <w:rPr>
@@ -658,7 +2033,122 @@
           <w:lang w:eastAsia="pt-BR"/>
           <w14:ligatures w14:val="none"/>
         </w:rPr>
-        <w:t>Bruno Vinicius: atualização da integração do site com o Banco de Dados, 16/11 03:30-04:00, revisão da integração do site com o Banco de Dados e atualização das tabelas necessárias;</w:t>
+        <w:t xml:space="preserve">Em caso de erro na reativação do sistema o </w:t>
+      </w:r>
+      <w:r>
+        <w:rPr>
+          <w:rFonts w:ascii="Arial" w:eastAsia="Times New Roman" w:hAnsi="Arial" w:cs="Arial"/>
+          <w:b/>
+          <w:bCs/>
+          <w:color w:val="000000"/>
+          <w:kern w:val="0"/>
+          <w:lang w:eastAsia="pt-BR"/>
+          <w14:ligatures w14:val="none"/>
+        </w:rPr>
+        <w:t>responsável Gabriel Lopes</w:t>
+      </w:r>
+      <w:r>
+        <w:rPr>
+          <w:rFonts w:ascii="Arial" w:eastAsia="Times New Roman" w:hAnsi="Arial" w:cs="Arial"/>
+          <w:color w:val="000000"/>
+          <w:kern w:val="0"/>
+          <w:lang w:eastAsia="pt-BR"/>
+          <w14:ligatures w14:val="none"/>
+        </w:rPr>
+        <w:t xml:space="preserve"> deve ser informado juntamente com o </w:t>
+      </w:r>
+      <w:r>
+        <w:rPr>
+          <w:rFonts w:ascii="Arial" w:eastAsia="Times New Roman" w:hAnsi="Arial" w:cs="Arial"/>
+          <w:b/>
+          <w:bCs/>
+          <w:color w:val="000000"/>
+          <w:kern w:val="0"/>
+          <w:lang w:eastAsia="pt-BR"/>
+          <w14:ligatures w14:val="none"/>
+        </w:rPr>
+        <w:t>responsável pelo backup</w:t>
+      </w:r>
+      <w:r>
+        <w:rPr>
+          <w:rFonts w:ascii="Arial" w:eastAsia="Times New Roman" w:hAnsi="Arial" w:cs="Arial"/>
+          <w:b/>
+          <w:bCs/>
+          <w:color w:val="000000"/>
+          <w:kern w:val="0"/>
+          <w:lang w:eastAsia="pt-BR"/>
+          <w14:ligatures w14:val="none"/>
+        </w:rPr>
+        <w:t xml:space="preserve"> Matheus Rabello</w:t>
+      </w:r>
+      <w:r>
+        <w:rPr>
+          <w:rFonts w:ascii="Arial" w:eastAsia="Times New Roman" w:hAnsi="Arial" w:cs="Arial"/>
+          <w:color w:val="000000"/>
+          <w:kern w:val="0"/>
+          <w:lang w:eastAsia="pt-BR"/>
+          <w14:ligatures w14:val="none"/>
+        </w:rPr>
+        <w:t xml:space="preserve"> e o sistema deve ser restaurado a forma original.</w:t>
+      </w:r>
+    </w:p>
+    <w:p>
+      <w:pPr>
+        <w:pStyle w:val="PargrafodaLista"/>
+        <w:spacing w:before="100" w:beforeAutospacing="1" w:after="100" w:afterAutospacing="1" w:line="240" w:lineRule="auto"/>
+        <w:textAlignment w:val="baseline"/>
+        <w:rPr>
+          <w:rFonts w:ascii="Arial" w:eastAsia="Times New Roman" w:hAnsi="Arial" w:cs="Arial"/>
+          <w:color w:val="000000"/>
+          <w:kern w:val="0"/>
+          <w:lang w:eastAsia="pt-BR"/>
+          <w14:ligatures w14:val="none"/>
+        </w:rPr>
+      </w:pPr>
+    </w:p>
+    <w:p>
+      <w:pPr>
+        <w:pStyle w:val="PargrafodaLista"/>
+        <w:spacing w:before="100" w:beforeAutospacing="1" w:after="100" w:afterAutospacing="1" w:line="240" w:lineRule="auto"/>
+        <w:textAlignment w:val="baseline"/>
+        <w:rPr>
+          <w:rFonts w:ascii="Arial" w:eastAsia="Times New Roman" w:hAnsi="Arial" w:cs="Arial"/>
+          <w:color w:val="000000"/>
+          <w:kern w:val="0"/>
+          <w:lang w:eastAsia="pt-BR"/>
+          <w14:ligatures w14:val="none"/>
+        </w:rPr>
+      </w:pPr>
+    </w:p>
+    <w:p>
+      <w:pPr>
+        <w:spacing w:before="480" w:after="0" w:line="240" w:lineRule="auto"/>
+        <w:outlineLvl w:val="0"/>
+        <w:rPr>
+          <w:rFonts w:ascii="Arial" w:eastAsia="Times New Roman" w:hAnsi="Arial" w:cs="Arial"/>
+          <w:b/>
+          <w:bCs/>
+          <w:color w:val="000000"/>
+          <w:kern w:val="36"/>
+          <w:sz w:val="28"/>
+          <w:szCs w:val="28"/>
+          <w:lang w:eastAsia="pt-BR"/>
+          <w14:ligatures w14:val="none"/>
+        </w:rPr>
+      </w:pPr>
+      <w:r>
+        <w:rPr>
+          <w:rFonts w:ascii="Arial" w:eastAsia="Times New Roman" w:hAnsi="Arial" w:cs="Arial"/>
+          <w:b/>
+          <w:bCs/>
+          <w:color w:val="000000"/>
+          <w:kern w:val="36"/>
+          <w:sz w:val="28"/>
+          <w:szCs w:val="28"/>
+          <w:lang w:eastAsia="pt-BR"/>
+          <w14:ligatures w14:val="none"/>
+        </w:rPr>
+        <w:t>PASSO A PASSO PARA RESTAURAÇAO</w:t>
       </w:r>
     </w:p>
     <w:p>
@@ -686,61 +2176,7 @@
           <w:lang w:eastAsia="pt-BR"/>
           <w14:ligatures w14:val="none"/>
         </w:rPr>
-        <w:t>Matheus Rabello: reativar o sistema atualizado, 16/11 04:00-04:30, verificar funcionamento da atualização e reativar o sistema.</w:t>
-      </w:r>
-    </w:p>
-    <w:p>
-      <w:pPr>
-        <w:spacing w:before="100" w:beforeAutospacing="1" w:after="100" w:afterAutospacing="1" w:line="240" w:lineRule="auto"/>
-        <w:textAlignment w:val="baseline"/>
-        <w:rPr>
-          <w:rFonts w:ascii="Arial" w:eastAsia="Times New Roman" w:hAnsi="Arial" w:cs="Arial"/>
-          <w:color w:val="000000"/>
-          <w:kern w:val="0"/>
-          <w:lang w:eastAsia="pt-BR"/>
-          <w14:ligatures w14:val="none"/>
-        </w:rPr>
-      </w:pPr>
-    </w:p>
-    <w:p>
-      <w:pPr>
-        <w:spacing w:before="100" w:beforeAutospacing="1" w:after="100" w:afterAutospacing="1" w:line="240" w:lineRule="auto"/>
-        <w:textAlignment w:val="baseline"/>
-        <w:rPr>
-          <w:rFonts w:ascii="Arial" w:eastAsia="Times New Roman" w:hAnsi="Arial" w:cs="Arial"/>
-          <w:color w:val="000000"/>
-          <w:kern w:val="0"/>
-          <w:lang w:eastAsia="pt-BR"/>
-          <w14:ligatures w14:val="none"/>
-        </w:rPr>
-      </w:pPr>
-    </w:p>
-    <w:p>
-      <w:pPr>
-        <w:spacing w:before="100" w:beforeAutospacing="1" w:after="100" w:afterAutospacing="1" w:line="240" w:lineRule="auto"/>
-        <w:textAlignment w:val="baseline"/>
-        <w:rPr>
-          <w:rFonts w:ascii="Arial" w:eastAsia="Times New Roman" w:hAnsi="Arial" w:cs="Arial"/>
-          <w:color w:val="000000"/>
-          <w:kern w:val="0"/>
-          <w:lang w:eastAsia="pt-BR"/>
-          <w14:ligatures w14:val="none"/>
-        </w:rPr>
-      </w:pPr>
-      <w:r>
-        <w:rPr>
-          <w:rFonts w:ascii="Arial" w:eastAsia="Times New Roman" w:hAnsi="Arial" w:cs="Arial"/>
-          <w:b/>
-          <w:bCs/>
-          <w:color w:val="000000"/>
-          <w:kern w:val="36"/>
-          <w:sz w:val="28"/>
-          <w:szCs w:val="28"/>
-          <w:lang w:eastAsia="pt-BR"/>
-          <w14:ligatures w14:val="none"/>
-        </w:rPr>
-        <w:lastRenderedPageBreak/>
-        <w:t>PROCEDIMENTO DE ESCALAÇÕES </w:t>
+        <w:t>Um backup deve ser feito e testado antes do início da atualização;</w:t>
       </w:r>
     </w:p>
     <w:p>
@@ -764,31 +2200,11 @@
         <w:rPr>
           <w:rFonts w:ascii="Arial" w:eastAsia="Times New Roman" w:hAnsi="Arial" w:cs="Arial"/>
           <w:color w:val="000000"/>
-          <w:kern w:val="36"/>
-          <w:lang w:eastAsia="pt-BR"/>
-          <w14:ligatures w14:val="none"/>
-        </w:rPr>
-        <w:t>E</w:t>
-      </w:r>
-      <w:r>
-        <w:rPr>
-          <w:rFonts w:ascii="Arial" w:eastAsia="Times New Roman" w:hAnsi="Arial" w:cs="Arial"/>
-          <w:color w:val="000000"/>
-          <w:kern w:val="36"/>
-          <w:lang w:eastAsia="pt-BR"/>
-          <w14:ligatures w14:val="none"/>
-        </w:rPr>
-        <w:t>m caso de falha durante o backup da aplicação o responsável Gabriel Lopes deve ser avisado</w:t>
-      </w:r>
-      <w:r>
-        <w:rPr>
-          <w:rFonts w:ascii="Arial" w:eastAsia="Times New Roman" w:hAnsi="Arial" w:cs="Arial"/>
-          <w:color w:val="000000"/>
-          <w:kern w:val="36"/>
-          <w:lang w:eastAsia="pt-BR"/>
-          <w14:ligatures w14:val="none"/>
-        </w:rPr>
-        <w:t>;</w:t>
+          <w:kern w:val="0"/>
+          <w:lang w:eastAsia="pt-BR"/>
+          <w14:ligatures w14:val="none"/>
+        </w:rPr>
+        <w:t>Em caso de erro o responsável pelo backup Matheus Rabello deve ser imediatamente informado para início da restauração;</w:t>
       </w:r>
     </w:p>
     <w:p>
@@ -816,7 +2232,7 @@
           <w:lang w:eastAsia="pt-BR"/>
           <w14:ligatures w14:val="none"/>
         </w:rPr>
-        <w:t>Em caso de falha atualização das tabelas e integração dos sensores ou do sistema o responsável Gabriel Lopes deve ser informado juntamente com o responsável pelo backup e o sistema deve ser restaurado a forma original;</w:t>
+        <w:t>O código atual deve ser salvo para que o erro possa ser estudado;</w:t>
       </w:r>
     </w:p>
     <w:p>
@@ -844,340 +2260,15 @@
           <w:lang w:eastAsia="pt-BR"/>
           <w14:ligatures w14:val="none"/>
         </w:rPr>
-        <w:t>Em caso de atraso atualização das tabelas e integração dos sensores ou do sistema o responsável Gabriel Lopes deve ser informado e questionado quanto a continuação da atualização;</w:t>
+        <w:t>O backup deve ser instalado e após testado reativado.</w:t>
       </w:r>
     </w:p>
     <w:p>
       <w:pPr>
-        <w:pStyle w:val="PargrafodaLista"/>
-        <w:numPr>
-          <w:ilvl w:val="0"/>
-          <w:numId w:val="6"/>
-        </w:numPr>
-        <w:spacing w:before="100" w:beforeAutospacing="1" w:after="100" w:afterAutospacing="1" w:line="240" w:lineRule="auto"/>
-        <w:textAlignment w:val="baseline"/>
-        <w:rPr>
-          <w:rFonts w:ascii="Arial" w:eastAsia="Times New Roman" w:hAnsi="Arial" w:cs="Arial"/>
-          <w:color w:val="000000"/>
-          <w:kern w:val="0"/>
-          <w:lang w:eastAsia="pt-BR"/>
-          <w14:ligatures w14:val="none"/>
-        </w:rPr>
-      </w:pPr>
-      <w:r>
-        <w:rPr>
-          <w:rFonts w:ascii="Arial" w:eastAsia="Times New Roman" w:hAnsi="Arial" w:cs="Arial"/>
-          <w:color w:val="000000"/>
-          <w:kern w:val="0"/>
-          <w:lang w:eastAsia="pt-BR"/>
-          <w14:ligatures w14:val="none"/>
-        </w:rPr>
-        <w:t>Em caso de erro na reativação do sistema o responsável Gabriel Lopes deve ser informado juntamente com o responsável pelo backup e o sistema deve ser restaurado a forma original.</w:t>
-      </w:r>
-    </w:p>
-    <w:p>
-      <w:pPr>
-        <w:pStyle w:val="PargrafodaLista"/>
-        <w:spacing w:before="100" w:beforeAutospacing="1" w:after="100" w:afterAutospacing="1" w:line="240" w:lineRule="auto"/>
-        <w:textAlignment w:val="baseline"/>
-        <w:rPr>
-          <w:rFonts w:ascii="Arial" w:eastAsia="Times New Roman" w:hAnsi="Arial" w:cs="Arial"/>
-          <w:color w:val="000000"/>
-          <w:kern w:val="0"/>
-          <w:lang w:eastAsia="pt-BR"/>
-          <w14:ligatures w14:val="none"/>
-        </w:rPr>
-      </w:pPr>
-    </w:p>
-    <w:p>
-      <w:pPr>
-        <w:pStyle w:val="PargrafodaLista"/>
-        <w:spacing w:before="100" w:beforeAutospacing="1" w:after="100" w:afterAutospacing="1" w:line="240" w:lineRule="auto"/>
-        <w:textAlignment w:val="baseline"/>
-        <w:rPr>
-          <w:rFonts w:ascii="Arial" w:eastAsia="Times New Roman" w:hAnsi="Arial" w:cs="Arial"/>
-          <w:color w:val="000000"/>
-          <w:kern w:val="0"/>
-          <w:lang w:eastAsia="pt-BR"/>
-          <w14:ligatures w14:val="none"/>
-        </w:rPr>
-      </w:pPr>
-    </w:p>
-    <w:p>
-      <w:pPr>
-        <w:spacing w:before="480" w:after="0" w:line="240" w:lineRule="auto"/>
-        <w:outlineLvl w:val="0"/>
-        <w:rPr>
-          <w:rFonts w:ascii="Arial" w:eastAsia="Times New Roman" w:hAnsi="Arial" w:cs="Arial"/>
-          <w:b/>
-          <w:bCs/>
-          <w:color w:val="000000"/>
-          <w:kern w:val="36"/>
-          <w:sz w:val="28"/>
-          <w:szCs w:val="28"/>
-          <w:lang w:eastAsia="pt-BR"/>
-          <w14:ligatures w14:val="none"/>
-        </w:rPr>
-      </w:pPr>
-      <w:r>
-        <w:rPr>
-          <w:rFonts w:ascii="Arial" w:eastAsia="Times New Roman" w:hAnsi="Arial" w:cs="Arial"/>
-          <w:b/>
-          <w:bCs/>
-          <w:color w:val="000000"/>
-          <w:kern w:val="36"/>
-          <w:sz w:val="28"/>
-          <w:szCs w:val="28"/>
-          <w:lang w:eastAsia="pt-BR"/>
-          <w14:ligatures w14:val="none"/>
-        </w:rPr>
-        <w:t>PASSO A PASSO PARA RESTAURAÇAO</w:t>
-      </w:r>
-    </w:p>
-    <w:p>
-      <w:pPr>
-        <w:pStyle w:val="PargrafodaLista"/>
-        <w:numPr>
-          <w:ilvl w:val="0"/>
-          <w:numId w:val="6"/>
-        </w:numPr>
-        <w:spacing w:before="100" w:beforeAutospacing="1" w:after="100" w:afterAutospacing="1" w:line="240" w:lineRule="auto"/>
-        <w:textAlignment w:val="baseline"/>
-        <w:rPr>
-          <w:rFonts w:ascii="Arial" w:eastAsia="Times New Roman" w:hAnsi="Arial" w:cs="Arial"/>
-          <w:color w:val="000000"/>
-          <w:kern w:val="0"/>
-          <w:lang w:eastAsia="pt-BR"/>
-          <w14:ligatures w14:val="none"/>
-        </w:rPr>
-      </w:pPr>
-      <w:r>
-        <w:rPr>
-          <w:rFonts w:ascii="Arial" w:eastAsia="Times New Roman" w:hAnsi="Arial" w:cs="Arial"/>
-          <w:color w:val="000000"/>
-          <w:kern w:val="0"/>
-          <w:lang w:eastAsia="pt-BR"/>
-          <w14:ligatures w14:val="none"/>
-        </w:rPr>
-        <w:t>Um backup deve ser feito e testado antes do início da atualização;</w:t>
-      </w:r>
-    </w:p>
-    <w:p>
-      <w:pPr>
-        <w:pStyle w:val="PargrafodaLista"/>
-        <w:numPr>
-          <w:ilvl w:val="0"/>
-          <w:numId w:val="6"/>
-        </w:numPr>
-        <w:spacing w:before="100" w:beforeAutospacing="1" w:after="100" w:afterAutospacing="1" w:line="240" w:lineRule="auto"/>
-        <w:textAlignment w:val="baseline"/>
-        <w:rPr>
-          <w:rFonts w:ascii="Arial" w:eastAsia="Times New Roman" w:hAnsi="Arial" w:cs="Arial"/>
-          <w:color w:val="000000"/>
-          <w:kern w:val="0"/>
-          <w:lang w:eastAsia="pt-BR"/>
-          <w14:ligatures w14:val="none"/>
-        </w:rPr>
-      </w:pPr>
-      <w:r>
-        <w:rPr>
-          <w:rFonts w:ascii="Arial" w:eastAsia="Times New Roman" w:hAnsi="Arial" w:cs="Arial"/>
-          <w:color w:val="000000"/>
-          <w:kern w:val="0"/>
-          <w:lang w:eastAsia="pt-BR"/>
-          <w14:ligatures w14:val="none"/>
-        </w:rPr>
-        <w:t>Em caso de erro o responsável pelo backup Matheus Rabello deve ser</w:t>
-      </w:r>
-      <w:r>
-        <w:rPr>
-          <w:rFonts w:ascii="Arial" w:eastAsia="Times New Roman" w:hAnsi="Arial" w:cs="Arial"/>
-          <w:color w:val="000000"/>
-          <w:kern w:val="0"/>
-          <w:lang w:eastAsia="pt-BR"/>
-          <w14:ligatures w14:val="none"/>
-        </w:rPr>
-        <w:t xml:space="preserve"> </w:t>
-      </w:r>
-      <w:r>
-        <w:rPr>
-          <w:rFonts w:ascii="Arial" w:eastAsia="Times New Roman" w:hAnsi="Arial" w:cs="Arial"/>
-          <w:color w:val="000000"/>
-          <w:kern w:val="0"/>
-          <w:lang w:eastAsia="pt-BR"/>
-          <w14:ligatures w14:val="none"/>
-        </w:rPr>
-        <w:t xml:space="preserve">imediatamente informado para </w:t>
-      </w:r>
-      <w:r>
-        <w:rPr>
-          <w:rFonts w:ascii="Arial" w:eastAsia="Times New Roman" w:hAnsi="Arial" w:cs="Arial"/>
-          <w:color w:val="000000"/>
-          <w:kern w:val="0"/>
-          <w:lang w:eastAsia="pt-BR"/>
-          <w14:ligatures w14:val="none"/>
-        </w:rPr>
-        <w:t>início</w:t>
-      </w:r>
-      <w:r>
-        <w:rPr>
-          <w:rFonts w:ascii="Arial" w:eastAsia="Times New Roman" w:hAnsi="Arial" w:cs="Arial"/>
-          <w:color w:val="000000"/>
-          <w:kern w:val="0"/>
-          <w:lang w:eastAsia="pt-BR"/>
-          <w14:ligatures w14:val="none"/>
-        </w:rPr>
-        <w:t xml:space="preserve"> da restauração;</w:t>
-      </w:r>
-    </w:p>
-    <w:p>
-      <w:pPr>
-        <w:pStyle w:val="PargrafodaLista"/>
-        <w:numPr>
-          <w:ilvl w:val="0"/>
-          <w:numId w:val="6"/>
-        </w:numPr>
-        <w:spacing w:before="100" w:beforeAutospacing="1" w:after="100" w:afterAutospacing="1" w:line="240" w:lineRule="auto"/>
-        <w:textAlignment w:val="baseline"/>
-        <w:rPr>
-          <w:rFonts w:ascii="Arial" w:eastAsia="Times New Roman" w:hAnsi="Arial" w:cs="Arial"/>
-          <w:color w:val="000000"/>
-          <w:kern w:val="0"/>
-          <w:lang w:eastAsia="pt-BR"/>
-          <w14:ligatures w14:val="none"/>
-        </w:rPr>
-      </w:pPr>
-      <w:r>
-        <w:rPr>
-          <w:rFonts w:ascii="Arial" w:eastAsia="Times New Roman" w:hAnsi="Arial" w:cs="Arial"/>
-          <w:color w:val="000000"/>
-          <w:kern w:val="0"/>
-          <w:lang w:eastAsia="pt-BR"/>
-          <w14:ligatures w14:val="none"/>
-        </w:rPr>
-        <w:t>O código atual deve ser salvo para que o erro possa ser estudado;</w:t>
-      </w:r>
-    </w:p>
-    <w:p>
-      <w:pPr>
-        <w:pStyle w:val="PargrafodaLista"/>
-        <w:numPr>
-          <w:ilvl w:val="0"/>
-          <w:numId w:val="6"/>
-        </w:numPr>
-        <w:spacing w:before="100" w:beforeAutospacing="1" w:after="100" w:afterAutospacing="1" w:line="240" w:lineRule="auto"/>
-        <w:textAlignment w:val="baseline"/>
-        <w:rPr>
-          <w:rFonts w:ascii="Arial" w:eastAsia="Times New Roman" w:hAnsi="Arial" w:cs="Arial"/>
-          <w:color w:val="000000"/>
-          <w:kern w:val="0"/>
-          <w:lang w:eastAsia="pt-BR"/>
-          <w14:ligatures w14:val="none"/>
-        </w:rPr>
-      </w:pPr>
-      <w:r>
-        <w:rPr>
-          <w:rFonts w:ascii="Arial" w:eastAsia="Times New Roman" w:hAnsi="Arial" w:cs="Arial"/>
-          <w:color w:val="000000"/>
-          <w:kern w:val="0"/>
-          <w:lang w:eastAsia="pt-BR"/>
-          <w14:ligatures w14:val="none"/>
-        </w:rPr>
-        <w:t>O backup deve ser instalado e após testado reativado</w:t>
-      </w:r>
-      <w:r>
-        <w:rPr>
-          <w:rFonts w:ascii="Arial" w:eastAsia="Times New Roman" w:hAnsi="Arial" w:cs="Arial"/>
-          <w:color w:val="000000"/>
-          <w:kern w:val="0"/>
-          <w:lang w:eastAsia="pt-BR"/>
-          <w14:ligatures w14:val="none"/>
-        </w:rPr>
-        <w:t>.</w:t>
-      </w:r>
-    </w:p>
-    <w:p>
-      <w:pPr>
-        <w:ind w:firstLine="708"/>
         <w:jc w:val="both"/>
-      </w:pPr>
-    </w:p>
-    <w:p>
-      <w:pPr>
-        <w:ind w:firstLine="708"/>
-        <w:jc w:val="both"/>
-      </w:pPr>
-    </w:p>
-    <w:p>
-      <w:pPr>
-        <w:ind w:firstLine="708"/>
-        <w:jc w:val="both"/>
-      </w:pPr>
-    </w:p>
-    <w:p>
-      <w:pPr>
-        <w:ind w:firstLine="708"/>
-        <w:jc w:val="both"/>
-      </w:pPr>
-    </w:p>
-    <w:p>
-      <w:pPr>
-        <w:ind w:firstLine="708"/>
-        <w:jc w:val="both"/>
-      </w:pPr>
-    </w:p>
-    <w:p>
-      <w:pPr>
-        <w:ind w:firstLine="708"/>
-        <w:jc w:val="both"/>
-      </w:pPr>
-    </w:p>
-    <w:p>
-      <w:pPr>
-        <w:ind w:firstLine="708"/>
-        <w:jc w:val="both"/>
-      </w:pPr>
-    </w:p>
-    <w:p>
-      <w:pPr>
-        <w:ind w:firstLine="708"/>
-        <w:jc w:val="both"/>
-      </w:pPr>
-    </w:p>
-    <w:p>
-      <w:pPr>
-        <w:ind w:firstLine="708"/>
-        <w:jc w:val="both"/>
-      </w:pPr>
-    </w:p>
-    <w:p>
-      <w:pPr>
-        <w:ind w:firstLine="708"/>
-        <w:jc w:val="both"/>
-      </w:pPr>
-    </w:p>
-    <w:p>
-      <w:pPr>
-        <w:ind w:firstLine="708"/>
-        <w:jc w:val="both"/>
-      </w:pPr>
-    </w:p>
-    <w:p>
-      <w:pPr>
-        <w:ind w:firstLine="708"/>
-        <w:jc w:val="both"/>
-      </w:pPr>
-    </w:p>
-    <w:p>
-      <w:pPr>
-        <w:ind w:firstLine="708"/>
-        <w:jc w:val="both"/>
-      </w:pPr>
-    </w:p>
-    <w:p>
-      <w:pPr>
-        <w:ind w:firstLine="708"/>
-        <w:jc w:val="both"/>
+        <w:rPr>
+          <w:u w:val="single"/>
+        </w:rPr>
       </w:pPr>
     </w:p>
     <w:sectPr>
@@ -2899,6 +3990,7 @@
   <w:style w:type="paragraph" w:default="1" w:styleId="Normal">
     <w:name w:val="Normal"/>
     <w:qFormat/>
+    <w:rsid w:val="0061309E"/>
   </w:style>
   <w:style w:type="paragraph" w:styleId="Ttulo1">
     <w:name w:val="heading 1"/>
@@ -2995,6 +4087,25 @@
       <w:ind w:left="720"/>
       <w:contextualSpacing/>
     </w:pPr>
+  </w:style>
+  <w:style w:type="table" w:styleId="Tabelacomgrade">
+    <w:name w:val="Table Grid"/>
+    <w:basedOn w:val="Tabelanormal"/>
+    <w:uiPriority w:val="39"/>
+    <w:rsid w:val="00C71591"/>
+    <w:pPr>
+      <w:spacing w:after="0" w:line="240" w:lineRule="auto"/>
+    </w:pPr>
+    <w:tblPr>
+      <w:tblBorders>
+        <w:top w:val="single" w:sz="4" w:space="0" w:color="auto"/>
+        <w:left w:val="single" w:sz="4" w:space="0" w:color="auto"/>
+        <w:bottom w:val="single" w:sz="4" w:space="0" w:color="auto"/>
+        <w:right w:val="single" w:sz="4" w:space="0" w:color="auto"/>
+        <w:insideH w:val="single" w:sz="4" w:space="0" w:color="auto"/>
+        <w:insideV w:val="single" w:sz="4" w:space="0" w:color="auto"/>
+      </w:tblBorders>
+    </w:tblPr>
   </w:style>
 </w:styles>
 </file>

</xml_diff>

<commit_message>
Adicionando versão finalisada de Gmud
</commit_message>
<xml_diff>
--- a/Documentação/Documentos/Gmud.docx
+++ b/Documentação/Documentos/Gmud.docx
@@ -6,7 +6,7 @@
       <w:pPr>
         <w:spacing w:after="0" w:line="240" w:lineRule="auto"/>
         <w:rPr>
-          <w:rFonts w:ascii="Times New Roman" w:eastAsia="Times New Roman" w:hAnsi="Times New Roman" w:cs="Times New Roman"/>
+          <w:rFonts w:ascii="Times New Roman" w:hAnsi="Times New Roman" w:eastAsia="Times New Roman" w:cs="Times New Roman"/>
           <w:kern w:val="0"/>
           <w:sz w:val="24"/>
           <w:szCs w:val="24"/>
@@ -17,7 +17,7 @@
       <w:proofErr w:type="spellStart"/>
       <w:r>
         <w:rPr>
-          <w:rFonts w:ascii="Arial" w:eastAsia="Times New Roman" w:hAnsi="Arial" w:cs="Arial"/>
+          <w:rFonts w:ascii="Arial" w:hAnsi="Arial" w:eastAsia="Times New Roman" w:cs="Arial"/>
           <w:b/>
           <w:bCs/>
           <w:color w:val="000000"/>
@@ -35,7 +35,7 @@
       <w:pPr>
         <w:spacing w:after="0" w:line="240" w:lineRule="auto"/>
         <w:rPr>
-          <w:rFonts w:ascii="Times New Roman" w:eastAsia="Times New Roman" w:hAnsi="Times New Roman" w:cs="Times New Roman"/>
+          <w:rFonts w:ascii="Times New Roman" w:hAnsi="Times New Roman" w:eastAsia="Times New Roman" w:cs="Times New Roman"/>
           <w:kern w:val="0"/>
           <w:sz w:val="24"/>
           <w:szCs w:val="24"/>
@@ -48,7 +48,7 @@
       <w:pPr>
         <w:spacing w:after="0" w:line="240" w:lineRule="auto"/>
         <w:rPr>
-          <w:rFonts w:ascii="Times New Roman" w:eastAsia="Times New Roman" w:hAnsi="Times New Roman" w:cs="Times New Roman"/>
+          <w:rFonts w:ascii="Times New Roman" w:hAnsi="Times New Roman" w:eastAsia="Times New Roman" w:cs="Times New Roman"/>
           <w:kern w:val="0"/>
           <w:sz w:val="24"/>
           <w:szCs w:val="24"/>
@@ -58,7 +58,7 @@
       </w:pPr>
       <w:r>
         <w:rPr>
-          <w:rFonts w:ascii="Arial" w:eastAsia="Times New Roman" w:hAnsi="Arial" w:cs="Arial"/>
+          <w:rFonts w:ascii="Arial" w:hAnsi="Arial" w:eastAsia="Times New Roman" w:cs="Arial"/>
           <w:color w:val="000000"/>
           <w:kern w:val="0"/>
           <w:sz w:val="40"/>
@@ -70,7 +70,7 @@
       </w:r>
       <w:r>
         <w:rPr>
-          <w:rFonts w:ascii="Arial" w:eastAsia="Times New Roman" w:hAnsi="Arial" w:cs="Arial"/>
+          <w:rFonts w:ascii="Arial" w:hAnsi="Arial" w:eastAsia="Times New Roman" w:cs="Arial"/>
           <w:color w:val="000000"/>
           <w:kern w:val="0"/>
           <w:lang w:eastAsia="pt-BR"/>
@@ -83,7 +83,7 @@
       <w:pPr>
         <w:spacing w:after="0" w:line="240" w:lineRule="auto"/>
         <w:rPr>
-          <w:rFonts w:ascii="Arial" w:eastAsia="Times New Roman" w:hAnsi="Arial" w:cs="Arial"/>
+          <w:rFonts w:ascii="Arial" w:hAnsi="Arial" w:eastAsia="Times New Roman" w:cs="Arial"/>
           <w:b/>
           <w:bCs/>
           <w:color w:val="000000"/>
@@ -94,7 +94,7 @@
       </w:pPr>
       <w:r>
         <w:rPr>
-          <w:rFonts w:ascii="Arial" w:eastAsia="Times New Roman" w:hAnsi="Arial" w:cs="Arial"/>
+          <w:rFonts w:ascii="Arial" w:hAnsi="Arial" w:eastAsia="Times New Roman" w:cs="Arial"/>
           <w:b/>
           <w:bCs/>
           <w:color w:val="000000"/>
@@ -109,7 +109,7 @@
       <w:pPr>
         <w:spacing w:after="0" w:line="240" w:lineRule="auto"/>
         <w:rPr>
-          <w:rFonts w:ascii="Times New Roman" w:eastAsia="Times New Roman" w:hAnsi="Times New Roman" w:cs="Times New Roman"/>
+          <w:rFonts w:ascii="Times New Roman" w:hAnsi="Times New Roman" w:eastAsia="Times New Roman" w:cs="Times New Roman"/>
           <w:kern w:val="0"/>
           <w:sz w:val="24"/>
           <w:szCs w:val="24"/>
@@ -122,7 +122,7 @@
       <w:pPr>
         <w:spacing w:after="0" w:line="240" w:lineRule="auto"/>
         <w:rPr>
-          <w:rFonts w:ascii="Times New Roman" w:eastAsia="Times New Roman" w:hAnsi="Times New Roman" w:cs="Times New Roman"/>
+          <w:rFonts w:ascii="Times New Roman" w:hAnsi="Times New Roman" w:eastAsia="Times New Roman" w:cs="Times New Roman"/>
           <w:kern w:val="0"/>
           <w:sz w:val="24"/>
           <w:szCs w:val="24"/>
@@ -132,7 +132,7 @@
       </w:pPr>
       <w:r>
         <w:rPr>
-          <w:rFonts w:ascii="Arial" w:eastAsia="Times New Roman" w:hAnsi="Arial" w:cs="Arial"/>
+          <w:rFonts w:ascii="Arial" w:hAnsi="Arial" w:eastAsia="Times New Roman" w:cs="Arial"/>
           <w:b/>
           <w:bCs/>
           <w:color w:val="000000"/>
@@ -146,7 +146,7 @@
       </w:r>
       <w:r>
         <w:rPr>
-          <w:rFonts w:ascii="Arial" w:eastAsia="Times New Roman" w:hAnsi="Arial" w:cs="Arial"/>
+          <w:rFonts w:ascii="Arial" w:hAnsi="Arial" w:eastAsia="Times New Roman" w:cs="Arial"/>
           <w:b/>
           <w:bCs/>
           <w:color w:val="000000"/>
@@ -160,7 +160,7 @@
       </w:r>
       <w:r>
         <w:rPr>
-          <w:rFonts w:ascii="Arial" w:eastAsia="Times New Roman" w:hAnsi="Arial" w:cs="Arial"/>
+          <w:rFonts w:ascii="Arial" w:hAnsi="Arial" w:eastAsia="Times New Roman" w:cs="Arial"/>
           <w:b/>
           <w:bCs/>
           <w:color w:val="000000"/>
@@ -187,12 +187,13 @@
         <w:tc>
           <w:tcPr>
             <w:tcW w:w="1838" w:type="dxa"/>
+            <w:tcMar/>
           </w:tcPr>
           <w:p>
             <w:pPr>
               <w:spacing w:before="200"/>
               <w:rPr>
-                <w:rFonts w:ascii="Arial" w:eastAsia="Times New Roman" w:hAnsi="Arial" w:cs="Arial"/>
+                <w:rFonts w:ascii="Arial" w:hAnsi="Arial" w:eastAsia="Times New Roman" w:cs="Arial"/>
                 <w:b/>
                 <w:bCs/>
                 <w:color w:val="FF0000"/>
@@ -203,7 +204,7 @@
             </w:pPr>
             <w:r>
               <w:rPr>
-                <w:rFonts w:ascii="Arial" w:eastAsia="Times New Roman" w:hAnsi="Arial" w:cs="Arial"/>
+                <w:rFonts w:ascii="Arial" w:hAnsi="Arial" w:eastAsia="Times New Roman" w:cs="Arial"/>
                 <w:b/>
                 <w:bCs/>
                 <w:kern w:val="0"/>
@@ -217,12 +218,13 @@
         <w:tc>
           <w:tcPr>
             <w:tcW w:w="6656" w:type="dxa"/>
+            <w:tcMar/>
           </w:tcPr>
           <w:p>
             <w:pPr>
               <w:spacing w:before="200"/>
               <w:rPr>
-                <w:rFonts w:ascii="Arial" w:eastAsia="Times New Roman" w:hAnsi="Arial" w:cs="Arial"/>
+                <w:rFonts w:ascii="Arial" w:hAnsi="Arial" w:eastAsia="Times New Roman" w:cs="Arial"/>
                 <w:color w:val="000000"/>
                 <w:kern w:val="0"/>
                 <w:lang w:eastAsia="pt-BR"/>
@@ -231,7 +233,7 @@
             </w:pPr>
             <w:r>
               <w:rPr>
-                <w:rFonts w:ascii="Arial" w:eastAsia="Times New Roman" w:hAnsi="Arial" w:cs="Arial"/>
+                <w:rFonts w:ascii="Arial" w:hAnsi="Arial" w:eastAsia="Times New Roman" w:cs="Arial"/>
                 <w:color w:val="000000"/>
                 <w:kern w:val="0"/>
                 <w:lang w:eastAsia="pt-BR"/>
@@ -249,12 +251,13 @@
         <w:tc>
           <w:tcPr>
             <w:tcW w:w="1838" w:type="dxa"/>
+            <w:tcMar/>
           </w:tcPr>
           <w:p>
             <w:pPr>
               <w:spacing w:before="200"/>
               <w:rPr>
-                <w:rFonts w:ascii="Arial" w:eastAsia="Times New Roman" w:hAnsi="Arial" w:cs="Arial"/>
+                <w:rFonts w:ascii="Arial" w:hAnsi="Arial" w:eastAsia="Times New Roman" w:cs="Arial"/>
                 <w:b/>
                 <w:bCs/>
                 <w:color w:val="000000"/>
@@ -265,7 +268,7 @@
             </w:pPr>
             <w:r>
               <w:rPr>
-                <w:rFonts w:ascii="Arial" w:eastAsia="Times New Roman" w:hAnsi="Arial" w:cs="Arial"/>
+                <w:rFonts w:ascii="Arial" w:hAnsi="Arial" w:eastAsia="Times New Roman" w:cs="Arial"/>
                 <w:b/>
                 <w:bCs/>
                 <w:color w:val="000000"/>
@@ -280,14 +283,13 @@
         <w:tc>
           <w:tcPr>
             <w:tcW w:w="6656" w:type="dxa"/>
+            <w:tcMar/>
           </w:tcPr>
           <w:p>
             <w:pPr>
               <w:spacing w:before="200"/>
               <w:rPr>
-                <w:rFonts w:ascii="Arial" w:eastAsia="Times New Roman" w:hAnsi="Arial" w:cs="Arial"/>
-                <w:b/>
-                <w:bCs/>
+                <w:rFonts w:ascii="Arial" w:hAnsi="Arial" w:eastAsia="Times New Roman" w:cs="Arial"/>
                 <w:color w:val="000000"/>
                 <w:kern w:val="0"/>
                 <w:lang w:eastAsia="pt-BR"/>
@@ -296,9 +298,9 @@
             </w:pPr>
             <w:r>
               <w:rPr>
-                <w:rFonts w:ascii="Arial" w:eastAsia="Times New Roman" w:hAnsi="Arial" w:cs="Arial"/>
-                <w:b/>
-                <w:bCs/>
+                <w:rFonts w:ascii="Arial" w:hAnsi="Arial" w:eastAsia="Times New Roman" w:cs="Arial"/>
+                <w:b w:val="1"/>
+                <w:bCs w:val="1"/>
                 <w:color w:val="000000"/>
                 <w:kern w:val="0"/>
                 <w:lang w:eastAsia="pt-BR"/>
@@ -308,7 +310,21 @@
             </w:r>
             <w:r>
               <w:rPr>
-                <w:rFonts w:ascii="Arial" w:eastAsia="Times New Roman" w:hAnsi="Arial" w:cs="Arial"/>
+                <w:rFonts w:ascii="Arial" w:hAnsi="Arial" w:eastAsia="Times New Roman" w:cs="Arial"/>
+                <w:b w:val="1"/>
+                <w:bCs w:val="1"/>
+                <w:color w:val="000000"/>
+                <w:kern w:val="0"/>
+                <w:lang w:eastAsia="pt-BR"/>
+                <w14:ligatures w14:val="none"/>
+              </w:rPr>
+              <w:t xml:space="preserve"> </w:t>
+            </w:r>
+            <w:r>
+              <w:rPr>
+                <w:rFonts w:ascii="Arial" w:hAnsi="Arial" w:eastAsia="Times New Roman" w:cs="Arial"/>
+                <w:b w:val="1"/>
+                <w:bCs w:val="1"/>
                 <w:color w:val="000000"/>
                 <w:kern w:val="0"/>
                 <w:lang w:eastAsia="pt-BR"/>
@@ -318,9 +334,9 @@
             </w:r>
             <w:r>
               <w:rPr>
-                <w:rFonts w:ascii="Arial" w:eastAsia="Times New Roman" w:hAnsi="Arial" w:cs="Arial"/>
-                <w:b/>
-                <w:bCs/>
+                <w:rFonts w:ascii="Arial" w:hAnsi="Arial" w:eastAsia="Times New Roman" w:cs="Arial"/>
+                <w:b w:val="1"/>
+                <w:bCs w:val="1"/>
                 <w:color w:val="000000"/>
                 <w:kern w:val="0"/>
                 <w:lang w:eastAsia="pt-BR"/>
@@ -330,9 +346,9 @@
             </w:r>
             <w:r>
               <w:rPr>
-                <w:rFonts w:ascii="Arial" w:eastAsia="Times New Roman" w:hAnsi="Arial" w:cs="Arial"/>
-                <w:b/>
-                <w:bCs/>
+                <w:rFonts w:ascii="Arial" w:hAnsi="Arial" w:eastAsia="Times New Roman" w:cs="Arial"/>
+                <w:b w:val="1"/>
+                <w:bCs w:val="1"/>
                 <w:color w:val="000000"/>
                 <w:kern w:val="0"/>
                 <w:lang w:eastAsia="pt-BR"/>
@@ -342,9 +358,9 @@
             </w:r>
             <w:r>
               <w:rPr>
-                <w:rFonts w:ascii="Arial" w:eastAsia="Times New Roman" w:hAnsi="Arial" w:cs="Arial"/>
-                <w:b/>
-                <w:bCs/>
+                <w:rFonts w:ascii="Arial" w:hAnsi="Arial" w:eastAsia="Times New Roman" w:cs="Arial"/>
+                <w:b w:val="1"/>
+                <w:bCs w:val="1"/>
                 <w:color w:val="000000"/>
                 <w:kern w:val="0"/>
                 <w:lang w:eastAsia="pt-BR"/>
@@ -354,9 +370,9 @@
             </w:r>
             <w:r>
               <w:rPr>
-                <w:rFonts w:ascii="Arial" w:eastAsia="Times New Roman" w:hAnsi="Arial" w:cs="Arial"/>
-                <w:b/>
-                <w:bCs/>
+                <w:rFonts w:ascii="Arial" w:hAnsi="Arial" w:eastAsia="Times New Roman" w:cs="Arial"/>
+                <w:b w:val="1"/>
+                <w:bCs w:val="1"/>
                 <w:color w:val="000000"/>
                 <w:kern w:val="0"/>
                 <w:lang w:eastAsia="pt-BR"/>
@@ -366,9 +382,9 @@
             </w:r>
             <w:r>
               <w:rPr>
-                <w:rFonts w:ascii="Arial" w:eastAsia="Times New Roman" w:hAnsi="Arial" w:cs="Arial"/>
-                <w:b/>
-                <w:bCs/>
+                <w:rFonts w:ascii="Arial" w:hAnsi="Arial" w:eastAsia="Times New Roman" w:cs="Arial"/>
+                <w:b w:val="1"/>
+                <w:bCs w:val="1"/>
                 <w:color w:val="000000"/>
                 <w:kern w:val="0"/>
                 <w:lang w:eastAsia="pt-BR"/>
@@ -376,12 +392,12 @@
               </w:rPr>
               <w:t xml:space="preserve">   </w:t>
             </w:r>
-            <w:proofErr w:type="gramStart"/>
-            <w:r>
-              <w:rPr>
-                <w:rFonts w:ascii="Arial" w:eastAsia="Times New Roman" w:hAnsi="Arial" w:cs="Arial"/>
-                <w:b/>
-                <w:bCs/>
+            <w:bookmarkStart w:name="_Int_zbX6wzhx" w:id="68906832"/>
+            <w:r>
+              <w:rPr>
+                <w:rFonts w:ascii="Arial" w:hAnsi="Arial" w:eastAsia="Times New Roman" w:cs="Arial"/>
+                <w:b w:val="1"/>
+                <w:bCs w:val="1"/>
                 <w:color w:val="000000"/>
                 <w:kern w:val="0"/>
                 <w:lang w:eastAsia="pt-BR"/>
@@ -391,9 +407,9 @@
             </w:r>
             <w:r>
               <w:rPr>
-                <w:rFonts w:ascii="Arial" w:eastAsia="Times New Roman" w:hAnsi="Arial" w:cs="Arial"/>
-                <w:b/>
-                <w:bCs/>
+                <w:rFonts w:ascii="Arial" w:hAnsi="Arial" w:eastAsia="Times New Roman" w:cs="Arial"/>
+                <w:b w:val="1"/>
+                <w:bCs w:val="1"/>
                 <w:color w:val="000000"/>
                 <w:kern w:val="0"/>
                 <w:lang w:eastAsia="pt-BR"/>
@@ -401,34 +417,24 @@
               </w:rPr>
               <w:t xml:space="preserve">  (</w:t>
             </w:r>
-            <w:proofErr w:type="gramEnd"/>
-            <w:r>
-              <w:rPr>
-                <w:rFonts w:ascii="Arial" w:eastAsia="Times New Roman" w:hAnsi="Arial" w:cs="Arial"/>
-                <w:b/>
-                <w:bCs/>
-                <w:color w:val="000000"/>
-                <w:kern w:val="0"/>
-                <w:lang w:eastAsia="pt-BR"/>
-                <w14:ligatures w14:val="none"/>
-              </w:rPr>
-              <w:t xml:space="preserve"> )</w:t>
-            </w:r>
-            <w:r>
-              <w:rPr>
-                <w:rFonts w:ascii="Arial" w:eastAsia="Times New Roman" w:hAnsi="Arial" w:cs="Arial"/>
-                <w:color w:val="000000"/>
-                <w:kern w:val="0"/>
-                <w:lang w:eastAsia="pt-BR"/>
-                <w14:ligatures w14:val="none"/>
-              </w:rPr>
-              <w:t>Emergencial</w:t>
-            </w:r>
-            <w:r>
-              <w:rPr>
-                <w:rFonts w:ascii="Arial" w:eastAsia="Times New Roman" w:hAnsi="Arial" w:cs="Arial"/>
-                <w:b/>
-                <w:bCs/>
+            <w:bookmarkEnd w:id="68906832"/>
+            <w:r>
+              <w:rPr>
+                <w:rFonts w:ascii="Arial" w:hAnsi="Arial" w:eastAsia="Times New Roman" w:cs="Arial"/>
+                <w:b w:val="1"/>
+                <w:bCs w:val="1"/>
+                <w:color w:val="000000"/>
+                <w:kern w:val="0"/>
+                <w:lang w:eastAsia="pt-BR"/>
+                <w14:ligatures w14:val="none"/>
+              </w:rPr>
+              <w:t xml:space="preserve"> ) Emergencial</w:t>
+            </w:r>
+            <w:r>
+              <w:rPr>
+                <w:rFonts w:ascii="Arial" w:hAnsi="Arial" w:eastAsia="Times New Roman" w:cs="Arial"/>
+                <w:b w:val="1"/>
+                <w:bCs w:val="1"/>
                 <w:color w:val="000000"/>
                 <w:kern w:val="0"/>
                 <w:lang w:eastAsia="pt-BR"/>
@@ -438,9 +444,9 @@
             </w:r>
             <w:r>
               <w:rPr>
-                <w:rFonts w:ascii="Arial" w:eastAsia="Times New Roman" w:hAnsi="Arial" w:cs="Arial"/>
-                <w:b/>
-                <w:bCs/>
+                <w:rFonts w:ascii="Arial" w:hAnsi="Arial" w:eastAsia="Times New Roman" w:cs="Arial"/>
+                <w:b w:val="1"/>
+                <w:bCs w:val="1"/>
                 <w:color w:val="000000"/>
                 <w:kern w:val="0"/>
                 <w:lang w:eastAsia="pt-BR"/>
@@ -450,25 +456,41 @@
             </w:r>
             <w:r>
               <w:rPr>
-                <w:rFonts w:ascii="Arial" w:eastAsia="Times New Roman" w:hAnsi="Arial" w:cs="Arial"/>
-                <w:b/>
-                <w:bCs/>
-                <w:color w:val="000000"/>
-                <w:kern w:val="0"/>
-                <w:lang w:eastAsia="pt-BR"/>
-                <w14:ligatures w14:val="none"/>
-              </w:rPr>
-              <w:t xml:space="preserve">              ( )</w:t>
-            </w:r>
-            <w:r>
-              <w:rPr>
-                <w:rFonts w:ascii="Arial" w:eastAsia="Times New Roman" w:hAnsi="Arial" w:cs="Arial"/>
-                <w:color w:val="000000"/>
-                <w:kern w:val="0"/>
-                <w:lang w:eastAsia="pt-BR"/>
-                <w14:ligatures w14:val="none"/>
-              </w:rPr>
-              <w:t>Padrão</w:t>
+                <w:rFonts w:ascii="Arial" w:hAnsi="Arial" w:eastAsia="Times New Roman" w:cs="Arial"/>
+                <w:b w:val="1"/>
+                <w:bCs w:val="1"/>
+                <w:color w:val="000000"/>
+                <w:kern w:val="0"/>
+                <w:lang w:eastAsia="pt-BR"/>
+                <w14:ligatures w14:val="none"/>
+              </w:rPr>
+              <w:t xml:space="preserve">      </w:t>
+            </w:r>
+            <w:bookmarkStart w:name="_Int_e6UcQquD" w:id="527745268"/>
+            <w:r>
+              <w:rPr>
+                <w:rFonts w:ascii="Arial" w:hAnsi="Arial" w:eastAsia="Times New Roman" w:cs="Arial"/>
+                <w:b w:val="1"/>
+                <w:bCs w:val="1"/>
+                <w:color w:val="000000"/>
+                <w:kern w:val="0"/>
+                <w:lang w:eastAsia="pt-BR"/>
+                <w14:ligatures w14:val="none"/>
+              </w:rPr>
+              <w:t xml:space="preserve">   (</w:t>
+            </w:r>
+            <w:bookmarkEnd w:id="527745268"/>
+            <w:r>
+              <w:rPr>
+                <w:rFonts w:ascii="Arial" w:hAnsi="Arial" w:eastAsia="Times New Roman" w:cs="Arial"/>
+                <w:b w:val="1"/>
+                <w:bCs w:val="1"/>
+                <w:color w:val="000000"/>
+                <w:kern w:val="0"/>
+                <w:lang w:eastAsia="pt-BR"/>
+                <w14:ligatures w14:val="none"/>
+              </w:rPr>
+              <w:t xml:space="preserve"> ) Padrão</w:t>
             </w:r>
           </w:p>
         </w:tc>
@@ -480,12 +502,13 @@
         <w:tc>
           <w:tcPr>
             <w:tcW w:w="1838" w:type="dxa"/>
+            <w:tcMar/>
           </w:tcPr>
           <w:p>
             <w:pPr>
               <w:spacing w:before="200"/>
               <w:rPr>
-                <w:rFonts w:ascii="Arial" w:eastAsia="Times New Roman" w:hAnsi="Arial" w:cs="Arial"/>
+                <w:rFonts w:ascii="Arial" w:hAnsi="Arial" w:eastAsia="Times New Roman" w:cs="Arial"/>
                 <w:b/>
                 <w:bCs/>
                 <w:color w:val="000000"/>
@@ -496,7 +519,7 @@
             </w:pPr>
             <w:r>
               <w:rPr>
-                <w:rFonts w:ascii="Arial" w:eastAsia="Times New Roman" w:hAnsi="Arial" w:cs="Arial"/>
+                <w:rFonts w:ascii="Arial" w:hAnsi="Arial" w:eastAsia="Times New Roman" w:cs="Arial"/>
                 <w:b/>
                 <w:bCs/>
                 <w:color w:val="000000"/>
@@ -511,12 +534,13 @@
         <w:tc>
           <w:tcPr>
             <w:tcW w:w="6656" w:type="dxa"/>
+            <w:tcMar/>
           </w:tcPr>
           <w:p>
             <w:pPr>
               <w:spacing w:before="200"/>
               <w:rPr>
-                <w:rFonts w:ascii="Arial" w:eastAsia="Times New Roman" w:hAnsi="Arial" w:cs="Arial"/>
+                <w:rFonts w:ascii="Arial" w:hAnsi="Arial" w:eastAsia="Times New Roman" w:cs="Arial"/>
                 <w:color w:val="000000"/>
                 <w:kern w:val="0"/>
                 <w:lang w:eastAsia="pt-BR"/>
@@ -525,7 +549,7 @@
             </w:pPr>
             <w:r>
               <w:rPr>
-                <w:rFonts w:ascii="Arial" w:eastAsia="Times New Roman" w:hAnsi="Arial" w:cs="Arial"/>
+                <w:rFonts w:ascii="Arial" w:hAnsi="Arial" w:eastAsia="Times New Roman" w:cs="Arial"/>
                 <w:color w:val="000000"/>
                 <w:kern w:val="0"/>
                 <w:lang w:eastAsia="pt-BR"/>
@@ -543,12 +567,13 @@
         <w:tc>
           <w:tcPr>
             <w:tcW w:w="1838" w:type="dxa"/>
+            <w:tcMar/>
           </w:tcPr>
           <w:p>
             <w:pPr>
               <w:spacing w:before="200"/>
               <w:rPr>
-                <w:rFonts w:ascii="Arial" w:eastAsia="Times New Roman" w:hAnsi="Arial" w:cs="Arial"/>
+                <w:rFonts w:ascii="Arial" w:hAnsi="Arial" w:eastAsia="Times New Roman" w:cs="Arial"/>
                 <w:b/>
                 <w:bCs/>
                 <w:color w:val="000000"/>
@@ -559,7 +584,7 @@
             </w:pPr>
             <w:r>
               <w:rPr>
-                <w:rFonts w:ascii="Arial" w:eastAsia="Times New Roman" w:hAnsi="Arial" w:cs="Arial"/>
+                <w:rFonts w:ascii="Arial" w:hAnsi="Arial" w:eastAsia="Times New Roman" w:cs="Arial"/>
                 <w:b/>
                 <w:bCs/>
                 <w:color w:val="000000"/>
@@ -574,13 +599,14 @@
         <w:tc>
           <w:tcPr>
             <w:tcW w:w="6656" w:type="dxa"/>
+            <w:tcMar/>
           </w:tcPr>
           <w:p>
             <w:pPr>
               <w:spacing w:before="200"/>
               <w:textAlignment w:val="baseline"/>
               <w:rPr>
-                <w:rFonts w:ascii="Arial" w:eastAsia="Times New Roman" w:hAnsi="Arial" w:cs="Arial"/>
+                <w:rFonts w:ascii="Arial" w:hAnsi="Arial" w:eastAsia="Times New Roman" w:cs="Arial"/>
                 <w:color w:val="000000"/>
                 <w:kern w:val="0"/>
                 <w:lang w:eastAsia="pt-BR"/>
@@ -589,7 +615,7 @@
             </w:pPr>
             <w:r>
               <w:rPr>
-                <w:rFonts w:ascii="Arial" w:eastAsia="Times New Roman" w:hAnsi="Arial" w:cs="Arial"/>
+                <w:rFonts w:ascii="Arial" w:hAnsi="Arial" w:eastAsia="Times New Roman" w:cs="Arial"/>
                 <w:color w:val="000000"/>
                 <w:kern w:val="0"/>
                 <w:lang w:eastAsia="pt-BR"/>
@@ -602,7 +628,7 @@
             <w:pPr>
               <w:textAlignment w:val="baseline"/>
               <w:rPr>
-                <w:rFonts w:ascii="Arial" w:eastAsia="Times New Roman" w:hAnsi="Arial" w:cs="Arial"/>
+                <w:rFonts w:ascii="Arial" w:hAnsi="Arial" w:eastAsia="Times New Roman" w:cs="Arial"/>
                 <w:color w:val="000000"/>
                 <w:kern w:val="0"/>
                 <w:lang w:eastAsia="pt-BR"/>
@@ -611,7 +637,7 @@
             </w:pPr>
             <w:r>
               <w:rPr>
-                <w:rFonts w:ascii="Arial" w:eastAsia="Times New Roman" w:hAnsi="Arial" w:cs="Arial"/>
+                <w:rFonts w:ascii="Arial" w:hAnsi="Arial" w:eastAsia="Times New Roman" w:cs="Arial"/>
                 <w:color w:val="000000"/>
                 <w:kern w:val="0"/>
                 <w:lang w:eastAsia="pt-BR"/>
@@ -624,7 +650,7 @@
             <w:pPr>
               <w:textAlignment w:val="baseline"/>
               <w:rPr>
-                <w:rFonts w:ascii="Arial" w:eastAsia="Times New Roman" w:hAnsi="Arial" w:cs="Arial"/>
+                <w:rFonts w:ascii="Arial" w:hAnsi="Arial" w:eastAsia="Times New Roman" w:cs="Arial"/>
                 <w:color w:val="000000"/>
                 <w:kern w:val="0"/>
                 <w:lang w:eastAsia="pt-BR"/>
@@ -633,7 +659,7 @@
             </w:pPr>
             <w:r>
               <w:rPr>
-                <w:rFonts w:ascii="Arial" w:eastAsia="Times New Roman" w:hAnsi="Arial" w:cs="Arial"/>
+                <w:rFonts w:ascii="Arial" w:hAnsi="Arial" w:eastAsia="Times New Roman" w:cs="Arial"/>
                 <w:color w:val="000000"/>
                 <w:kern w:val="0"/>
                 <w:lang w:eastAsia="pt-BR"/>
@@ -651,12 +677,13 @@
         <w:tc>
           <w:tcPr>
             <w:tcW w:w="1838" w:type="dxa"/>
+            <w:tcMar/>
           </w:tcPr>
           <w:p>
             <w:pPr>
               <w:spacing w:before="200"/>
               <w:rPr>
-                <w:rFonts w:ascii="Arial" w:eastAsia="Times New Roman" w:hAnsi="Arial" w:cs="Arial"/>
+                <w:rFonts w:ascii="Arial" w:hAnsi="Arial" w:eastAsia="Times New Roman" w:cs="Arial"/>
                 <w:b/>
                 <w:bCs/>
                 <w:color w:val="000000"/>
@@ -667,7 +694,7 @@
             </w:pPr>
             <w:r>
               <w:rPr>
-                <w:rFonts w:ascii="Arial" w:eastAsia="Times New Roman" w:hAnsi="Arial" w:cs="Arial"/>
+                <w:rFonts w:ascii="Arial" w:hAnsi="Arial" w:eastAsia="Times New Roman" w:cs="Arial"/>
                 <w:b/>
                 <w:bCs/>
                 <w:color w:val="000000"/>
@@ -682,13 +709,14 @@
         <w:tc>
           <w:tcPr>
             <w:tcW w:w="6656" w:type="dxa"/>
+            <w:tcMar/>
           </w:tcPr>
           <w:p>
             <w:pPr>
               <w:spacing w:before="200"/>
               <w:textAlignment w:val="baseline"/>
               <w:rPr>
-                <w:rFonts w:ascii="Arial" w:eastAsia="Times New Roman" w:hAnsi="Arial" w:cs="Arial"/>
+                <w:rFonts w:ascii="Arial" w:hAnsi="Arial" w:eastAsia="Times New Roman" w:cs="Arial"/>
                 <w:color w:val="000000"/>
                 <w:kern w:val="0"/>
                 <w:lang w:eastAsia="pt-BR"/>
@@ -697,23 +725,112 @@
             </w:pPr>
             <w:r>
               <w:rPr>
-                <w:rFonts w:ascii="Arial" w:eastAsia="Times New Roman" w:hAnsi="Arial" w:cs="Arial"/>
+                <w:rFonts w:ascii="Arial" w:hAnsi="Arial" w:eastAsia="Times New Roman" w:cs="Arial"/>
                 <w:color w:val="000000"/>
                 <w:kern w:val="0"/>
                 <w:lang w:eastAsia="pt-BR"/>
                 <w14:ligatures w14:val="none"/>
               </w:rPr>
               <w:t>02:00 – 04:30</w:t>
+            </w:r>
+          </w:p>
+        </w:tc>
+      </w:tr>
+      <w:tr>
+        <w:trPr>
+          <w:trHeight w:val="913"/>
+        </w:trPr>
+        <w:tc>
+          <w:tcPr>
+            <w:tcW w:w="1838" w:type="dxa"/>
+            <w:tcMar/>
+            <w:vAlign w:val="center"/>
+          </w:tcPr>
+          <w:p>
+            <w:pPr>
+              <w:pStyle w:val="Normal"/>
+              <w:suppressLineNumbers w:val="0"/>
+              <w:bidi w:val="0"/>
+              <w:spacing w:before="0" w:beforeAutospacing="off" w:after="0" w:afterAutospacing="off" w:line="259" w:lineRule="auto"/>
+              <w:ind w:left="0" w:right="0"/>
+              <w:jc w:val="left"/>
+              <w:rPr>
+                <w:rFonts w:ascii="Arial" w:hAnsi="Arial" w:eastAsia="Times New Roman" w:cs="Arial"/>
+                <w:b w:val="1"/>
+                <w:bCs w:val="1"/>
+                <w:color w:val="000000" w:themeColor="text1" w:themeTint="FF" w:themeShade="FF"/>
+                <w:lang w:eastAsia="pt-BR"/>
+              </w:rPr>
+            </w:pPr>
+            <w:r>
+              <w:rPr>
+                <w:rFonts w:ascii="Arial" w:hAnsi="Arial" w:eastAsia="Times New Roman" w:cs="Arial"/>
+                <w:b w:val="1"/>
+                <w:bCs w:val="1"/>
+                <w:color w:val="000000" w:themeColor="text1" w:themeTint="FF" w:themeShade="FF"/>
+                <w:lang w:eastAsia="pt-BR"/>
+              </w:rPr>
+              <w:t>Áreas afetadas pela Mudança</w:t>
+            </w:r>
+          </w:p>
+        </w:tc>
+        <w:tc>
+          <w:tcPr>
+            <w:tcW w:w="6656" w:type="dxa"/>
+            <w:tcMar/>
+            <w:vAlign w:val="center"/>
+          </w:tcPr>
+          <w:p>
+            <w:pPr>
+              <w:pStyle w:val="Normal"/>
+              <w:jc w:val="left"/>
+              <w:rPr>
+                <w:rFonts w:ascii="Arial" w:hAnsi="Arial" w:eastAsia="Times New Roman" w:cs="Arial"/>
+                <w:color w:val="000000" w:themeColor="text1" w:themeTint="FF" w:themeShade="FF"/>
+                <w:lang w:eastAsia="pt-BR"/>
+              </w:rPr>
+            </w:pPr>
+            <w:r>
+              <w:rPr>
+                <w:rFonts w:ascii="Arial" w:hAnsi="Arial" w:eastAsia="Times New Roman" w:cs="Arial"/>
+                <w:color w:val="000000" w:themeColor="text1" w:themeTint="FF" w:themeShade="FF"/>
+                <w:lang w:eastAsia="pt-BR"/>
+              </w:rPr>
+              <w:t>Area de desenvolvimento, Análise de dados, Recursos Humanos</w:t>
+            </w:r>
+            <w:r>
+              <w:rPr>
+                <w:rFonts w:ascii="Arial" w:hAnsi="Arial" w:eastAsia="Times New Roman" w:cs="Arial"/>
+                <w:color w:val="000000" w:themeColor="text1" w:themeTint="FF" w:themeShade="FF"/>
+                <w:lang w:eastAsia="pt-BR"/>
+              </w:rPr>
+              <w:t xml:space="preserve"> e</w:t>
+            </w:r>
+            <w:r>
+              <w:rPr>
+                <w:rFonts w:ascii="Arial" w:hAnsi="Arial" w:eastAsia="Times New Roman" w:cs="Arial"/>
+                <w:color w:val="000000" w:themeColor="text1" w:themeTint="FF" w:themeShade="FF"/>
+                <w:lang w:eastAsia="pt-BR"/>
+              </w:rPr>
+              <w:t xml:space="preserve"> </w:t>
+            </w:r>
+            <w:r>
+              <w:rPr>
+                <w:rFonts w:ascii="Arial" w:hAnsi="Arial" w:eastAsia="Times New Roman" w:cs="Arial"/>
+                <w:color w:val="000000" w:themeColor="text1" w:themeTint="FF" w:themeShade="FF"/>
+                <w:lang w:eastAsia="pt-BR"/>
+              </w:rPr>
+              <w:t>Area de CRM</w:t>
             </w:r>
           </w:p>
         </w:tc>
       </w:tr>
     </w:tbl>
-    <w:p>
+    <w:p w14:noSpellErr="1">
       <w:pPr>
         <w:spacing w:after="0" w:line="240" w:lineRule="auto"/>
         <w:rPr>
-          <w:rFonts w:ascii="Times New Roman" w:eastAsia="Times New Roman" w:hAnsi="Times New Roman" w:cs="Times New Roman"/>
+          <w:rFonts w:ascii="Times New Roman" w:hAnsi="Times New Roman" w:eastAsia="Times New Roman" w:cs="Times New Roman"/>
           <w:kern w:val="0"/>
           <w:sz w:val="24"/>
           <w:szCs w:val="24"/>
@@ -724,10 +841,274 @@
     </w:p>
     <w:p>
       <w:pPr>
+        <w:pStyle w:val="Normal"/>
+        <w:spacing w:after="0" w:line="240" w:lineRule="auto"/>
+        <w:rPr>
+          <w:rFonts w:ascii="Times New Roman" w:hAnsi="Times New Roman" w:eastAsia="Times New Roman" w:cs="Times New Roman"/>
+          <w:sz w:val="24"/>
+          <w:szCs w:val="24"/>
+          <w:lang w:eastAsia="pt-BR"/>
+        </w:rPr>
+      </w:pPr>
+    </w:p>
+    <w:p>
+      <w:pPr>
+        <w:pStyle w:val="Normal"/>
+        <w:spacing w:after="0" w:line="240" w:lineRule="auto"/>
+        <w:rPr>
+          <w:rFonts w:ascii="Times New Roman" w:hAnsi="Times New Roman" w:eastAsia="Times New Roman" w:cs="Times New Roman"/>
+          <w:sz w:val="24"/>
+          <w:szCs w:val="24"/>
+          <w:lang w:eastAsia="pt-BR"/>
+        </w:rPr>
+      </w:pPr>
+    </w:p>
+    <w:p>
+      <w:pPr>
+        <w:pStyle w:val="Normal"/>
+        <w:spacing w:after="0" w:line="240" w:lineRule="auto"/>
+        <w:rPr>
+          <w:rFonts w:ascii="Times New Roman" w:hAnsi="Times New Roman" w:eastAsia="Times New Roman" w:cs="Times New Roman"/>
+          <w:sz w:val="24"/>
+          <w:szCs w:val="24"/>
+          <w:lang w:eastAsia="pt-BR"/>
+        </w:rPr>
+      </w:pPr>
+    </w:p>
+    <w:p>
+      <w:pPr>
+        <w:pStyle w:val="Normal"/>
+        <w:spacing w:after="0" w:line="240" w:lineRule="auto"/>
+        <w:rPr>
+          <w:rFonts w:ascii="Times New Roman" w:hAnsi="Times New Roman" w:eastAsia="Times New Roman" w:cs="Times New Roman"/>
+          <w:sz w:val="24"/>
+          <w:szCs w:val="24"/>
+          <w:lang w:eastAsia="pt-BR"/>
+        </w:rPr>
+      </w:pPr>
+    </w:p>
+    <w:p>
+      <w:pPr>
+        <w:pStyle w:val="Normal"/>
+        <w:spacing w:after="0" w:line="240" w:lineRule="auto"/>
+        <w:rPr>
+          <w:rFonts w:ascii="Times New Roman" w:hAnsi="Times New Roman" w:eastAsia="Times New Roman" w:cs="Times New Roman"/>
+          <w:sz w:val="24"/>
+          <w:szCs w:val="24"/>
+          <w:lang w:eastAsia="pt-BR"/>
+        </w:rPr>
+      </w:pPr>
+    </w:p>
+    <w:p>
+      <w:pPr>
+        <w:pStyle w:val="Normal"/>
+        <w:spacing w:after="0" w:line="240" w:lineRule="auto"/>
+        <w:rPr>
+          <w:rFonts w:ascii="Times New Roman" w:hAnsi="Times New Roman" w:eastAsia="Times New Roman" w:cs="Times New Roman"/>
+          <w:sz w:val="24"/>
+          <w:szCs w:val="24"/>
+          <w:lang w:eastAsia="pt-BR"/>
+        </w:rPr>
+      </w:pPr>
+    </w:p>
+    <w:p>
+      <w:pPr>
+        <w:pStyle w:val="Normal"/>
+        <w:spacing w:after="0" w:line="240" w:lineRule="auto"/>
+        <w:rPr>
+          <w:rFonts w:ascii="Times New Roman" w:hAnsi="Times New Roman" w:eastAsia="Times New Roman" w:cs="Times New Roman"/>
+          <w:sz w:val="24"/>
+          <w:szCs w:val="24"/>
+          <w:lang w:eastAsia="pt-BR"/>
+        </w:rPr>
+      </w:pPr>
+    </w:p>
+    <w:p>
+      <w:pPr>
+        <w:pStyle w:val="Normal"/>
+        <w:spacing w:after="0" w:line="240" w:lineRule="auto"/>
+        <w:rPr>
+          <w:rFonts w:ascii="Times New Roman" w:hAnsi="Times New Roman" w:eastAsia="Times New Roman" w:cs="Times New Roman"/>
+          <w:sz w:val="24"/>
+          <w:szCs w:val="24"/>
+          <w:lang w:eastAsia="pt-BR"/>
+        </w:rPr>
+      </w:pPr>
+    </w:p>
+    <w:p>
+      <w:pPr>
+        <w:pStyle w:val="Normal"/>
+        <w:spacing w:after="0" w:line="240" w:lineRule="auto"/>
+        <w:rPr>
+          <w:rFonts w:ascii="Times New Roman" w:hAnsi="Times New Roman" w:eastAsia="Times New Roman" w:cs="Times New Roman"/>
+          <w:sz w:val="24"/>
+          <w:szCs w:val="24"/>
+          <w:lang w:eastAsia="pt-BR"/>
+        </w:rPr>
+      </w:pPr>
+    </w:p>
+    <w:p>
+      <w:pPr>
+        <w:pStyle w:val="Normal"/>
+        <w:spacing w:after="0" w:line="240" w:lineRule="auto"/>
+        <w:rPr>
+          <w:rFonts w:ascii="Times New Roman" w:hAnsi="Times New Roman" w:eastAsia="Times New Roman" w:cs="Times New Roman"/>
+          <w:sz w:val="24"/>
+          <w:szCs w:val="24"/>
+          <w:lang w:eastAsia="pt-BR"/>
+        </w:rPr>
+      </w:pPr>
+    </w:p>
+    <w:p>
+      <w:pPr>
+        <w:pStyle w:val="Normal"/>
+        <w:spacing w:after="0" w:line="240" w:lineRule="auto"/>
+        <w:rPr>
+          <w:rFonts w:ascii="Times New Roman" w:hAnsi="Times New Roman" w:eastAsia="Times New Roman" w:cs="Times New Roman"/>
+          <w:sz w:val="24"/>
+          <w:szCs w:val="24"/>
+          <w:lang w:eastAsia="pt-BR"/>
+        </w:rPr>
+      </w:pPr>
+    </w:p>
+    <w:p>
+      <w:pPr>
+        <w:pStyle w:val="Normal"/>
+        <w:spacing w:after="0" w:line="240" w:lineRule="auto"/>
+        <w:rPr>
+          <w:rFonts w:ascii="Times New Roman" w:hAnsi="Times New Roman" w:eastAsia="Times New Roman" w:cs="Times New Roman"/>
+          <w:sz w:val="24"/>
+          <w:szCs w:val="24"/>
+          <w:lang w:eastAsia="pt-BR"/>
+        </w:rPr>
+      </w:pPr>
+    </w:p>
+    <w:p>
+      <w:pPr>
+        <w:pStyle w:val="Normal"/>
+        <w:spacing w:after="0" w:line="240" w:lineRule="auto"/>
+        <w:rPr>
+          <w:rFonts w:ascii="Times New Roman" w:hAnsi="Times New Roman" w:eastAsia="Times New Roman" w:cs="Times New Roman"/>
+          <w:sz w:val="24"/>
+          <w:szCs w:val="24"/>
+          <w:lang w:eastAsia="pt-BR"/>
+        </w:rPr>
+      </w:pPr>
+    </w:p>
+    <w:p>
+      <w:pPr>
+        <w:pStyle w:val="Normal"/>
+        <w:spacing w:after="0" w:line="240" w:lineRule="auto"/>
+        <w:rPr>
+          <w:rFonts w:ascii="Times New Roman" w:hAnsi="Times New Roman" w:eastAsia="Times New Roman" w:cs="Times New Roman"/>
+          <w:sz w:val="24"/>
+          <w:szCs w:val="24"/>
+          <w:lang w:eastAsia="pt-BR"/>
+        </w:rPr>
+      </w:pPr>
+    </w:p>
+    <w:p>
+      <w:pPr>
+        <w:pStyle w:val="Normal"/>
+        <w:spacing w:after="0" w:line="240" w:lineRule="auto"/>
+        <w:rPr>
+          <w:rFonts w:ascii="Times New Roman" w:hAnsi="Times New Roman" w:eastAsia="Times New Roman" w:cs="Times New Roman"/>
+          <w:sz w:val="24"/>
+          <w:szCs w:val="24"/>
+          <w:lang w:eastAsia="pt-BR"/>
+        </w:rPr>
+      </w:pPr>
+    </w:p>
+    <w:p>
+      <w:pPr>
+        <w:pStyle w:val="Normal"/>
+        <w:spacing w:after="0" w:line="240" w:lineRule="auto"/>
+        <w:rPr>
+          <w:rFonts w:ascii="Times New Roman" w:hAnsi="Times New Roman" w:eastAsia="Times New Roman" w:cs="Times New Roman"/>
+          <w:sz w:val="24"/>
+          <w:szCs w:val="24"/>
+          <w:lang w:eastAsia="pt-BR"/>
+        </w:rPr>
+      </w:pPr>
+    </w:p>
+    <w:p>
+      <w:pPr>
+        <w:pStyle w:val="Normal"/>
+        <w:spacing w:after="0" w:line="240" w:lineRule="auto"/>
+        <w:rPr>
+          <w:rFonts w:ascii="Times New Roman" w:hAnsi="Times New Roman" w:eastAsia="Times New Roman" w:cs="Times New Roman"/>
+          <w:sz w:val="24"/>
+          <w:szCs w:val="24"/>
+          <w:lang w:eastAsia="pt-BR"/>
+        </w:rPr>
+      </w:pPr>
+    </w:p>
+    <w:p>
+      <w:pPr>
+        <w:pStyle w:val="Normal"/>
+        <w:spacing w:after="0" w:line="240" w:lineRule="auto"/>
+        <w:rPr>
+          <w:rFonts w:ascii="Times New Roman" w:hAnsi="Times New Roman" w:eastAsia="Times New Roman" w:cs="Times New Roman"/>
+          <w:sz w:val="24"/>
+          <w:szCs w:val="24"/>
+          <w:lang w:eastAsia="pt-BR"/>
+        </w:rPr>
+      </w:pPr>
+    </w:p>
+    <w:p>
+      <w:pPr>
+        <w:pStyle w:val="Normal"/>
+        <w:spacing w:after="0" w:line="240" w:lineRule="auto"/>
+        <w:rPr>
+          <w:rFonts w:ascii="Times New Roman" w:hAnsi="Times New Roman" w:eastAsia="Times New Roman" w:cs="Times New Roman"/>
+          <w:sz w:val="24"/>
+          <w:szCs w:val="24"/>
+          <w:lang w:eastAsia="pt-BR"/>
+        </w:rPr>
+      </w:pPr>
+    </w:p>
+    <w:p>
+      <w:pPr>
+        <w:pStyle w:val="Normal"/>
+        <w:spacing w:after="0" w:line="240" w:lineRule="auto"/>
+        <w:rPr>
+          <w:rFonts w:ascii="Times New Roman" w:hAnsi="Times New Roman" w:eastAsia="Times New Roman" w:cs="Times New Roman"/>
+          <w:sz w:val="24"/>
+          <w:szCs w:val="24"/>
+          <w:lang w:eastAsia="pt-BR"/>
+        </w:rPr>
+      </w:pPr>
+    </w:p>
+    <w:p>
+      <w:pPr>
+        <w:pStyle w:val="Normal"/>
+        <w:spacing w:after="0" w:line="240" w:lineRule="auto"/>
+        <w:rPr>
+          <w:rFonts w:ascii="Times New Roman" w:hAnsi="Times New Roman" w:eastAsia="Times New Roman" w:cs="Times New Roman"/>
+          <w:sz w:val="24"/>
+          <w:szCs w:val="24"/>
+          <w:lang w:eastAsia="pt-BR"/>
+        </w:rPr>
+      </w:pPr>
+    </w:p>
+    <w:p>
+      <w:pPr>
+        <w:pStyle w:val="Normal"/>
+        <w:spacing w:after="0" w:line="240" w:lineRule="auto"/>
+        <w:rPr>
+          <w:rFonts w:ascii="Times New Roman" w:hAnsi="Times New Roman" w:eastAsia="Times New Roman" w:cs="Times New Roman"/>
+          <w:sz w:val="24"/>
+          <w:szCs w:val="24"/>
+          <w:lang w:eastAsia="pt-BR"/>
+        </w:rPr>
+      </w:pPr>
+    </w:p>
+    <w:p>
+      <w:pPr>
         <w:spacing w:before="480" w:after="0" w:line="240" w:lineRule="auto"/>
         <w:outlineLvl w:val="0"/>
         <w:rPr>
-          <w:rFonts w:ascii="Arial" w:eastAsia="Times New Roman" w:hAnsi="Arial" w:cs="Arial"/>
+          <w:rFonts w:ascii="Arial" w:hAnsi="Arial" w:eastAsia="Times New Roman" w:cs="Arial"/>
           <w:b/>
           <w:bCs/>
           <w:color w:val="000000"/>
@@ -740,7 +1121,7 @@
       </w:pPr>
       <w:r>
         <w:rPr>
-          <w:rFonts w:ascii="Arial" w:eastAsia="Times New Roman" w:hAnsi="Arial" w:cs="Arial"/>
+          <w:rFonts w:ascii="Arial" w:hAnsi="Arial" w:eastAsia="Times New Roman" w:cs="Arial"/>
           <w:b/>
           <w:bCs/>
           <w:color w:val="000000"/>
@@ -754,7 +1135,7 @@
       </w:r>
       <w:r>
         <w:rPr>
-          <w:rFonts w:ascii="Arial" w:eastAsia="Times New Roman" w:hAnsi="Arial" w:cs="Arial"/>
+          <w:rFonts w:ascii="Arial" w:hAnsi="Arial" w:eastAsia="Times New Roman" w:cs="Arial"/>
           <w:b/>
           <w:bCs/>
           <w:color w:val="000000"/>
@@ -768,7 +1149,7 @@
       </w:r>
       <w:r>
         <w:rPr>
-          <w:rFonts w:ascii="Arial" w:eastAsia="Times New Roman" w:hAnsi="Arial" w:cs="Arial"/>
+          <w:rFonts w:ascii="Arial" w:hAnsi="Arial" w:eastAsia="Times New Roman" w:cs="Arial"/>
           <w:b/>
           <w:bCs/>
           <w:color w:val="000000"/>
@@ -797,12 +1178,13 @@
         <w:tc>
           <w:tcPr>
             <w:tcW w:w="1669" w:type="dxa"/>
+            <w:tcMar/>
           </w:tcPr>
           <w:p>
             <w:pPr>
               <w:spacing w:before="200"/>
               <w:rPr>
-                <w:rFonts w:ascii="Arial" w:eastAsia="Times New Roman" w:hAnsi="Arial" w:cs="Arial"/>
+                <w:rFonts w:ascii="Arial" w:hAnsi="Arial" w:eastAsia="Times New Roman" w:cs="Arial"/>
                 <w:b/>
                 <w:bCs/>
                 <w:color w:val="FF0000"/>
@@ -813,7 +1195,7 @@
             </w:pPr>
             <w:r>
               <w:rPr>
-                <w:rFonts w:ascii="Arial" w:eastAsia="Times New Roman" w:hAnsi="Arial" w:cs="Arial"/>
+                <w:rFonts w:ascii="Arial" w:hAnsi="Arial" w:eastAsia="Times New Roman" w:cs="Arial"/>
                 <w:b/>
                 <w:bCs/>
                 <w:kern w:val="0"/>
@@ -827,12 +1209,13 @@
         <w:tc>
           <w:tcPr>
             <w:tcW w:w="1035" w:type="dxa"/>
+            <w:tcMar/>
           </w:tcPr>
           <w:p>
             <w:pPr>
               <w:spacing w:before="200"/>
               <w:rPr>
-                <w:rFonts w:ascii="Arial" w:eastAsia="Times New Roman" w:hAnsi="Arial" w:cs="Arial"/>
+                <w:rFonts w:ascii="Arial" w:hAnsi="Arial" w:eastAsia="Times New Roman" w:cs="Arial"/>
                 <w:b/>
                 <w:bCs/>
                 <w:color w:val="000000"/>
@@ -843,7 +1226,7 @@
             </w:pPr>
             <w:r>
               <w:rPr>
-                <w:rFonts w:ascii="Arial" w:eastAsia="Times New Roman" w:hAnsi="Arial" w:cs="Arial"/>
+                <w:rFonts w:ascii="Arial" w:hAnsi="Arial" w:eastAsia="Times New Roman" w:cs="Arial"/>
                 <w:b/>
                 <w:bCs/>
                 <w:color w:val="000000"/>
@@ -858,12 +1241,13 @@
         <w:tc>
           <w:tcPr>
             <w:tcW w:w="2394" w:type="dxa"/>
+            <w:tcMar/>
           </w:tcPr>
           <w:p>
             <w:pPr>
               <w:spacing w:before="200"/>
               <w:rPr>
-                <w:rFonts w:ascii="Arial" w:eastAsia="Times New Roman" w:hAnsi="Arial" w:cs="Arial"/>
+                <w:rFonts w:ascii="Arial" w:hAnsi="Arial" w:eastAsia="Times New Roman" w:cs="Arial"/>
                 <w:b/>
                 <w:bCs/>
                 <w:color w:val="000000"/>
@@ -874,7 +1258,7 @@
             </w:pPr>
             <w:r>
               <w:rPr>
-                <w:rFonts w:ascii="Arial" w:eastAsia="Times New Roman" w:hAnsi="Arial" w:cs="Arial"/>
+                <w:rFonts w:ascii="Arial" w:hAnsi="Arial" w:eastAsia="Times New Roman" w:cs="Arial"/>
                 <w:b/>
                 <w:bCs/>
                 <w:color w:val="000000"/>
@@ -889,12 +1273,13 @@
         <w:tc>
           <w:tcPr>
             <w:tcW w:w="3402" w:type="dxa"/>
+            <w:tcMar/>
           </w:tcPr>
           <w:p>
             <w:pPr>
               <w:spacing w:before="200"/>
               <w:rPr>
-                <w:rFonts w:ascii="Arial" w:eastAsia="Times New Roman" w:hAnsi="Arial" w:cs="Arial"/>
+                <w:rFonts w:ascii="Arial" w:hAnsi="Arial" w:eastAsia="Times New Roman" w:cs="Arial"/>
                 <w:b/>
                 <w:bCs/>
                 <w:color w:val="000000"/>
@@ -905,7 +1290,7 @@
             </w:pPr>
             <w:r>
               <w:rPr>
-                <w:rFonts w:ascii="Arial" w:eastAsia="Times New Roman" w:hAnsi="Arial" w:cs="Arial"/>
+                <w:rFonts w:ascii="Arial" w:hAnsi="Arial" w:eastAsia="Times New Roman" w:cs="Arial"/>
                 <w:b/>
                 <w:bCs/>
                 <w:color w:val="000000"/>
@@ -925,13 +1310,14 @@
         <w:tc>
           <w:tcPr>
             <w:tcW w:w="1669" w:type="dxa"/>
+            <w:tcMar/>
             <w:vAlign w:val="center"/>
           </w:tcPr>
           <w:p>
             <w:pPr>
               <w:spacing w:before="200"/>
               <w:rPr>
-                <w:rFonts w:ascii="Arial" w:eastAsia="Times New Roman" w:hAnsi="Arial" w:cs="Arial"/>
+                <w:rFonts w:ascii="Arial" w:hAnsi="Arial" w:eastAsia="Times New Roman" w:cs="Arial"/>
                 <w:b/>
                 <w:bCs/>
                 <w:color w:val="000000"/>
@@ -942,7 +1328,7 @@
             </w:pPr>
             <w:r>
               <w:rPr>
-                <w:rFonts w:ascii="Arial" w:eastAsia="Times New Roman" w:hAnsi="Arial" w:cs="Arial"/>
+                <w:rFonts w:ascii="Arial" w:hAnsi="Arial" w:eastAsia="Times New Roman" w:cs="Arial"/>
                 <w:color w:val="000000"/>
                 <w:kern w:val="0"/>
                 <w:lang w:eastAsia="pt-BR"/>
@@ -955,13 +1341,14 @@
         <w:tc>
           <w:tcPr>
             <w:tcW w:w="1035" w:type="dxa"/>
+            <w:tcMar/>
             <w:vAlign w:val="center"/>
           </w:tcPr>
           <w:p>
             <w:pPr>
               <w:spacing w:before="200"/>
               <w:rPr>
-                <w:rFonts w:ascii="Arial" w:eastAsia="Times New Roman" w:hAnsi="Arial" w:cs="Arial"/>
+                <w:rFonts w:ascii="Arial" w:hAnsi="Arial" w:eastAsia="Times New Roman" w:cs="Arial"/>
                 <w:color w:val="000000"/>
                 <w:kern w:val="0"/>
                 <w:lang w:eastAsia="pt-BR"/>
@@ -970,7 +1357,7 @@
             </w:pPr>
             <w:r>
               <w:rPr>
-                <w:rFonts w:ascii="Arial" w:eastAsia="Times New Roman" w:hAnsi="Arial" w:cs="Arial"/>
+                <w:rFonts w:ascii="Arial" w:hAnsi="Arial" w:eastAsia="Times New Roman" w:cs="Arial"/>
                 <w:color w:val="000000"/>
                 <w:kern w:val="0"/>
                 <w:lang w:eastAsia="pt-BR"/>
@@ -983,12 +1370,13 @@
         <w:tc>
           <w:tcPr>
             <w:tcW w:w="2394" w:type="dxa"/>
+            <w:tcMar/>
           </w:tcPr>
           <w:p>
             <w:pPr>
               <w:spacing w:before="200"/>
               <w:rPr>
-                <w:rFonts w:ascii="Arial" w:eastAsia="Times New Roman" w:hAnsi="Arial" w:cs="Arial"/>
+                <w:rFonts w:ascii="Arial" w:hAnsi="Arial" w:eastAsia="Times New Roman" w:cs="Arial"/>
                 <w:b/>
                 <w:bCs/>
                 <w:color w:val="000000"/>
@@ -999,7 +1387,7 @@
             </w:pPr>
             <w:r>
               <w:rPr>
-                <w:rFonts w:ascii="Arial" w:eastAsia="Times New Roman" w:hAnsi="Arial" w:cs="Arial"/>
+                <w:rFonts w:ascii="Arial" w:hAnsi="Arial" w:eastAsia="Times New Roman" w:cs="Arial"/>
                 <w:color w:val="000000"/>
                 <w:kern w:val="0"/>
                 <w:lang w:eastAsia="pt-BR"/>
@@ -1009,7 +1397,7 @@
             </w:r>
             <w:r>
               <w:rPr>
-                <w:rFonts w:ascii="Arial" w:eastAsia="Times New Roman" w:hAnsi="Arial" w:cs="Arial"/>
+                <w:rFonts w:ascii="Arial" w:hAnsi="Arial" w:eastAsia="Times New Roman" w:cs="Arial"/>
                 <w:color w:val="000000"/>
                 <w:kern w:val="0"/>
                 <w:lang w:eastAsia="pt-BR"/>
@@ -1019,7 +1407,7 @@
             </w:r>
             <w:r>
               <w:rPr>
-                <w:rFonts w:ascii="Arial" w:eastAsia="Times New Roman" w:hAnsi="Arial" w:cs="Arial"/>
+                <w:rFonts w:ascii="Arial" w:hAnsi="Arial" w:eastAsia="Times New Roman" w:cs="Arial"/>
                 <w:color w:val="000000"/>
                 <w:kern w:val="0"/>
                 <w:lang w:eastAsia="pt-BR"/>
@@ -1032,12 +1420,13 @@
         <w:tc>
           <w:tcPr>
             <w:tcW w:w="3402" w:type="dxa"/>
+            <w:tcMar/>
           </w:tcPr>
           <w:p>
             <w:pPr>
               <w:spacing w:before="200"/>
               <w:rPr>
-                <w:rFonts w:ascii="Arial" w:eastAsia="Times New Roman" w:hAnsi="Arial" w:cs="Arial"/>
+                <w:rFonts w:ascii="Arial" w:hAnsi="Arial" w:eastAsia="Times New Roman" w:cs="Arial"/>
                 <w:b/>
                 <w:bCs/>
                 <w:color w:val="000000"/>
@@ -1048,7 +1437,7 @@
             </w:pPr>
             <w:r>
               <w:rPr>
-                <w:rFonts w:ascii="Arial" w:eastAsia="Times New Roman" w:hAnsi="Arial" w:cs="Arial"/>
+                <w:rFonts w:ascii="Arial" w:hAnsi="Arial" w:eastAsia="Times New Roman" w:cs="Arial"/>
                 <w:color w:val="000000"/>
                 <w:kern w:val="0"/>
                 <w:lang w:eastAsia="pt-BR"/>
@@ -1058,7 +1447,7 @@
             </w:r>
             <w:r>
               <w:rPr>
-                <w:rFonts w:ascii="Arial" w:eastAsia="Times New Roman" w:hAnsi="Arial" w:cs="Arial"/>
+                <w:rFonts w:ascii="Arial" w:hAnsi="Arial" w:eastAsia="Times New Roman" w:cs="Arial"/>
                 <w:color w:val="000000"/>
                 <w:kern w:val="0"/>
                 <w:lang w:eastAsia="pt-BR"/>
@@ -1068,7 +1457,7 @@
             </w:r>
             <w:r>
               <w:rPr>
-                <w:rFonts w:ascii="Arial" w:eastAsia="Times New Roman" w:hAnsi="Arial" w:cs="Arial"/>
+                <w:rFonts w:ascii="Arial" w:hAnsi="Arial" w:eastAsia="Times New Roman" w:cs="Arial"/>
                 <w:color w:val="000000"/>
                 <w:kern w:val="0"/>
                 <w:lang w:eastAsia="pt-BR"/>
@@ -1086,13 +1475,14 @@
         <w:tc>
           <w:tcPr>
             <w:tcW w:w="1669" w:type="dxa"/>
+            <w:tcMar/>
             <w:vAlign w:val="center"/>
           </w:tcPr>
           <w:p>
             <w:pPr>
               <w:spacing w:before="200"/>
               <w:rPr>
-                <w:rFonts w:ascii="Arial" w:eastAsia="Times New Roman" w:hAnsi="Arial" w:cs="Arial"/>
+                <w:rFonts w:ascii="Arial" w:hAnsi="Arial" w:eastAsia="Times New Roman" w:cs="Arial"/>
                 <w:b/>
                 <w:bCs/>
                 <w:color w:val="000000"/>
@@ -1103,7 +1493,7 @@
             </w:pPr>
             <w:r>
               <w:rPr>
-                <w:rFonts w:ascii="Arial" w:eastAsia="Times New Roman" w:hAnsi="Arial" w:cs="Arial"/>
+                <w:rFonts w:ascii="Arial" w:hAnsi="Arial" w:eastAsia="Times New Roman" w:cs="Arial"/>
                 <w:color w:val="000000"/>
                 <w:kern w:val="0"/>
                 <w:lang w:eastAsia="pt-BR"/>
@@ -1116,13 +1506,14 @@
         <w:tc>
           <w:tcPr>
             <w:tcW w:w="1035" w:type="dxa"/>
+            <w:tcMar/>
             <w:vAlign w:val="center"/>
           </w:tcPr>
           <w:p>
             <w:pPr>
               <w:spacing w:before="200"/>
               <w:rPr>
-                <w:rFonts w:ascii="Arial" w:eastAsia="Times New Roman" w:hAnsi="Arial" w:cs="Arial"/>
+                <w:rFonts w:ascii="Arial" w:hAnsi="Arial" w:eastAsia="Times New Roman" w:cs="Arial"/>
                 <w:color w:val="000000"/>
                 <w:kern w:val="0"/>
                 <w:lang w:eastAsia="pt-BR"/>
@@ -1131,7 +1522,7 @@
             </w:pPr>
             <w:r>
               <w:rPr>
-                <w:rFonts w:ascii="Arial" w:eastAsia="Times New Roman" w:hAnsi="Arial" w:cs="Arial"/>
+                <w:rFonts w:ascii="Arial" w:hAnsi="Arial" w:eastAsia="Times New Roman" w:cs="Arial"/>
                 <w:color w:val="000000"/>
                 <w:kern w:val="0"/>
                 <w:lang w:eastAsia="pt-BR"/>
@@ -1144,12 +1535,13 @@
         <w:tc>
           <w:tcPr>
             <w:tcW w:w="2394" w:type="dxa"/>
+            <w:tcMar/>
           </w:tcPr>
           <w:p>
             <w:pPr>
               <w:spacing w:before="200"/>
               <w:rPr>
-                <w:rFonts w:ascii="Arial" w:eastAsia="Times New Roman" w:hAnsi="Arial" w:cs="Arial"/>
+                <w:rFonts w:ascii="Arial" w:hAnsi="Arial" w:eastAsia="Times New Roman" w:cs="Arial"/>
                 <w:color w:val="000000"/>
                 <w:kern w:val="0"/>
                 <w:lang w:eastAsia="pt-BR"/>
@@ -1158,7 +1550,7 @@
             </w:pPr>
             <w:r>
               <w:rPr>
-                <w:rFonts w:ascii="Arial" w:eastAsia="Times New Roman" w:hAnsi="Arial" w:cs="Arial"/>
+                <w:rFonts w:ascii="Arial" w:hAnsi="Arial" w:eastAsia="Times New Roman" w:cs="Arial"/>
                 <w:color w:val="000000"/>
                 <w:kern w:val="0"/>
                 <w:lang w:eastAsia="pt-BR"/>
@@ -1168,7 +1560,7 @@
             </w:r>
             <w:r>
               <w:rPr>
-                <w:rFonts w:ascii="Arial" w:eastAsia="Times New Roman" w:hAnsi="Arial" w:cs="Arial"/>
+                <w:rFonts w:ascii="Arial" w:hAnsi="Arial" w:eastAsia="Times New Roman" w:cs="Arial"/>
                 <w:color w:val="000000"/>
                 <w:kern w:val="0"/>
                 <w:lang w:eastAsia="pt-BR"/>
@@ -1178,7 +1570,7 @@
             </w:r>
             <w:r>
               <w:rPr>
-                <w:rFonts w:ascii="Arial" w:eastAsia="Times New Roman" w:hAnsi="Arial" w:cs="Arial"/>
+                <w:rFonts w:ascii="Arial" w:hAnsi="Arial" w:eastAsia="Times New Roman" w:cs="Arial"/>
                 <w:color w:val="000000"/>
                 <w:kern w:val="0"/>
                 <w:lang w:eastAsia="pt-BR"/>
@@ -1191,12 +1583,13 @@
         <w:tc>
           <w:tcPr>
             <w:tcW w:w="3402" w:type="dxa"/>
+            <w:tcMar/>
           </w:tcPr>
           <w:p>
             <w:pPr>
               <w:spacing w:before="200"/>
               <w:rPr>
-                <w:rFonts w:ascii="Arial" w:eastAsia="Times New Roman" w:hAnsi="Arial" w:cs="Arial"/>
+                <w:rFonts w:ascii="Arial" w:hAnsi="Arial" w:eastAsia="Times New Roman" w:cs="Arial"/>
                 <w:color w:val="000000"/>
                 <w:kern w:val="0"/>
                 <w:lang w:eastAsia="pt-BR"/>
@@ -1205,7 +1598,7 @@
             </w:pPr>
             <w:r>
               <w:rPr>
-                <w:rFonts w:ascii="Arial" w:eastAsia="Times New Roman" w:hAnsi="Arial" w:cs="Arial"/>
+                <w:rFonts w:ascii="Arial" w:hAnsi="Arial" w:eastAsia="Times New Roman" w:cs="Arial"/>
                 <w:color w:val="000000"/>
                 <w:kern w:val="0"/>
                 <w:lang w:eastAsia="pt-BR"/>
@@ -1215,7 +1608,7 @@
             </w:r>
             <w:r>
               <w:rPr>
-                <w:rFonts w:ascii="Arial" w:eastAsia="Times New Roman" w:hAnsi="Arial" w:cs="Arial"/>
+                <w:rFonts w:ascii="Arial" w:hAnsi="Arial" w:eastAsia="Times New Roman" w:cs="Arial"/>
                 <w:color w:val="000000"/>
                 <w:kern w:val="0"/>
                 <w:lang w:eastAsia="pt-BR"/>
@@ -1233,13 +1626,14 @@
         <w:tc>
           <w:tcPr>
             <w:tcW w:w="1669" w:type="dxa"/>
+            <w:tcMar/>
             <w:vAlign w:val="center"/>
           </w:tcPr>
           <w:p>
             <w:pPr>
               <w:spacing w:before="200"/>
               <w:rPr>
-                <w:rFonts w:ascii="Arial" w:eastAsia="Times New Roman" w:hAnsi="Arial" w:cs="Arial"/>
+                <w:rFonts w:ascii="Arial" w:hAnsi="Arial" w:eastAsia="Times New Roman" w:cs="Arial"/>
                 <w:b/>
                 <w:bCs/>
                 <w:color w:val="000000"/>
@@ -1250,7 +1644,7 @@
             </w:pPr>
             <w:r>
               <w:rPr>
-                <w:rFonts w:ascii="Arial" w:eastAsia="Times New Roman" w:hAnsi="Arial" w:cs="Arial"/>
+                <w:rFonts w:ascii="Arial" w:hAnsi="Arial" w:eastAsia="Times New Roman" w:cs="Arial"/>
                 <w:color w:val="000000"/>
                 <w:kern w:val="0"/>
                 <w:lang w:eastAsia="pt-BR"/>
@@ -1260,7 +1654,7 @@
             </w:r>
             <w:r>
               <w:rPr>
-                <w:rFonts w:ascii="Arial" w:eastAsia="Times New Roman" w:hAnsi="Arial" w:cs="Arial"/>
+                <w:rFonts w:ascii="Arial" w:hAnsi="Arial" w:eastAsia="Times New Roman" w:cs="Arial"/>
                 <w:color w:val="000000"/>
                 <w:kern w:val="0"/>
                 <w:lang w:eastAsia="pt-BR"/>
@@ -1270,7 +1664,7 @@
             </w:r>
             <w:r>
               <w:rPr>
-                <w:rFonts w:ascii="Arial" w:eastAsia="Times New Roman" w:hAnsi="Arial" w:cs="Arial"/>
+                <w:rFonts w:ascii="Arial" w:hAnsi="Arial" w:eastAsia="Times New Roman" w:cs="Arial"/>
                 <w:color w:val="000000"/>
                 <w:kern w:val="0"/>
                 <w:lang w:eastAsia="pt-BR"/>
@@ -1283,13 +1677,14 @@
         <w:tc>
           <w:tcPr>
             <w:tcW w:w="1035" w:type="dxa"/>
+            <w:tcMar/>
             <w:vAlign w:val="center"/>
           </w:tcPr>
           <w:p>
             <w:pPr>
               <w:spacing w:before="200"/>
               <w:rPr>
-                <w:rFonts w:ascii="Arial" w:eastAsia="Times New Roman" w:hAnsi="Arial" w:cs="Arial"/>
+                <w:rFonts w:ascii="Arial" w:hAnsi="Arial" w:eastAsia="Times New Roman" w:cs="Arial"/>
                 <w:color w:val="000000"/>
                 <w:kern w:val="0"/>
                 <w:lang w:eastAsia="pt-BR"/>
@@ -1298,7 +1693,7 @@
             </w:pPr>
             <w:r>
               <w:rPr>
-                <w:rFonts w:ascii="Arial" w:eastAsia="Times New Roman" w:hAnsi="Arial" w:cs="Arial"/>
+                <w:rFonts w:ascii="Arial" w:hAnsi="Arial" w:eastAsia="Times New Roman" w:cs="Arial"/>
                 <w:color w:val="000000"/>
                 <w:kern w:val="0"/>
                 <w:lang w:eastAsia="pt-BR"/>
@@ -1311,12 +1706,13 @@
         <w:tc>
           <w:tcPr>
             <w:tcW w:w="2394" w:type="dxa"/>
+            <w:tcMar/>
           </w:tcPr>
           <w:p>
             <w:pPr>
               <w:spacing w:before="200"/>
               <w:rPr>
-                <w:rFonts w:ascii="Arial" w:eastAsia="Times New Roman" w:hAnsi="Arial" w:cs="Arial"/>
+                <w:rFonts w:ascii="Arial" w:hAnsi="Arial" w:eastAsia="Times New Roman" w:cs="Arial"/>
                 <w:color w:val="000000"/>
                 <w:kern w:val="0"/>
                 <w:lang w:eastAsia="pt-BR"/>
@@ -1325,7 +1721,7 @@
             </w:pPr>
             <w:r>
               <w:rPr>
-                <w:rFonts w:ascii="Arial" w:eastAsia="Times New Roman" w:hAnsi="Arial" w:cs="Arial"/>
+                <w:rFonts w:ascii="Arial" w:hAnsi="Arial" w:eastAsia="Times New Roman" w:cs="Arial"/>
                 <w:color w:val="000000"/>
                 <w:kern w:val="0"/>
                 <w:lang w:eastAsia="pt-BR"/>
@@ -1335,7 +1731,7 @@
             </w:r>
             <w:r>
               <w:rPr>
-                <w:rFonts w:ascii="Arial" w:eastAsia="Times New Roman" w:hAnsi="Arial" w:cs="Arial"/>
+                <w:rFonts w:ascii="Arial" w:hAnsi="Arial" w:eastAsia="Times New Roman" w:cs="Arial"/>
                 <w:color w:val="000000"/>
                 <w:kern w:val="0"/>
                 <w:lang w:eastAsia="pt-BR"/>
@@ -1345,7 +1741,7 @@
             </w:r>
             <w:r>
               <w:rPr>
-                <w:rFonts w:ascii="Arial" w:eastAsia="Times New Roman" w:hAnsi="Arial" w:cs="Arial"/>
+                <w:rFonts w:ascii="Arial" w:hAnsi="Arial" w:eastAsia="Times New Roman" w:cs="Arial"/>
                 <w:color w:val="000000"/>
                 <w:kern w:val="0"/>
                 <w:lang w:eastAsia="pt-BR"/>
@@ -1358,12 +1754,13 @@
         <w:tc>
           <w:tcPr>
             <w:tcW w:w="3402" w:type="dxa"/>
+            <w:tcMar/>
           </w:tcPr>
           <w:p>
             <w:pPr>
               <w:spacing w:before="200"/>
               <w:rPr>
-                <w:rFonts w:ascii="Arial" w:eastAsia="Times New Roman" w:hAnsi="Arial" w:cs="Arial"/>
+                <w:rFonts w:ascii="Arial" w:hAnsi="Arial" w:eastAsia="Times New Roman" w:cs="Arial"/>
                 <w:color w:val="000000"/>
                 <w:kern w:val="0"/>
                 <w:lang w:eastAsia="pt-BR"/>
@@ -1372,7 +1769,7 @@
             </w:pPr>
             <w:r>
               <w:rPr>
-                <w:rFonts w:ascii="Arial" w:eastAsia="Times New Roman" w:hAnsi="Arial" w:cs="Arial"/>
+                <w:rFonts w:ascii="Arial" w:hAnsi="Arial" w:eastAsia="Times New Roman" w:cs="Arial"/>
                 <w:color w:val="000000"/>
                 <w:kern w:val="0"/>
                 <w:lang w:eastAsia="pt-BR"/>
@@ -1382,7 +1779,7 @@
             </w:r>
             <w:r>
               <w:rPr>
-                <w:rFonts w:ascii="Arial" w:eastAsia="Times New Roman" w:hAnsi="Arial" w:cs="Arial"/>
+                <w:rFonts w:ascii="Arial" w:hAnsi="Arial" w:eastAsia="Times New Roman" w:cs="Arial"/>
                 <w:color w:val="000000"/>
                 <w:kern w:val="0"/>
                 <w:lang w:eastAsia="pt-BR"/>
@@ -1392,7 +1789,7 @@
             </w:r>
             <w:r>
               <w:rPr>
-                <w:rFonts w:ascii="Arial" w:eastAsia="Times New Roman" w:hAnsi="Arial" w:cs="Arial"/>
+                <w:rFonts w:ascii="Arial" w:hAnsi="Arial" w:eastAsia="Times New Roman" w:cs="Arial"/>
                 <w:color w:val="000000"/>
                 <w:kern w:val="0"/>
                 <w:lang w:eastAsia="pt-BR"/>
@@ -1410,13 +1807,14 @@
         <w:tc>
           <w:tcPr>
             <w:tcW w:w="1669" w:type="dxa"/>
+            <w:tcMar/>
             <w:vAlign w:val="center"/>
           </w:tcPr>
           <w:p>
             <w:pPr>
               <w:spacing w:before="200"/>
               <w:rPr>
-                <w:rFonts w:ascii="Arial" w:eastAsia="Times New Roman" w:hAnsi="Arial" w:cs="Arial"/>
+                <w:rFonts w:ascii="Arial" w:hAnsi="Arial" w:eastAsia="Times New Roman" w:cs="Arial"/>
                 <w:b/>
                 <w:bCs/>
                 <w:color w:val="000000"/>
@@ -1427,7 +1825,7 @@
             </w:pPr>
             <w:r>
               <w:rPr>
-                <w:rFonts w:ascii="Arial" w:eastAsia="Times New Roman" w:hAnsi="Arial" w:cs="Arial"/>
+                <w:rFonts w:ascii="Arial" w:hAnsi="Arial" w:eastAsia="Times New Roman" w:cs="Arial"/>
                 <w:color w:val="000000"/>
                 <w:kern w:val="0"/>
                 <w:lang w:eastAsia="pt-BR"/>
@@ -1440,6 +1838,7 @@
         <w:tc>
           <w:tcPr>
             <w:tcW w:w="1035" w:type="dxa"/>
+            <w:tcMar/>
             <w:vAlign w:val="center"/>
           </w:tcPr>
           <w:p>
@@ -1447,7 +1846,7 @@
               <w:spacing w:before="200"/>
               <w:textAlignment w:val="baseline"/>
               <w:rPr>
-                <w:rFonts w:ascii="Arial" w:eastAsia="Times New Roman" w:hAnsi="Arial" w:cs="Arial"/>
+                <w:rFonts w:ascii="Arial" w:hAnsi="Arial" w:eastAsia="Times New Roman" w:cs="Arial"/>
                 <w:color w:val="000000"/>
                 <w:kern w:val="0"/>
                 <w:lang w:eastAsia="pt-BR"/>
@@ -1456,7 +1855,7 @@
             </w:pPr>
             <w:r>
               <w:rPr>
-                <w:rFonts w:ascii="Arial" w:eastAsia="Times New Roman" w:hAnsi="Arial" w:cs="Arial"/>
+                <w:rFonts w:ascii="Arial" w:hAnsi="Arial" w:eastAsia="Times New Roman" w:cs="Arial"/>
                 <w:color w:val="000000"/>
                 <w:kern w:val="0"/>
                 <w:lang w:eastAsia="pt-BR"/>
@@ -1469,13 +1868,14 @@
         <w:tc>
           <w:tcPr>
             <w:tcW w:w="2394" w:type="dxa"/>
+            <w:tcMar/>
           </w:tcPr>
           <w:p>
             <w:pPr>
               <w:spacing w:before="200"/>
               <w:textAlignment w:val="baseline"/>
               <w:rPr>
-                <w:rFonts w:ascii="Arial" w:eastAsia="Times New Roman" w:hAnsi="Arial" w:cs="Arial"/>
+                <w:rFonts w:ascii="Arial" w:hAnsi="Arial" w:eastAsia="Times New Roman" w:cs="Arial"/>
                 <w:color w:val="000000"/>
                 <w:kern w:val="0"/>
                 <w:lang w:eastAsia="pt-BR"/>
@@ -1484,7 +1884,7 @@
             </w:pPr>
             <w:r>
               <w:rPr>
-                <w:rFonts w:ascii="Arial" w:eastAsia="Times New Roman" w:hAnsi="Arial" w:cs="Arial"/>
+                <w:rFonts w:ascii="Arial" w:hAnsi="Arial" w:eastAsia="Times New Roman" w:cs="Arial"/>
                 <w:color w:val="000000"/>
                 <w:kern w:val="0"/>
                 <w:lang w:eastAsia="pt-BR"/>
@@ -1494,7 +1894,7 @@
             </w:r>
             <w:r>
               <w:rPr>
-                <w:rFonts w:ascii="Arial" w:eastAsia="Times New Roman" w:hAnsi="Arial" w:cs="Arial"/>
+                <w:rFonts w:ascii="Arial" w:hAnsi="Arial" w:eastAsia="Times New Roman" w:cs="Arial"/>
                 <w:color w:val="000000"/>
                 <w:kern w:val="0"/>
                 <w:lang w:eastAsia="pt-BR"/>
@@ -1504,7 +1904,7 @@
             </w:r>
             <w:r>
               <w:rPr>
-                <w:rFonts w:ascii="Arial" w:eastAsia="Times New Roman" w:hAnsi="Arial" w:cs="Arial"/>
+                <w:rFonts w:ascii="Arial" w:hAnsi="Arial" w:eastAsia="Times New Roman" w:cs="Arial"/>
                 <w:color w:val="000000"/>
                 <w:kern w:val="0"/>
                 <w:lang w:eastAsia="pt-BR"/>
@@ -1517,13 +1917,14 @@
         <w:tc>
           <w:tcPr>
             <w:tcW w:w="3402" w:type="dxa"/>
+            <w:tcMar/>
           </w:tcPr>
           <w:p>
             <w:pPr>
               <w:spacing w:before="200"/>
               <w:textAlignment w:val="baseline"/>
               <w:rPr>
-                <w:rFonts w:ascii="Arial" w:eastAsia="Times New Roman" w:hAnsi="Arial" w:cs="Arial"/>
+                <w:rFonts w:ascii="Arial" w:hAnsi="Arial" w:eastAsia="Times New Roman" w:cs="Arial"/>
                 <w:color w:val="000000"/>
                 <w:kern w:val="0"/>
                 <w:lang w:eastAsia="pt-BR"/>
@@ -1532,7 +1933,7 @@
             </w:pPr>
             <w:r>
               <w:rPr>
-                <w:rFonts w:ascii="Arial" w:eastAsia="Times New Roman" w:hAnsi="Arial" w:cs="Arial"/>
+                <w:rFonts w:ascii="Arial" w:hAnsi="Arial" w:eastAsia="Times New Roman" w:cs="Arial"/>
                 <w:color w:val="000000"/>
                 <w:kern w:val="0"/>
                 <w:lang w:eastAsia="pt-BR"/>
@@ -1542,7 +1943,7 @@
             </w:r>
             <w:r>
               <w:rPr>
-                <w:rFonts w:ascii="Arial" w:eastAsia="Times New Roman" w:hAnsi="Arial" w:cs="Arial"/>
+                <w:rFonts w:ascii="Arial" w:hAnsi="Arial" w:eastAsia="Times New Roman" w:cs="Arial"/>
                 <w:color w:val="000000"/>
                 <w:kern w:val="0"/>
                 <w:lang w:eastAsia="pt-BR"/>
@@ -1552,7 +1953,7 @@
             </w:r>
             <w:r>
               <w:rPr>
-                <w:rFonts w:ascii="Arial" w:eastAsia="Times New Roman" w:hAnsi="Arial" w:cs="Arial"/>
+                <w:rFonts w:ascii="Arial" w:hAnsi="Arial" w:eastAsia="Times New Roman" w:cs="Arial"/>
                 <w:color w:val="000000"/>
                 <w:kern w:val="0"/>
                 <w:lang w:eastAsia="pt-BR"/>
@@ -1570,12 +1971,13 @@
         <w:tc>
           <w:tcPr>
             <w:tcW w:w="1669" w:type="dxa"/>
+            <w:tcMar/>
           </w:tcPr>
           <w:p>
             <w:pPr>
               <w:spacing w:before="200"/>
               <w:rPr>
-                <w:rFonts w:ascii="Arial" w:eastAsia="Times New Roman" w:hAnsi="Arial" w:cs="Arial"/>
+                <w:rFonts w:ascii="Arial" w:hAnsi="Arial" w:eastAsia="Times New Roman" w:cs="Arial"/>
                 <w:b/>
                 <w:bCs/>
                 <w:color w:val="000000"/>
@@ -1586,7 +1988,7 @@
             </w:pPr>
             <w:r>
               <w:rPr>
-                <w:rFonts w:ascii="Arial" w:eastAsia="Times New Roman" w:hAnsi="Arial" w:cs="Arial"/>
+                <w:rFonts w:ascii="Arial" w:hAnsi="Arial" w:eastAsia="Times New Roman" w:cs="Arial"/>
                 <w:color w:val="000000"/>
                 <w:kern w:val="0"/>
                 <w:lang w:eastAsia="pt-BR"/>
@@ -1599,13 +2001,14 @@
         <w:tc>
           <w:tcPr>
             <w:tcW w:w="1035" w:type="dxa"/>
+            <w:tcMar/>
           </w:tcPr>
           <w:p>
             <w:pPr>
               <w:spacing w:before="200"/>
               <w:textAlignment w:val="baseline"/>
               <w:rPr>
-                <w:rFonts w:ascii="Arial" w:eastAsia="Times New Roman" w:hAnsi="Arial" w:cs="Arial"/>
+                <w:rFonts w:ascii="Arial" w:hAnsi="Arial" w:eastAsia="Times New Roman" w:cs="Arial"/>
                 <w:color w:val="000000"/>
                 <w:kern w:val="0"/>
                 <w:lang w:eastAsia="pt-BR"/>
@@ -1614,7 +2017,7 @@
             </w:pPr>
             <w:r>
               <w:rPr>
-                <w:rFonts w:ascii="Arial" w:eastAsia="Times New Roman" w:hAnsi="Arial" w:cs="Arial"/>
+                <w:rFonts w:ascii="Arial" w:hAnsi="Arial" w:eastAsia="Times New Roman" w:cs="Arial"/>
                 <w:color w:val="000000"/>
                 <w:kern w:val="0"/>
                 <w:lang w:eastAsia="pt-BR"/>
@@ -1627,13 +2030,14 @@
         <w:tc>
           <w:tcPr>
             <w:tcW w:w="2394" w:type="dxa"/>
+            <w:tcMar/>
           </w:tcPr>
           <w:p>
             <w:pPr>
               <w:spacing w:before="200"/>
               <w:textAlignment w:val="baseline"/>
               <w:rPr>
-                <w:rFonts w:ascii="Arial" w:eastAsia="Times New Roman" w:hAnsi="Arial" w:cs="Arial"/>
+                <w:rFonts w:ascii="Arial" w:hAnsi="Arial" w:eastAsia="Times New Roman" w:cs="Arial"/>
                 <w:color w:val="000000"/>
                 <w:kern w:val="0"/>
                 <w:lang w:eastAsia="pt-BR"/>
@@ -1642,7 +2046,7 @@
             </w:pPr>
             <w:r>
               <w:rPr>
-                <w:rFonts w:ascii="Arial" w:eastAsia="Times New Roman" w:hAnsi="Arial" w:cs="Arial"/>
+                <w:rFonts w:ascii="Arial" w:hAnsi="Arial" w:eastAsia="Times New Roman" w:cs="Arial"/>
                 <w:color w:val="000000"/>
                 <w:kern w:val="0"/>
                 <w:lang w:eastAsia="pt-BR"/>
@@ -1652,7 +2056,7 @@
             </w:r>
             <w:r>
               <w:rPr>
-                <w:rFonts w:ascii="Arial" w:eastAsia="Times New Roman" w:hAnsi="Arial" w:cs="Arial"/>
+                <w:rFonts w:ascii="Arial" w:hAnsi="Arial" w:eastAsia="Times New Roman" w:cs="Arial"/>
                 <w:color w:val="000000"/>
                 <w:kern w:val="0"/>
                 <w:lang w:eastAsia="pt-BR"/>
@@ -1662,7 +2066,7 @@
             </w:r>
             <w:r>
               <w:rPr>
-                <w:rFonts w:ascii="Arial" w:eastAsia="Times New Roman" w:hAnsi="Arial" w:cs="Arial"/>
+                <w:rFonts w:ascii="Arial" w:hAnsi="Arial" w:eastAsia="Times New Roman" w:cs="Arial"/>
                 <w:color w:val="000000"/>
                 <w:kern w:val="0"/>
                 <w:lang w:eastAsia="pt-BR"/>
@@ -1675,13 +2079,14 @@
         <w:tc>
           <w:tcPr>
             <w:tcW w:w="3402" w:type="dxa"/>
+            <w:tcMar/>
           </w:tcPr>
           <w:p>
             <w:pPr>
               <w:spacing w:before="200"/>
               <w:textAlignment w:val="baseline"/>
               <w:rPr>
-                <w:rFonts w:ascii="Arial" w:eastAsia="Times New Roman" w:hAnsi="Arial" w:cs="Arial"/>
+                <w:rFonts w:ascii="Arial" w:hAnsi="Arial" w:eastAsia="Times New Roman" w:cs="Arial"/>
                 <w:color w:val="000000"/>
                 <w:kern w:val="0"/>
                 <w:lang w:eastAsia="pt-BR"/>
@@ -1690,7 +2095,7 @@
             </w:pPr>
             <w:r>
               <w:rPr>
-                <w:rFonts w:ascii="Arial" w:eastAsia="Times New Roman" w:hAnsi="Arial" w:cs="Arial"/>
+                <w:rFonts w:ascii="Arial" w:hAnsi="Arial" w:eastAsia="Times New Roman" w:cs="Arial"/>
                 <w:color w:val="000000"/>
                 <w:kern w:val="0"/>
                 <w:lang w:eastAsia="pt-BR"/>
@@ -1700,13 +2105,265 @@
             </w:r>
             <w:r>
               <w:rPr>
-                <w:rFonts w:ascii="Arial" w:eastAsia="Times New Roman" w:hAnsi="Arial" w:cs="Arial"/>
+                <w:rFonts w:ascii="Arial" w:hAnsi="Arial" w:eastAsia="Times New Roman" w:cs="Arial"/>
                 <w:color w:val="000000"/>
                 <w:kern w:val="0"/>
                 <w:lang w:eastAsia="pt-BR"/>
                 <w14:ligatures w14:val="none"/>
               </w:rPr>
               <w:t>erificar funcionamento da atualização e reativar o sistema.</w:t>
+            </w:r>
+          </w:p>
+        </w:tc>
+      </w:tr>
+      <w:tr>
+        <w:trPr>
+          <w:trHeight w:val="913"/>
+        </w:trPr>
+        <w:tc>
+          <w:tcPr>
+            <w:tcW w:w="1669" w:type="dxa"/>
+            <w:tcMar/>
+            <w:vAlign w:val="center"/>
+          </w:tcPr>
+          <w:p>
+            <w:pPr>
+              <w:pStyle w:val="Normal"/>
+              <w:jc w:val="left"/>
+              <w:rPr>
+                <w:rFonts w:ascii="Arial" w:hAnsi="Arial" w:eastAsia="Times New Roman" w:cs="Arial"/>
+                <w:color w:val="000000" w:themeColor="text1" w:themeTint="FF" w:themeShade="FF"/>
+                <w:lang w:eastAsia="pt-BR"/>
+              </w:rPr>
+            </w:pPr>
+            <w:r>
+              <w:rPr>
+                <w:rFonts w:ascii="Arial" w:hAnsi="Arial" w:eastAsia="Times New Roman" w:cs="Arial"/>
+                <w:color w:val="000000" w:themeColor="text1" w:themeTint="FF" w:themeShade="FF"/>
+                <w:lang w:eastAsia="pt-BR"/>
+              </w:rPr>
+              <w:t>Bruno Vinicius</w:t>
+            </w:r>
+          </w:p>
+        </w:tc>
+        <w:tc>
+          <w:tcPr>
+            <w:tcW w:w="1035" w:type="dxa"/>
+            <w:tcMar/>
+          </w:tcPr>
+          <w:p>
+            <w:pPr>
+              <w:spacing w:before="200"/>
+              <w:rPr>
+                <w:rFonts w:ascii="Arial" w:hAnsi="Arial" w:eastAsia="Times New Roman" w:cs="Arial"/>
+                <w:color w:val="000000" w:themeColor="text1" w:themeTint="FF" w:themeShade="FF"/>
+                <w:lang w:eastAsia="pt-BR"/>
+              </w:rPr>
+            </w:pPr>
+            <w:r>
+              <w:rPr>
+                <w:rFonts w:ascii="Arial" w:hAnsi="Arial" w:eastAsia="Times New Roman" w:cs="Arial"/>
+                <w:color w:val="000000" w:themeColor="text1" w:themeTint="FF" w:themeShade="FF"/>
+                <w:lang w:eastAsia="pt-BR"/>
+              </w:rPr>
+              <w:t>04:30 – 04:50</w:t>
+            </w:r>
+          </w:p>
+          <w:p>
+            <w:pPr>
+              <w:pStyle w:val="Normal"/>
+              <w:rPr>
+                <w:rFonts w:ascii="Arial" w:hAnsi="Arial" w:eastAsia="Times New Roman" w:cs="Arial"/>
+                <w:color w:val="000000" w:themeColor="text1" w:themeTint="FF" w:themeShade="FF"/>
+                <w:lang w:eastAsia="pt-BR"/>
+              </w:rPr>
+            </w:pPr>
+          </w:p>
+        </w:tc>
+        <w:tc>
+          <w:tcPr>
+            <w:tcW w:w="2394" w:type="dxa"/>
+            <w:tcMar/>
+            <w:vAlign w:val="center"/>
+          </w:tcPr>
+          <w:p>
+            <w:pPr>
+              <w:pStyle w:val="Normal"/>
+              <w:jc w:val="left"/>
+              <w:rPr>
+                <w:rFonts w:ascii="Arial" w:hAnsi="Arial" w:eastAsia="Times New Roman" w:cs="Arial"/>
+                <w:color w:val="000000" w:themeColor="text1" w:themeTint="FF" w:themeShade="FF"/>
+                <w:lang w:eastAsia="pt-BR"/>
+              </w:rPr>
+            </w:pPr>
+            <w:r>
+              <w:rPr>
+                <w:rFonts w:ascii="Arial" w:hAnsi="Arial" w:eastAsia="Times New Roman" w:cs="Arial"/>
+                <w:color w:val="000000" w:themeColor="text1" w:themeTint="FF" w:themeShade="FF"/>
+                <w:lang w:eastAsia="pt-BR"/>
+              </w:rPr>
+              <w:t>Teste de qualidade</w:t>
+            </w:r>
+          </w:p>
+        </w:tc>
+        <w:tc>
+          <w:tcPr>
+            <w:tcW w:w="3402" w:type="dxa"/>
+            <w:tcMar/>
+            <w:vAlign w:val="center"/>
+          </w:tcPr>
+          <w:p>
+            <w:pPr>
+              <w:pStyle w:val="Normal"/>
+              <w:suppressLineNumbers w:val="0"/>
+              <w:bidi w:val="0"/>
+              <w:spacing w:before="0" w:beforeAutospacing="off" w:after="0" w:afterAutospacing="off" w:line="259" w:lineRule="auto"/>
+              <w:ind w:left="0" w:right="0"/>
+              <w:jc w:val="left"/>
+            </w:pPr>
+            <w:r>
+              <w:rPr>
+                <w:rFonts w:ascii="Arial" w:hAnsi="Arial" w:eastAsia="Times New Roman" w:cs="Arial"/>
+                <w:color w:val="000000" w:themeColor="text1" w:themeTint="FF" w:themeShade="FF"/>
+                <w:lang w:eastAsia="pt-BR"/>
+              </w:rPr>
+              <w:t>Testes para verificação do funcionamento feitos de forma interna.</w:t>
+            </w:r>
+          </w:p>
+        </w:tc>
+      </w:tr>
+      <w:tr>
+        <w:trPr>
+          <w:trHeight w:val="913"/>
+        </w:trPr>
+        <w:tc>
+          <w:tcPr>
+            <w:tcW w:w="1669" w:type="dxa"/>
+            <w:tcMar/>
+            <w:vAlign w:val="center"/>
+          </w:tcPr>
+          <w:p>
+            <w:pPr>
+              <w:pStyle w:val="Normal"/>
+              <w:jc w:val="left"/>
+              <w:rPr>
+                <w:rFonts w:ascii="Arial" w:hAnsi="Arial" w:eastAsia="Times New Roman" w:cs="Arial"/>
+                <w:color w:val="000000" w:themeColor="text1" w:themeTint="FF" w:themeShade="FF"/>
+                <w:lang w:eastAsia="pt-BR"/>
+              </w:rPr>
+            </w:pPr>
+            <w:r>
+              <w:rPr>
+                <w:rFonts w:ascii="Arial" w:hAnsi="Arial" w:eastAsia="Times New Roman" w:cs="Arial"/>
+                <w:color w:val="000000" w:themeColor="text1" w:themeTint="FF" w:themeShade="FF"/>
+                <w:lang w:eastAsia="pt-BR"/>
+              </w:rPr>
+              <w:t xml:space="preserve">Gabriel </w:t>
+            </w:r>
+          </w:p>
+          <w:p>
+            <w:pPr>
+              <w:pStyle w:val="Normal"/>
+              <w:jc w:val="left"/>
+              <w:rPr>
+                <w:rFonts w:ascii="Arial" w:hAnsi="Arial" w:eastAsia="Times New Roman" w:cs="Arial"/>
+                <w:color w:val="000000" w:themeColor="text1" w:themeTint="FF" w:themeShade="FF"/>
+                <w:lang w:eastAsia="pt-BR"/>
+              </w:rPr>
+            </w:pPr>
+            <w:r>
+              <w:rPr>
+                <w:rFonts w:ascii="Arial" w:hAnsi="Arial" w:eastAsia="Times New Roman" w:cs="Arial"/>
+                <w:color w:val="000000" w:themeColor="text1" w:themeTint="FF" w:themeShade="FF"/>
+                <w:lang w:eastAsia="pt-BR"/>
+              </w:rPr>
+              <w:t>Lopez</w:t>
+            </w:r>
+          </w:p>
+        </w:tc>
+        <w:tc>
+          <w:tcPr>
+            <w:tcW w:w="1035" w:type="dxa"/>
+            <w:tcMar/>
+          </w:tcPr>
+          <w:p>
+            <w:pPr>
+              <w:spacing w:before="200"/>
+              <w:rPr>
+                <w:rFonts w:ascii="Arial" w:hAnsi="Arial" w:eastAsia="Times New Roman" w:cs="Arial"/>
+                <w:color w:val="000000" w:themeColor="text1" w:themeTint="FF" w:themeShade="FF"/>
+                <w:lang w:eastAsia="pt-BR"/>
+              </w:rPr>
+            </w:pPr>
+            <w:r>
+              <w:rPr>
+                <w:rFonts w:ascii="Arial" w:hAnsi="Arial" w:eastAsia="Times New Roman" w:cs="Arial"/>
+                <w:color w:val="000000" w:themeColor="text1" w:themeTint="FF" w:themeShade="FF"/>
+                <w:lang w:eastAsia="pt-BR"/>
+              </w:rPr>
+              <w:t>04:50 – 06:00</w:t>
+            </w:r>
+          </w:p>
+          <w:p>
+            <w:pPr>
+              <w:pStyle w:val="Normal"/>
+              <w:rPr>
+                <w:rFonts w:ascii="Arial" w:hAnsi="Arial" w:eastAsia="Times New Roman" w:cs="Arial"/>
+                <w:color w:val="000000" w:themeColor="text1" w:themeTint="FF" w:themeShade="FF"/>
+                <w:lang w:eastAsia="pt-BR"/>
+              </w:rPr>
+            </w:pPr>
+          </w:p>
+        </w:tc>
+        <w:tc>
+          <w:tcPr>
+            <w:tcW w:w="2394" w:type="dxa"/>
+            <w:tcMar/>
+            <w:vAlign w:val="center"/>
+          </w:tcPr>
+          <w:p>
+            <w:pPr>
+              <w:pStyle w:val="Normal"/>
+              <w:jc w:val="left"/>
+              <w:rPr>
+                <w:rFonts w:ascii="Arial" w:hAnsi="Arial" w:eastAsia="Times New Roman" w:cs="Arial"/>
+                <w:color w:val="000000" w:themeColor="text1" w:themeTint="FF" w:themeShade="FF"/>
+                <w:lang w:eastAsia="pt-BR"/>
+              </w:rPr>
+            </w:pPr>
+            <w:r>
+              <w:rPr>
+                <w:rFonts w:ascii="Arial" w:hAnsi="Arial" w:eastAsia="Times New Roman" w:cs="Arial"/>
+                <w:color w:val="000000" w:themeColor="text1" w:themeTint="FF" w:themeShade="FF"/>
+                <w:lang w:eastAsia="pt-BR"/>
+              </w:rPr>
+              <w:t>Testes de homologação</w:t>
+            </w:r>
+          </w:p>
+        </w:tc>
+        <w:tc>
+          <w:tcPr>
+            <w:tcW w:w="3402" w:type="dxa"/>
+            <w:tcMar/>
+            <w:vAlign w:val="center"/>
+          </w:tcPr>
+          <w:p>
+            <w:pPr>
+              <w:pStyle w:val="Normal"/>
+              <w:jc w:val="left"/>
+              <w:rPr>
+                <w:rFonts w:ascii="Arial" w:hAnsi="Arial" w:eastAsia="Times New Roman" w:cs="Arial"/>
+                <w:color w:val="000000" w:themeColor="text1" w:themeTint="FF" w:themeShade="FF"/>
+                <w:lang w:eastAsia="pt-BR"/>
+              </w:rPr>
+            </w:pPr>
+            <w:r>
+              <w:rPr>
+                <w:rFonts w:ascii="Arial" w:hAnsi="Arial" w:eastAsia="Times New Roman" w:cs="Arial"/>
+                <w:color w:val="000000" w:themeColor="text1" w:themeTint="FF" w:themeShade="FF"/>
+                <w:lang w:eastAsia="pt-BR"/>
+              </w:rPr>
+              <w:t>Testes para funcionamento em conjunto com o cliente</w:t>
             </w:r>
           </w:p>
         </w:tc>
@@ -1714,10 +2371,197 @@
     </w:tbl>
     <w:p>
       <w:pPr>
+        <w:spacing w:beforeAutospacing="on" w:afterAutospacing="on" w:line="240" w:lineRule="auto"/>
+        <w:rPr>
+          <w:rFonts w:ascii="Arial" w:hAnsi="Arial" w:eastAsia="Times New Roman" w:cs="Arial"/>
+          <w:b w:val="1"/>
+          <w:bCs w:val="1"/>
+          <w:color w:val="000000" w:themeColor="text1" w:themeTint="FF" w:themeShade="FF"/>
+          <w:sz w:val="28"/>
+          <w:szCs w:val="28"/>
+          <w:lang w:eastAsia="pt-BR"/>
+        </w:rPr>
+      </w:pPr>
+    </w:p>
+    <w:p>
+      <w:pPr>
+        <w:spacing w:beforeAutospacing="on" w:afterAutospacing="on" w:line="240" w:lineRule="auto"/>
+        <w:rPr>
+          <w:rFonts w:ascii="Arial" w:hAnsi="Arial" w:eastAsia="Times New Roman" w:cs="Arial"/>
+          <w:b w:val="1"/>
+          <w:bCs w:val="1"/>
+          <w:color w:val="000000" w:themeColor="text1" w:themeTint="FF" w:themeShade="FF"/>
+          <w:sz w:val="28"/>
+          <w:szCs w:val="28"/>
+          <w:lang w:eastAsia="pt-BR"/>
+        </w:rPr>
+      </w:pPr>
+    </w:p>
+    <w:p>
+      <w:pPr>
+        <w:spacing w:beforeAutospacing="on" w:afterAutospacing="on" w:line="240" w:lineRule="auto"/>
+        <w:rPr>
+          <w:rFonts w:ascii="Arial" w:hAnsi="Arial" w:eastAsia="Times New Roman" w:cs="Arial"/>
+          <w:b w:val="1"/>
+          <w:bCs w:val="1"/>
+          <w:color w:val="000000" w:themeColor="text1" w:themeTint="FF" w:themeShade="FF"/>
+          <w:sz w:val="28"/>
+          <w:szCs w:val="28"/>
+          <w:lang w:eastAsia="pt-BR"/>
+        </w:rPr>
+      </w:pPr>
+    </w:p>
+    <w:p>
+      <w:pPr>
+        <w:spacing w:beforeAutospacing="on" w:afterAutospacing="on" w:line="240" w:lineRule="auto"/>
+        <w:rPr>
+          <w:rFonts w:ascii="Arial" w:hAnsi="Arial" w:eastAsia="Times New Roman" w:cs="Arial"/>
+          <w:b w:val="1"/>
+          <w:bCs w:val="1"/>
+          <w:color w:val="000000" w:themeColor="text1" w:themeTint="FF" w:themeShade="FF"/>
+          <w:sz w:val="28"/>
+          <w:szCs w:val="28"/>
+          <w:lang w:eastAsia="pt-BR"/>
+        </w:rPr>
+      </w:pPr>
+    </w:p>
+    <w:p>
+      <w:pPr>
+        <w:spacing w:beforeAutospacing="on" w:afterAutospacing="on" w:line="240" w:lineRule="auto"/>
+        <w:rPr>
+          <w:rFonts w:ascii="Arial" w:hAnsi="Arial" w:eastAsia="Times New Roman" w:cs="Arial"/>
+          <w:b w:val="1"/>
+          <w:bCs w:val="1"/>
+          <w:color w:val="000000" w:themeColor="text1" w:themeTint="FF" w:themeShade="FF"/>
+          <w:sz w:val="28"/>
+          <w:szCs w:val="28"/>
+          <w:lang w:eastAsia="pt-BR"/>
+        </w:rPr>
+      </w:pPr>
+    </w:p>
+    <w:p>
+      <w:pPr>
+        <w:spacing w:beforeAutospacing="on" w:afterAutospacing="on" w:line="240" w:lineRule="auto"/>
+        <w:rPr>
+          <w:rFonts w:ascii="Arial" w:hAnsi="Arial" w:eastAsia="Times New Roman" w:cs="Arial"/>
+          <w:b w:val="1"/>
+          <w:bCs w:val="1"/>
+          <w:color w:val="000000" w:themeColor="text1" w:themeTint="FF" w:themeShade="FF"/>
+          <w:sz w:val="28"/>
+          <w:szCs w:val="28"/>
+          <w:lang w:eastAsia="pt-BR"/>
+        </w:rPr>
+      </w:pPr>
+    </w:p>
+    <w:p>
+      <w:pPr>
+        <w:pStyle w:val="Normal"/>
+        <w:spacing w:beforeAutospacing="on" w:afterAutospacing="on" w:line="240" w:lineRule="auto"/>
+        <w:rPr>
+          <w:rFonts w:ascii="Arial" w:hAnsi="Arial" w:eastAsia="Times New Roman" w:cs="Arial"/>
+          <w:b w:val="1"/>
+          <w:bCs w:val="1"/>
+          <w:color w:val="000000" w:themeColor="text1" w:themeTint="FF" w:themeShade="FF"/>
+          <w:sz w:val="28"/>
+          <w:szCs w:val="28"/>
+          <w:lang w:eastAsia="pt-BR"/>
+        </w:rPr>
+      </w:pPr>
+    </w:p>
+    <w:p>
+      <w:pPr>
+        <w:pStyle w:val="Normal"/>
+        <w:spacing w:beforeAutospacing="on" w:afterAutospacing="on" w:line="240" w:lineRule="auto"/>
+        <w:rPr>
+          <w:rFonts w:ascii="Arial" w:hAnsi="Arial" w:eastAsia="Times New Roman" w:cs="Arial"/>
+          <w:b w:val="1"/>
+          <w:bCs w:val="1"/>
+          <w:color w:val="000000" w:themeColor="text1" w:themeTint="FF" w:themeShade="FF"/>
+          <w:sz w:val="28"/>
+          <w:szCs w:val="28"/>
+          <w:lang w:eastAsia="pt-BR"/>
+        </w:rPr>
+      </w:pPr>
+    </w:p>
+    <w:p>
+      <w:pPr>
+        <w:pStyle w:val="Normal"/>
+        <w:spacing w:beforeAutospacing="on" w:afterAutospacing="on" w:line="240" w:lineRule="auto"/>
+        <w:rPr>
+          <w:rFonts w:ascii="Arial" w:hAnsi="Arial" w:eastAsia="Times New Roman" w:cs="Arial"/>
+          <w:b w:val="1"/>
+          <w:bCs w:val="1"/>
+          <w:color w:val="000000" w:themeColor="text1" w:themeTint="FF" w:themeShade="FF"/>
+          <w:sz w:val="28"/>
+          <w:szCs w:val="28"/>
+          <w:lang w:eastAsia="pt-BR"/>
+        </w:rPr>
+      </w:pPr>
+    </w:p>
+    <w:p>
+      <w:pPr>
+        <w:pStyle w:val="Normal"/>
+        <w:spacing w:beforeAutospacing="on" w:afterAutospacing="on" w:line="240" w:lineRule="auto"/>
+        <w:rPr>
+          <w:rFonts w:ascii="Arial" w:hAnsi="Arial" w:eastAsia="Times New Roman" w:cs="Arial"/>
+          <w:b w:val="1"/>
+          <w:bCs w:val="1"/>
+          <w:color w:val="000000" w:themeColor="text1" w:themeTint="FF" w:themeShade="FF"/>
+          <w:sz w:val="28"/>
+          <w:szCs w:val="28"/>
+          <w:lang w:eastAsia="pt-BR"/>
+        </w:rPr>
+      </w:pPr>
+    </w:p>
+    <w:p>
+      <w:pPr>
+        <w:pStyle w:val="Normal"/>
+        <w:spacing w:beforeAutospacing="on" w:afterAutospacing="on" w:line="240" w:lineRule="auto"/>
+        <w:rPr>
+          <w:rFonts w:ascii="Arial" w:hAnsi="Arial" w:eastAsia="Times New Roman" w:cs="Arial"/>
+          <w:b w:val="1"/>
+          <w:bCs w:val="1"/>
+          <w:color w:val="000000" w:themeColor="text1" w:themeTint="FF" w:themeShade="FF"/>
+          <w:sz w:val="28"/>
+          <w:szCs w:val="28"/>
+          <w:lang w:eastAsia="pt-BR"/>
+        </w:rPr>
+      </w:pPr>
+    </w:p>
+    <w:p>
+      <w:pPr>
+        <w:spacing w:beforeAutospacing="on" w:afterAutospacing="on" w:line="240" w:lineRule="auto"/>
+        <w:rPr>
+          <w:rFonts w:ascii="Arial" w:hAnsi="Arial" w:eastAsia="Times New Roman" w:cs="Arial"/>
+          <w:b w:val="1"/>
+          <w:bCs w:val="1"/>
+          <w:color w:val="000000" w:themeColor="text1" w:themeTint="FF" w:themeShade="FF"/>
+          <w:sz w:val="28"/>
+          <w:szCs w:val="28"/>
+          <w:lang w:eastAsia="pt-BR"/>
+        </w:rPr>
+      </w:pPr>
+    </w:p>
+    <w:p>
+      <w:pPr>
+        <w:spacing w:beforeAutospacing="on" w:afterAutospacing="on" w:line="240" w:lineRule="auto"/>
+        <w:rPr>
+          <w:rFonts w:ascii="Arial" w:hAnsi="Arial" w:eastAsia="Times New Roman" w:cs="Arial"/>
+          <w:b w:val="1"/>
+          <w:bCs w:val="1"/>
+          <w:color w:val="000000" w:themeColor="text1" w:themeTint="FF" w:themeShade="FF"/>
+          <w:sz w:val="28"/>
+          <w:szCs w:val="28"/>
+          <w:lang w:eastAsia="pt-BR"/>
+        </w:rPr>
+      </w:pPr>
+    </w:p>
+    <w:p>
+      <w:pPr>
         <w:spacing w:before="100" w:beforeAutospacing="1" w:after="100" w:afterAutospacing="1" w:line="240" w:lineRule="auto"/>
         <w:textAlignment w:val="baseline"/>
         <w:rPr>
-          <w:rFonts w:ascii="Arial" w:eastAsia="Times New Roman" w:hAnsi="Arial" w:cs="Arial"/>
+          <w:rFonts w:ascii="Arial" w:hAnsi="Arial" w:eastAsia="Times New Roman" w:cs="Arial"/>
           <w:color w:val="000000"/>
           <w:kern w:val="0"/>
           <w:lang w:eastAsia="pt-BR"/>
@@ -1726,7 +2570,7 @@
       </w:pPr>
       <w:r>
         <w:rPr>
-          <w:rFonts w:ascii="Arial" w:eastAsia="Times New Roman" w:hAnsi="Arial" w:cs="Arial"/>
+          <w:rFonts w:ascii="Arial" w:hAnsi="Arial" w:eastAsia="Times New Roman" w:cs="Arial"/>
           <w:b/>
           <w:bCs/>
           <w:color w:val="000000"/>
@@ -1750,7 +2594,7 @@
         <w:spacing w:before="100" w:beforeAutospacing="1" w:after="100" w:afterAutospacing="1" w:line="240" w:lineRule="auto"/>
         <w:textAlignment w:val="baseline"/>
         <w:rPr>
-          <w:rFonts w:ascii="Arial" w:eastAsia="Times New Roman" w:hAnsi="Arial" w:cs="Arial"/>
+          <w:rFonts w:ascii="Arial" w:hAnsi="Arial" w:eastAsia="Times New Roman" w:cs="Arial"/>
           <w:color w:val="000000"/>
           <w:kern w:val="0"/>
           <w:lang w:eastAsia="pt-BR"/>
@@ -1759,7 +2603,7 @@
       </w:pPr>
       <w:r>
         <w:rPr>
-          <w:rFonts w:ascii="Arial" w:eastAsia="Times New Roman" w:hAnsi="Arial" w:cs="Arial"/>
+          <w:rFonts w:ascii="Arial" w:hAnsi="Arial" w:eastAsia="Times New Roman" w:cs="Arial"/>
           <w:color w:val="000000"/>
           <w:kern w:val="36"/>
           <w:lang w:eastAsia="pt-BR"/>
@@ -1769,7 +2613,7 @@
       </w:r>
       <w:r>
         <w:rPr>
-          <w:rFonts w:ascii="Arial" w:eastAsia="Times New Roman" w:hAnsi="Arial" w:cs="Arial"/>
+          <w:rFonts w:ascii="Arial" w:hAnsi="Arial" w:eastAsia="Times New Roman" w:cs="Arial"/>
           <w:color w:val="000000"/>
           <w:kern w:val="36"/>
           <w:lang w:eastAsia="pt-BR"/>
@@ -1779,7 +2623,7 @@
       </w:r>
       <w:r>
         <w:rPr>
-          <w:rFonts w:ascii="Arial" w:eastAsia="Times New Roman" w:hAnsi="Arial" w:cs="Arial"/>
+          <w:rFonts w:ascii="Arial" w:hAnsi="Arial" w:eastAsia="Times New Roman" w:cs="Arial"/>
           <w:b/>
           <w:bCs/>
           <w:color w:val="000000"/>
@@ -1791,7 +2635,7 @@
       </w:r>
       <w:r>
         <w:rPr>
-          <w:rFonts w:ascii="Arial" w:eastAsia="Times New Roman" w:hAnsi="Arial" w:cs="Arial"/>
+          <w:rFonts w:ascii="Arial" w:hAnsi="Arial" w:eastAsia="Times New Roman" w:cs="Arial"/>
           <w:b/>
           <w:bCs/>
           <w:color w:val="000000"/>
@@ -1803,7 +2647,7 @@
       </w:r>
       <w:r>
         <w:rPr>
-          <w:rFonts w:ascii="Arial" w:eastAsia="Times New Roman" w:hAnsi="Arial" w:cs="Arial"/>
+          <w:rFonts w:ascii="Arial" w:hAnsi="Arial" w:eastAsia="Times New Roman" w:cs="Arial"/>
           <w:color w:val="000000"/>
           <w:kern w:val="36"/>
           <w:lang w:eastAsia="pt-BR"/>
@@ -1813,7 +2657,7 @@
       </w:r>
       <w:r>
         <w:rPr>
-          <w:rFonts w:ascii="Arial" w:eastAsia="Times New Roman" w:hAnsi="Arial" w:cs="Arial"/>
+          <w:rFonts w:ascii="Arial" w:hAnsi="Arial" w:eastAsia="Times New Roman" w:cs="Arial"/>
           <w:color w:val="000000"/>
           <w:kern w:val="36"/>
           <w:lang w:eastAsia="pt-BR"/>
@@ -1823,7 +2667,7 @@
       </w:r>
       <w:r>
         <w:rPr>
-          <w:rFonts w:ascii="Arial" w:eastAsia="Times New Roman" w:hAnsi="Arial" w:cs="Arial"/>
+          <w:rFonts w:ascii="Arial" w:hAnsi="Arial" w:eastAsia="Times New Roman" w:cs="Arial"/>
           <w:color w:val="000000"/>
           <w:kern w:val="36"/>
           <w:lang w:eastAsia="pt-BR"/>
@@ -1842,7 +2686,7 @@
         <w:spacing w:before="100" w:beforeAutospacing="1" w:after="100" w:afterAutospacing="1" w:line="240" w:lineRule="auto"/>
         <w:textAlignment w:val="baseline"/>
         <w:rPr>
-          <w:rFonts w:ascii="Arial" w:eastAsia="Times New Roman" w:hAnsi="Arial" w:cs="Arial"/>
+          <w:rFonts w:ascii="Arial" w:hAnsi="Arial" w:eastAsia="Times New Roman" w:cs="Arial"/>
           <w:color w:val="000000"/>
           <w:kern w:val="0"/>
           <w:lang w:eastAsia="pt-BR"/>
@@ -1851,7 +2695,7 @@
       </w:pPr>
       <w:r>
         <w:rPr>
-          <w:rFonts w:ascii="Arial" w:eastAsia="Times New Roman" w:hAnsi="Arial" w:cs="Arial"/>
+          <w:rFonts w:ascii="Arial" w:hAnsi="Arial" w:eastAsia="Times New Roman" w:cs="Arial"/>
           <w:color w:val="000000"/>
           <w:kern w:val="0"/>
           <w:lang w:eastAsia="pt-BR"/>
@@ -1861,7 +2705,7 @@
       </w:r>
       <w:r>
         <w:rPr>
-          <w:rFonts w:ascii="Arial" w:eastAsia="Times New Roman" w:hAnsi="Arial" w:cs="Arial"/>
+          <w:rFonts w:ascii="Arial" w:hAnsi="Arial" w:eastAsia="Times New Roman" w:cs="Arial"/>
           <w:b/>
           <w:bCs/>
           <w:color w:val="000000"/>
@@ -1873,7 +2717,7 @@
       </w:r>
       <w:r>
         <w:rPr>
-          <w:rFonts w:ascii="Arial" w:eastAsia="Times New Roman" w:hAnsi="Arial" w:cs="Arial"/>
+          <w:rFonts w:ascii="Arial" w:hAnsi="Arial" w:eastAsia="Times New Roman" w:cs="Arial"/>
           <w:color w:val="000000"/>
           <w:kern w:val="0"/>
           <w:lang w:eastAsia="pt-BR"/>
@@ -1883,7 +2727,7 @@
       </w:r>
       <w:r>
         <w:rPr>
-          <w:rFonts w:ascii="Arial" w:eastAsia="Times New Roman" w:hAnsi="Arial" w:cs="Arial"/>
+          <w:rFonts w:ascii="Arial" w:hAnsi="Arial" w:eastAsia="Times New Roman" w:cs="Arial"/>
           <w:b/>
           <w:bCs/>
           <w:color w:val="000000"/>
@@ -1895,7 +2739,7 @@
       </w:r>
       <w:r>
         <w:rPr>
-          <w:rFonts w:ascii="Arial" w:eastAsia="Times New Roman" w:hAnsi="Arial" w:cs="Arial"/>
+          <w:rFonts w:ascii="Arial" w:hAnsi="Arial" w:eastAsia="Times New Roman" w:cs="Arial"/>
           <w:b/>
           <w:bCs/>
           <w:color w:val="000000"/>
@@ -1907,7 +2751,7 @@
       </w:r>
       <w:r>
         <w:rPr>
-          <w:rFonts w:ascii="Arial" w:eastAsia="Times New Roman" w:hAnsi="Arial" w:cs="Arial"/>
+          <w:rFonts w:ascii="Arial" w:hAnsi="Arial" w:eastAsia="Times New Roman" w:cs="Arial"/>
           <w:color w:val="000000"/>
           <w:kern w:val="0"/>
           <w:lang w:eastAsia="pt-BR"/>
@@ -1926,7 +2770,7 @@
         <w:spacing w:before="100" w:beforeAutospacing="1" w:after="100" w:afterAutospacing="1" w:line="240" w:lineRule="auto"/>
         <w:textAlignment w:val="baseline"/>
         <w:rPr>
-          <w:rFonts w:ascii="Arial" w:eastAsia="Times New Roman" w:hAnsi="Arial" w:cs="Arial"/>
+          <w:rFonts w:ascii="Arial" w:hAnsi="Arial" w:eastAsia="Times New Roman" w:cs="Arial"/>
           <w:color w:val="000000"/>
           <w:kern w:val="0"/>
           <w:lang w:eastAsia="pt-BR"/>
@@ -1935,7 +2779,7 @@
       </w:pPr>
       <w:r>
         <w:rPr>
-          <w:rFonts w:ascii="Arial" w:eastAsia="Times New Roman" w:hAnsi="Arial" w:cs="Arial"/>
+          <w:rFonts w:ascii="Arial" w:hAnsi="Arial" w:eastAsia="Times New Roman" w:cs="Arial"/>
           <w:color w:val="000000"/>
           <w:kern w:val="0"/>
           <w:lang w:eastAsia="pt-BR"/>
@@ -1945,7 +2789,7 @@
       </w:r>
       <w:r>
         <w:rPr>
-          <w:rFonts w:ascii="Arial" w:eastAsia="Times New Roman" w:hAnsi="Arial" w:cs="Arial"/>
+          <w:rFonts w:ascii="Arial" w:hAnsi="Arial" w:eastAsia="Times New Roman" w:cs="Arial"/>
           <w:b/>
           <w:bCs/>
           <w:color w:val="000000"/>
@@ -1957,7 +2801,7 @@
       </w:r>
       <w:r>
         <w:rPr>
-          <w:rFonts w:ascii="Arial" w:eastAsia="Times New Roman" w:hAnsi="Arial" w:cs="Arial"/>
+          <w:rFonts w:ascii="Arial" w:hAnsi="Arial" w:eastAsia="Times New Roman" w:cs="Arial"/>
           <w:color w:val="000000"/>
           <w:kern w:val="0"/>
           <w:lang w:eastAsia="pt-BR"/>
@@ -1967,7 +2811,7 @@
       </w:r>
       <w:r>
         <w:rPr>
-          <w:rFonts w:ascii="Arial" w:eastAsia="Times New Roman" w:hAnsi="Arial" w:cs="Arial"/>
+          <w:rFonts w:ascii="Arial" w:hAnsi="Arial" w:eastAsia="Times New Roman" w:cs="Arial"/>
           <w:color w:val="000000"/>
           <w:kern w:val="0"/>
           <w:lang w:eastAsia="pt-BR"/>
@@ -1977,7 +2821,7 @@
       </w:r>
       <w:r>
         <w:rPr>
-          <w:rFonts w:ascii="Arial" w:eastAsia="Times New Roman" w:hAnsi="Arial" w:cs="Arial"/>
+          <w:rFonts w:ascii="Arial" w:hAnsi="Arial" w:eastAsia="Times New Roman" w:cs="Arial"/>
           <w:b/>
           <w:bCs/>
           <w:color w:val="000000"/>
@@ -1989,7 +2833,7 @@
       </w:r>
       <w:r>
         <w:rPr>
-          <w:rFonts w:ascii="Arial" w:eastAsia="Times New Roman" w:hAnsi="Arial" w:cs="Arial"/>
+          <w:rFonts w:ascii="Arial" w:hAnsi="Arial" w:eastAsia="Times New Roman" w:cs="Arial"/>
           <w:color w:val="000000"/>
           <w:kern w:val="0"/>
           <w:lang w:eastAsia="pt-BR"/>
@@ -1999,7 +2843,7 @@
       </w:r>
       <w:r>
         <w:rPr>
-          <w:rFonts w:ascii="Arial" w:eastAsia="Times New Roman" w:hAnsi="Arial" w:cs="Arial"/>
+          <w:rFonts w:ascii="Arial" w:hAnsi="Arial" w:eastAsia="Times New Roman" w:cs="Arial"/>
           <w:color w:val="000000"/>
           <w:kern w:val="0"/>
           <w:lang w:eastAsia="pt-BR"/>
@@ -2018,7 +2862,7 @@
         <w:spacing w:before="100" w:beforeAutospacing="1" w:after="100" w:afterAutospacing="1" w:line="240" w:lineRule="auto"/>
         <w:textAlignment w:val="baseline"/>
         <w:rPr>
-          <w:rFonts w:ascii="Arial" w:eastAsia="Times New Roman" w:hAnsi="Arial" w:cs="Arial"/>
+          <w:rFonts w:ascii="Arial" w:hAnsi="Arial" w:eastAsia="Times New Roman" w:cs="Arial"/>
           <w:color w:val="000000"/>
           <w:kern w:val="0"/>
           <w:lang w:eastAsia="pt-BR"/>
@@ -2027,7 +2871,7 @@
       </w:pPr>
       <w:r>
         <w:rPr>
-          <w:rFonts w:ascii="Arial" w:eastAsia="Times New Roman" w:hAnsi="Arial" w:cs="Arial"/>
+          <w:rFonts w:ascii="Arial" w:hAnsi="Arial" w:eastAsia="Times New Roman" w:cs="Arial"/>
           <w:color w:val="000000"/>
           <w:kern w:val="0"/>
           <w:lang w:eastAsia="pt-BR"/>
@@ -2037,7 +2881,7 @@
       </w:r>
       <w:r>
         <w:rPr>
-          <w:rFonts w:ascii="Arial" w:eastAsia="Times New Roman" w:hAnsi="Arial" w:cs="Arial"/>
+          <w:rFonts w:ascii="Arial" w:hAnsi="Arial" w:eastAsia="Times New Roman" w:cs="Arial"/>
           <w:b/>
           <w:bCs/>
           <w:color w:val="000000"/>
@@ -2049,7 +2893,7 @@
       </w:r>
       <w:r>
         <w:rPr>
-          <w:rFonts w:ascii="Arial" w:eastAsia="Times New Roman" w:hAnsi="Arial" w:cs="Arial"/>
+          <w:rFonts w:ascii="Arial" w:hAnsi="Arial" w:eastAsia="Times New Roman" w:cs="Arial"/>
           <w:color w:val="000000"/>
           <w:kern w:val="0"/>
           <w:lang w:eastAsia="pt-BR"/>
@@ -2059,7 +2903,7 @@
       </w:r>
       <w:r>
         <w:rPr>
-          <w:rFonts w:ascii="Arial" w:eastAsia="Times New Roman" w:hAnsi="Arial" w:cs="Arial"/>
+          <w:rFonts w:ascii="Arial" w:hAnsi="Arial" w:eastAsia="Times New Roman" w:cs="Arial"/>
           <w:b/>
           <w:bCs/>
           <w:color w:val="000000"/>
@@ -2071,7 +2915,7 @@
       </w:r>
       <w:r>
         <w:rPr>
-          <w:rFonts w:ascii="Arial" w:eastAsia="Times New Roman" w:hAnsi="Arial" w:cs="Arial"/>
+          <w:rFonts w:ascii="Arial" w:hAnsi="Arial" w:eastAsia="Times New Roman" w:cs="Arial"/>
           <w:b/>
           <w:bCs/>
           <w:color w:val="000000"/>
@@ -2083,7 +2927,7 @@
       </w:r>
       <w:r>
         <w:rPr>
-          <w:rFonts w:ascii="Arial" w:eastAsia="Times New Roman" w:hAnsi="Arial" w:cs="Arial"/>
+          <w:rFonts w:ascii="Arial" w:hAnsi="Arial" w:eastAsia="Times New Roman" w:cs="Arial"/>
           <w:color w:val="000000"/>
           <w:kern w:val="0"/>
           <w:lang w:eastAsia="pt-BR"/>
@@ -2098,7 +2942,7 @@
         <w:spacing w:before="100" w:beforeAutospacing="1" w:after="100" w:afterAutospacing="1" w:line="240" w:lineRule="auto"/>
         <w:textAlignment w:val="baseline"/>
         <w:rPr>
-          <w:rFonts w:ascii="Arial" w:eastAsia="Times New Roman" w:hAnsi="Arial" w:cs="Arial"/>
+          <w:rFonts w:ascii="Arial" w:hAnsi="Arial" w:eastAsia="Times New Roman" w:cs="Arial"/>
           <w:color w:val="000000"/>
           <w:kern w:val="0"/>
           <w:lang w:eastAsia="pt-BR"/>
@@ -2112,7 +2956,7 @@
         <w:spacing w:before="100" w:beforeAutospacing="1" w:after="100" w:afterAutospacing="1" w:line="240" w:lineRule="auto"/>
         <w:textAlignment w:val="baseline"/>
         <w:rPr>
-          <w:rFonts w:ascii="Arial" w:eastAsia="Times New Roman" w:hAnsi="Arial" w:cs="Arial"/>
+          <w:rFonts w:ascii="Arial" w:hAnsi="Arial" w:eastAsia="Times New Roman" w:cs="Arial"/>
           <w:color w:val="000000"/>
           <w:kern w:val="0"/>
           <w:lang w:eastAsia="pt-BR"/>
@@ -2125,7 +2969,7 @@
         <w:spacing w:before="480" w:after="0" w:line="240" w:lineRule="auto"/>
         <w:outlineLvl w:val="0"/>
         <w:rPr>
-          <w:rFonts w:ascii="Arial" w:eastAsia="Times New Roman" w:hAnsi="Arial" w:cs="Arial"/>
+          <w:rFonts w:ascii="Arial" w:hAnsi="Arial" w:eastAsia="Times New Roman" w:cs="Arial"/>
           <w:b/>
           <w:bCs/>
           <w:color w:val="000000"/>
@@ -2138,7 +2982,7 @@
       </w:pPr>
       <w:r>
         <w:rPr>
-          <w:rFonts w:ascii="Arial" w:eastAsia="Times New Roman" w:hAnsi="Arial" w:cs="Arial"/>
+          <w:rFonts w:ascii="Arial" w:hAnsi="Arial" w:eastAsia="Times New Roman" w:cs="Arial"/>
           <w:b/>
           <w:bCs/>
           <w:color w:val="000000"/>
@@ -2161,7 +3005,7 @@
         <w:spacing w:before="100" w:beforeAutospacing="1" w:after="100" w:afterAutospacing="1" w:line="240" w:lineRule="auto"/>
         <w:textAlignment w:val="baseline"/>
         <w:rPr>
-          <w:rFonts w:ascii="Arial" w:eastAsia="Times New Roman" w:hAnsi="Arial" w:cs="Arial"/>
+          <w:rFonts w:ascii="Arial" w:hAnsi="Arial" w:eastAsia="Times New Roman" w:cs="Arial"/>
           <w:color w:val="000000"/>
           <w:kern w:val="0"/>
           <w:lang w:eastAsia="pt-BR"/>
@@ -2170,7 +3014,7 @@
       </w:pPr>
       <w:r>
         <w:rPr>
-          <w:rFonts w:ascii="Arial" w:eastAsia="Times New Roman" w:hAnsi="Arial" w:cs="Arial"/>
+          <w:rFonts w:ascii="Arial" w:hAnsi="Arial" w:eastAsia="Times New Roman" w:cs="Arial"/>
           <w:color w:val="000000"/>
           <w:kern w:val="0"/>
           <w:lang w:eastAsia="pt-BR"/>
@@ -2189,7 +3033,7 @@
         <w:spacing w:before="100" w:beforeAutospacing="1" w:after="100" w:afterAutospacing="1" w:line="240" w:lineRule="auto"/>
         <w:textAlignment w:val="baseline"/>
         <w:rPr>
-          <w:rFonts w:ascii="Arial" w:eastAsia="Times New Roman" w:hAnsi="Arial" w:cs="Arial"/>
+          <w:rFonts w:ascii="Arial" w:hAnsi="Arial" w:eastAsia="Times New Roman" w:cs="Arial"/>
           <w:color w:val="000000"/>
           <w:kern w:val="0"/>
           <w:lang w:eastAsia="pt-BR"/>
@@ -2198,7 +3042,7 @@
       </w:pPr>
       <w:r>
         <w:rPr>
-          <w:rFonts w:ascii="Arial" w:eastAsia="Times New Roman" w:hAnsi="Arial" w:cs="Arial"/>
+          <w:rFonts w:ascii="Arial" w:hAnsi="Arial" w:eastAsia="Times New Roman" w:cs="Arial"/>
           <w:color w:val="000000"/>
           <w:kern w:val="0"/>
           <w:lang w:eastAsia="pt-BR"/>
@@ -2217,7 +3061,7 @@
         <w:spacing w:before="100" w:beforeAutospacing="1" w:after="100" w:afterAutospacing="1" w:line="240" w:lineRule="auto"/>
         <w:textAlignment w:val="baseline"/>
         <w:rPr>
-          <w:rFonts w:ascii="Arial" w:eastAsia="Times New Roman" w:hAnsi="Arial" w:cs="Arial"/>
+          <w:rFonts w:ascii="Arial" w:hAnsi="Arial" w:eastAsia="Times New Roman" w:cs="Arial"/>
           <w:color w:val="000000"/>
           <w:kern w:val="0"/>
           <w:lang w:eastAsia="pt-BR"/>
@@ -2226,7 +3070,7 @@
       </w:pPr>
       <w:r>
         <w:rPr>
-          <w:rFonts w:ascii="Arial" w:eastAsia="Times New Roman" w:hAnsi="Arial" w:cs="Arial"/>
+          <w:rFonts w:ascii="Arial" w:hAnsi="Arial" w:eastAsia="Times New Roman" w:cs="Arial"/>
           <w:color w:val="000000"/>
           <w:kern w:val="0"/>
           <w:lang w:eastAsia="pt-BR"/>
@@ -2245,7 +3089,7 @@
         <w:spacing w:before="100" w:beforeAutospacing="1" w:after="100" w:afterAutospacing="1" w:line="240" w:lineRule="auto"/>
         <w:textAlignment w:val="baseline"/>
         <w:rPr>
-          <w:rFonts w:ascii="Arial" w:eastAsia="Times New Roman" w:hAnsi="Arial" w:cs="Arial"/>
+          <w:rFonts w:ascii="Arial" w:hAnsi="Arial" w:eastAsia="Times New Roman" w:cs="Arial"/>
           <w:color w:val="000000"/>
           <w:kern w:val="0"/>
           <w:lang w:eastAsia="pt-BR"/>
@@ -2254,7 +3098,7 @@
       </w:pPr>
       <w:r>
         <w:rPr>
-          <w:rFonts w:ascii="Arial" w:eastAsia="Times New Roman" w:hAnsi="Arial" w:cs="Arial"/>
+          <w:rFonts w:ascii="Arial" w:hAnsi="Arial" w:eastAsia="Times New Roman" w:cs="Arial"/>
           <w:color w:val="000000"/>
           <w:kern w:val="0"/>
           <w:lang w:eastAsia="pt-BR"/>
@@ -2263,7 +3107,7 @@
         <w:t>O backup deve ser instalado e após testado reativado.</w:t>
       </w:r>
     </w:p>
-    <w:p>
+    <w:p w14:noSpellErr="1">
       <w:pPr>
         <w:jc w:val="both"/>
         <w:rPr>
@@ -2271,14 +3115,288 @@
         </w:rPr>
       </w:pPr>
     </w:p>
+    <w:p>
+      <w:pPr>
+        <w:pStyle w:val="Normal"/>
+        <w:jc w:val="both"/>
+        <w:rPr>
+          <w:u w:val="single"/>
+        </w:rPr>
+      </w:pPr>
+    </w:p>
+    <w:p>
+      <w:pPr>
+        <w:pStyle w:val="Normal"/>
+        <w:jc w:val="both"/>
+        <w:rPr>
+          <w:u w:val="single"/>
+        </w:rPr>
+      </w:pPr>
+    </w:p>
+    <w:p>
+      <w:pPr>
+        <w:pStyle w:val="Normal"/>
+        <w:jc w:val="both"/>
+        <w:rPr>
+          <w:u w:val="single"/>
+        </w:rPr>
+      </w:pPr>
+    </w:p>
+    <w:p>
+      <w:pPr>
+        <w:pStyle w:val="Normal"/>
+        <w:jc w:val="both"/>
+        <w:rPr>
+          <w:u w:val="single"/>
+        </w:rPr>
+      </w:pPr>
+    </w:p>
+    <w:p>
+      <w:pPr>
+        <w:pStyle w:val="Normal"/>
+        <w:suppressLineNumbers w:val="0"/>
+        <w:bidi w:val="0"/>
+        <w:spacing w:before="0" w:beforeAutospacing="off" w:after="160" w:afterAutospacing="off" w:line="259" w:lineRule="auto"/>
+        <w:ind w:left="0" w:right="0"/>
+        <w:jc w:val="both"/>
+        <w:rPr>
+          <w:rFonts w:ascii="Arial" w:hAnsi="Arial" w:eastAsia="Arial" w:cs="Arial"/>
+          <w:b w:val="1"/>
+          <w:bCs w:val="1"/>
+          <w:i w:val="0"/>
+          <w:iCs w:val="0"/>
+          <w:sz w:val="28"/>
+          <w:szCs w:val="28"/>
+          <w:u w:val="none"/>
+        </w:rPr>
+      </w:pPr>
+      <w:r>
+        <w:rPr>
+          <w:rFonts w:ascii="Arial" w:hAnsi="Arial" w:eastAsia="Arial" w:cs="Arial"/>
+          <w:b w:val="1"/>
+          <w:bCs w:val="1"/>
+          <w:i w:val="0"/>
+          <w:iCs w:val="0"/>
+          <w:sz w:val="28"/>
+          <w:szCs w:val="28"/>
+          <w:u w:val="none"/>
+        </w:rPr>
+        <w:t xml:space="preserve">AUTORIZAÇÃO COMITÊ DE MUDANÇA </w:t>
+      </w:r>
+    </w:p>
+    <w:p>
+      <w:pPr>
+        <w:pStyle w:val="Normal"/>
+        <w:suppressLineNumbers w:val="0"/>
+        <w:bidi w:val="0"/>
+        <w:spacing w:before="0" w:beforeAutospacing="off" w:after="160" w:afterAutospacing="off" w:line="259" w:lineRule="auto"/>
+        <w:ind w:left="0" w:right="0"/>
+        <w:jc w:val="both"/>
+        <w:rPr>
+          <w:rFonts w:ascii="Arial" w:hAnsi="Arial" w:eastAsia="Arial" w:cs="Arial"/>
+          <w:b w:val="1"/>
+          <w:bCs w:val="1"/>
+          <w:i w:val="0"/>
+          <w:iCs w:val="0"/>
+          <w:sz w:val="28"/>
+          <w:szCs w:val="28"/>
+          <w:u w:val="none"/>
+        </w:rPr>
+      </w:pPr>
+    </w:p>
+    <w:p>
+      <w:pPr>
+        <w:pStyle w:val="Normal"/>
+        <w:jc w:val="left"/>
+        <w:rPr>
+          <w:rFonts w:ascii="Arial" w:hAnsi="Arial" w:eastAsia="Times New Roman" w:cs="Arial"/>
+          <w:color w:val="000000" w:themeColor="text1" w:themeTint="FF" w:themeShade="FF"/>
+          <w:lang w:eastAsia="pt-BR"/>
+        </w:rPr>
+      </w:pPr>
+      <w:r>
+        <w:rPr>
+          <w:rFonts w:ascii="Arial" w:hAnsi="Arial" w:eastAsia="Times New Roman" w:cs="Arial"/>
+          <w:color w:val="000000" w:themeColor="text1" w:themeTint="FF" w:themeShade="FF"/>
+          <w:lang w:eastAsia="pt-BR"/>
+        </w:rPr>
+        <w:t xml:space="preserve"> Responsável de desenvolvimento                                         Análise de dados</w:t>
+      </w:r>
+    </w:p>
+    <w:p>
+      <w:pPr>
+        <w:pStyle w:val="Normal"/>
+        <w:jc w:val="left"/>
+        <w:rPr>
+          <w:rFonts w:ascii="Arial" w:hAnsi="Arial" w:eastAsia="Times New Roman" w:cs="Arial"/>
+          <w:color w:val="000000" w:themeColor="text1" w:themeTint="FF" w:themeShade="FF"/>
+          <w:lang w:eastAsia="pt-BR"/>
+        </w:rPr>
+      </w:pPr>
+    </w:p>
+    <w:p>
+      <w:pPr>
+        <w:pStyle w:val="Normal"/>
+        <w:jc w:val="left"/>
+        <w:rPr>
+          <w:rFonts w:ascii="Arial" w:hAnsi="Arial" w:eastAsia="Times New Roman" w:cs="Arial"/>
+          <w:color w:val="000000" w:themeColor="text1" w:themeTint="FF" w:themeShade="FF"/>
+          <w:lang w:eastAsia="pt-BR"/>
+        </w:rPr>
+      </w:pPr>
+      <w:r>
+        <w:rPr>
+          <w:rFonts w:ascii="Arial" w:hAnsi="Arial" w:eastAsia="Times New Roman" w:cs="Arial"/>
+          <w:color w:val="000000" w:themeColor="text1" w:themeTint="FF" w:themeShade="FF"/>
+          <w:lang w:eastAsia="pt-BR"/>
+        </w:rPr>
+        <w:t>____________________________                          ____________________________</w:t>
+      </w:r>
+    </w:p>
+    <w:p>
+      <w:pPr>
+        <w:pStyle w:val="Normal"/>
+        <w:jc w:val="left"/>
+        <w:rPr>
+          <w:rFonts w:ascii="Arial" w:hAnsi="Arial" w:eastAsia="Times New Roman" w:cs="Arial"/>
+          <w:color w:val="000000" w:themeColor="text1" w:themeTint="FF" w:themeShade="FF"/>
+          <w:lang w:eastAsia="pt-BR"/>
+        </w:rPr>
+      </w:pPr>
+    </w:p>
+    <w:p>
+      <w:pPr>
+        <w:pStyle w:val="Normal"/>
+        <w:jc w:val="left"/>
+        <w:rPr>
+          <w:rFonts w:ascii="Arial" w:hAnsi="Arial" w:eastAsia="Times New Roman" w:cs="Arial"/>
+          <w:color w:val="000000" w:themeColor="text1" w:themeTint="FF" w:themeShade="FF"/>
+          <w:lang w:eastAsia="pt-BR"/>
+        </w:rPr>
+      </w:pPr>
+    </w:p>
+    <w:p>
+      <w:pPr>
+        <w:pStyle w:val="Normal"/>
+        <w:jc w:val="left"/>
+        <w:rPr>
+          <w:rFonts w:ascii="Arial" w:hAnsi="Arial" w:eastAsia="Times New Roman" w:cs="Arial"/>
+          <w:color w:val="000000" w:themeColor="text1" w:themeTint="FF" w:themeShade="FF"/>
+          <w:lang w:eastAsia="pt-BR"/>
+        </w:rPr>
+      </w:pPr>
+      <w:r>
+        <w:rPr>
+          <w:rFonts w:ascii="Arial" w:hAnsi="Arial" w:eastAsia="Times New Roman" w:cs="Arial"/>
+          <w:color w:val="000000" w:themeColor="text1" w:themeTint="FF" w:themeShade="FF"/>
+          <w:lang w:eastAsia="pt-BR"/>
+        </w:rPr>
+        <w:t xml:space="preserve">           Recursos Humanos                                                         </w:t>
+      </w:r>
+      <w:r>
+        <w:rPr>
+          <w:rFonts w:ascii="Arial" w:hAnsi="Arial" w:eastAsia="Times New Roman" w:cs="Arial"/>
+          <w:color w:val="000000" w:themeColor="text1" w:themeTint="FF" w:themeShade="FF"/>
+          <w:lang w:eastAsia="pt-BR"/>
+        </w:rPr>
+        <w:t>Area de CRM</w:t>
+      </w:r>
+    </w:p>
+    <w:p>
+      <w:pPr>
+        <w:pStyle w:val="Normal"/>
+        <w:jc w:val="left"/>
+        <w:rPr>
+          <w:rFonts w:ascii="Arial" w:hAnsi="Arial" w:eastAsia="Times New Roman" w:cs="Arial"/>
+          <w:color w:val="000000" w:themeColor="text1" w:themeTint="FF" w:themeShade="FF"/>
+          <w:lang w:eastAsia="pt-BR"/>
+        </w:rPr>
+      </w:pPr>
+    </w:p>
+    <w:p>
+      <w:pPr>
+        <w:pStyle w:val="Normal"/>
+        <w:jc w:val="left"/>
+        <w:rPr>
+          <w:rFonts w:ascii="Arial" w:hAnsi="Arial" w:eastAsia="Times New Roman" w:cs="Arial"/>
+          <w:color w:val="000000" w:themeColor="text1" w:themeTint="FF" w:themeShade="FF"/>
+          <w:lang w:eastAsia="pt-BR"/>
+        </w:rPr>
+      </w:pPr>
+      <w:r>
+        <w:rPr>
+          <w:rFonts w:ascii="Arial" w:hAnsi="Arial" w:eastAsia="Times New Roman" w:cs="Arial"/>
+          <w:color w:val="000000" w:themeColor="text1" w:themeTint="FF" w:themeShade="FF"/>
+          <w:lang w:eastAsia="pt-BR"/>
+        </w:rPr>
+        <w:t>____________________________                          ____________________________</w:t>
+      </w:r>
+    </w:p>
+    <w:p>
+      <w:pPr>
+        <w:pStyle w:val="Normal"/>
+        <w:jc w:val="left"/>
+        <w:rPr>
+          <w:rFonts w:ascii="Arial" w:hAnsi="Arial" w:eastAsia="Times New Roman" w:cs="Arial"/>
+          <w:color w:val="000000" w:themeColor="text1" w:themeTint="FF" w:themeShade="FF"/>
+          <w:lang w:eastAsia="pt-BR"/>
+        </w:rPr>
+      </w:pPr>
+    </w:p>
+    <w:p>
+      <w:pPr>
+        <w:pStyle w:val="Normal"/>
+        <w:suppressLineNumbers w:val="0"/>
+        <w:bidi w:val="0"/>
+        <w:spacing w:before="0" w:beforeAutospacing="off" w:after="160" w:afterAutospacing="off" w:line="259" w:lineRule="auto"/>
+        <w:ind w:left="0" w:right="0"/>
+        <w:jc w:val="both"/>
+        <w:rPr>
+          <w:rFonts w:ascii="Arial" w:hAnsi="Arial" w:eastAsia="Arial" w:cs="Arial"/>
+          <w:b w:val="1"/>
+          <w:bCs w:val="1"/>
+          <w:i w:val="0"/>
+          <w:iCs w:val="0"/>
+          <w:sz w:val="28"/>
+          <w:szCs w:val="28"/>
+          <w:u w:val="none"/>
+        </w:rPr>
+      </w:pPr>
+    </w:p>
+    <w:p>
+      <w:pPr>
+        <w:pStyle w:val="Normal"/>
+        <w:jc w:val="both"/>
+        <w:rPr>
+          <w:u w:val="single"/>
+        </w:rPr>
+      </w:pPr>
+    </w:p>
     <w:sectPr>
-      <w:pgSz w:w="11906" w:h="16838"/>
+      <w:pgSz w:w="11906" w:h="16838" w:orient="portrait"/>
       <w:pgMar w:top="1417" w:right="1701" w:bottom="1417" w:left="1701" w:header="708" w:footer="708" w:gutter="0"/>
       <w:cols w:space="708"/>
       <w:docGrid w:linePitch="360"/>
     </w:sectPr>
   </w:body>
 </w:document>
+</file>
+
+<file path=word/intelligence2.xml><?xml version="1.0" encoding="utf-8"?>
+<int2:intelligence xmlns:int2="http://schemas.microsoft.com/office/intelligence/2020/intelligence">
+  <int2:observations>
+    <int2:textHash int2:hashCode="0FGu8yltbO31y0" int2:id="m0TUIJDV">
+      <int2:state int2:type="AugLoop_Text_Critique" int2:value="Rejected"/>
+    </int2:textHash>
+    <int2:bookmark int2:bookmarkName="_Int_e6UcQquD" int2:invalidationBookmarkName="" int2:hashCode="s91cIAnPxblTo3" int2:id="4BO9jpiw">
+      <int2:state int2:type="AugLoop_Text_Critique" int2:value="Rejected"/>
+    </int2:bookmark>
+    <int2:bookmark int2:bookmarkName="_Int_zbX6wzhx" int2:invalidationBookmarkName="" int2:hashCode="s91cIAnPxblTo3" int2:id="LCBdWR5L">
+      <int2:state int2:type="AugLoop_Text_Critique" int2:value="Rejected"/>
+    </int2:bookmark>
+  </int2:observations>
+  <int2:intelligenceSettings/>
+</int2:intelligence>
 </file>
 
 <file path=word/numbering.xml><?xml version="1.0" encoding="utf-8"?>
@@ -2296,7 +3414,7 @@
         <w:ind w:left="720" w:hanging="360"/>
       </w:pPr>
       <w:rPr>
-        <w:rFonts w:ascii="Symbol" w:hAnsi="Symbol" w:hint="default"/>
+        <w:rFonts w:hint="default" w:ascii="Symbol" w:hAnsi="Symbol"/>
       </w:rPr>
     </w:lvl>
     <w:lvl w:ilvl="1" w:tplc="04160003" w:tentative="1">
@@ -2308,7 +3426,7 @@
         <w:ind w:left="1440" w:hanging="360"/>
       </w:pPr>
       <w:rPr>
-        <w:rFonts w:ascii="Courier New" w:hAnsi="Courier New" w:cs="Courier New" w:hint="default"/>
+        <w:rFonts w:hint="default" w:ascii="Courier New" w:hAnsi="Courier New" w:cs="Courier New"/>
       </w:rPr>
     </w:lvl>
     <w:lvl w:ilvl="2" w:tplc="04160005" w:tentative="1">
@@ -2320,7 +3438,7 @@
         <w:ind w:left="2160" w:hanging="360"/>
       </w:pPr>
       <w:rPr>
-        <w:rFonts w:ascii="Wingdings" w:hAnsi="Wingdings" w:hint="default"/>
+        <w:rFonts w:hint="default" w:ascii="Wingdings" w:hAnsi="Wingdings"/>
       </w:rPr>
     </w:lvl>
     <w:lvl w:ilvl="3" w:tplc="04160001" w:tentative="1">
@@ -2332,7 +3450,7 @@
         <w:ind w:left="2880" w:hanging="360"/>
       </w:pPr>
       <w:rPr>
-        <w:rFonts w:ascii="Symbol" w:hAnsi="Symbol" w:hint="default"/>
+        <w:rFonts w:hint="default" w:ascii="Symbol" w:hAnsi="Symbol"/>
       </w:rPr>
     </w:lvl>
     <w:lvl w:ilvl="4" w:tplc="04160003" w:tentative="1">
@@ -2344,7 +3462,7 @@
         <w:ind w:left="3600" w:hanging="360"/>
       </w:pPr>
       <w:rPr>
-        <w:rFonts w:ascii="Courier New" w:hAnsi="Courier New" w:cs="Courier New" w:hint="default"/>
+        <w:rFonts w:hint="default" w:ascii="Courier New" w:hAnsi="Courier New" w:cs="Courier New"/>
       </w:rPr>
     </w:lvl>
     <w:lvl w:ilvl="5" w:tplc="04160005" w:tentative="1">
@@ -2356,7 +3474,7 @@
         <w:ind w:left="4320" w:hanging="360"/>
       </w:pPr>
       <w:rPr>
-        <w:rFonts w:ascii="Wingdings" w:hAnsi="Wingdings" w:hint="default"/>
+        <w:rFonts w:hint="default" w:ascii="Wingdings" w:hAnsi="Wingdings"/>
       </w:rPr>
     </w:lvl>
     <w:lvl w:ilvl="6" w:tplc="04160001" w:tentative="1">
@@ -2368,7 +3486,7 @@
         <w:ind w:left="5040" w:hanging="360"/>
       </w:pPr>
       <w:rPr>
-        <w:rFonts w:ascii="Symbol" w:hAnsi="Symbol" w:hint="default"/>
+        <w:rFonts w:hint="default" w:ascii="Symbol" w:hAnsi="Symbol"/>
       </w:rPr>
     </w:lvl>
     <w:lvl w:ilvl="7" w:tplc="04160003" w:tentative="1">
@@ -2380,7 +3498,7 @@
         <w:ind w:left="5760" w:hanging="360"/>
       </w:pPr>
       <w:rPr>
-        <w:rFonts w:ascii="Courier New" w:hAnsi="Courier New" w:cs="Courier New" w:hint="default"/>
+        <w:rFonts w:hint="default" w:ascii="Courier New" w:hAnsi="Courier New" w:cs="Courier New"/>
       </w:rPr>
     </w:lvl>
     <w:lvl w:ilvl="8" w:tplc="04160005" w:tentative="1">
@@ -2392,7 +3510,7 @@
         <w:ind w:left="6480" w:hanging="360"/>
       </w:pPr>
       <w:rPr>
-        <w:rFonts w:ascii="Wingdings" w:hAnsi="Wingdings" w:hint="default"/>
+        <w:rFonts w:hint="default" w:ascii="Wingdings" w:hAnsi="Wingdings"/>
       </w:rPr>
     </w:lvl>
   </w:abstractNum>
@@ -2412,7 +3530,7 @@
         <w:ind w:left="720" w:hanging="360"/>
       </w:pPr>
       <w:rPr>
-        <w:rFonts w:ascii="Symbol" w:hAnsi="Symbol" w:hint="default"/>
+        <w:rFonts w:hint="default" w:ascii="Symbol" w:hAnsi="Symbol"/>
         <w:sz w:val="20"/>
       </w:rPr>
     </w:lvl>
@@ -2428,7 +3546,7 @@
         <w:ind w:left="1440" w:hanging="360"/>
       </w:pPr>
       <w:rPr>
-        <w:rFonts w:ascii="Courier New" w:hAnsi="Courier New" w:hint="default"/>
+        <w:rFonts w:hint="default" w:ascii="Courier New" w:hAnsi="Courier New"/>
         <w:sz w:val="20"/>
       </w:rPr>
     </w:lvl>
@@ -2444,7 +3562,7 @@
         <w:ind w:left="2160" w:hanging="360"/>
       </w:pPr>
       <w:rPr>
-        <w:rFonts w:ascii="Wingdings" w:hAnsi="Wingdings" w:hint="default"/>
+        <w:rFonts w:hint="default" w:ascii="Wingdings" w:hAnsi="Wingdings"/>
         <w:sz w:val="20"/>
       </w:rPr>
     </w:lvl>
@@ -2460,7 +3578,7 @@
         <w:ind w:left="2880" w:hanging="360"/>
       </w:pPr>
       <w:rPr>
-        <w:rFonts w:ascii="Wingdings" w:hAnsi="Wingdings" w:hint="default"/>
+        <w:rFonts w:hint="default" w:ascii="Wingdings" w:hAnsi="Wingdings"/>
         <w:sz w:val="20"/>
       </w:rPr>
     </w:lvl>
@@ -2476,7 +3594,7 @@
         <w:ind w:left="3600" w:hanging="360"/>
       </w:pPr>
       <w:rPr>
-        <w:rFonts w:ascii="Wingdings" w:hAnsi="Wingdings" w:hint="default"/>
+        <w:rFonts w:hint="default" w:ascii="Wingdings" w:hAnsi="Wingdings"/>
         <w:sz w:val="20"/>
       </w:rPr>
     </w:lvl>
@@ -2492,7 +3610,7 @@
         <w:ind w:left="4320" w:hanging="360"/>
       </w:pPr>
       <w:rPr>
-        <w:rFonts w:ascii="Wingdings" w:hAnsi="Wingdings" w:hint="default"/>
+        <w:rFonts w:hint="default" w:ascii="Wingdings" w:hAnsi="Wingdings"/>
         <w:sz w:val="20"/>
       </w:rPr>
     </w:lvl>
@@ -2508,7 +3626,7 @@
         <w:ind w:left="5040" w:hanging="360"/>
       </w:pPr>
       <w:rPr>
-        <w:rFonts w:ascii="Wingdings" w:hAnsi="Wingdings" w:hint="default"/>
+        <w:rFonts w:hint="default" w:ascii="Wingdings" w:hAnsi="Wingdings"/>
         <w:sz w:val="20"/>
       </w:rPr>
     </w:lvl>
@@ -2524,7 +3642,7 @@
         <w:ind w:left="5760" w:hanging="360"/>
       </w:pPr>
       <w:rPr>
-        <w:rFonts w:ascii="Wingdings" w:hAnsi="Wingdings" w:hint="default"/>
+        <w:rFonts w:hint="default" w:ascii="Wingdings" w:hAnsi="Wingdings"/>
         <w:sz w:val="20"/>
       </w:rPr>
     </w:lvl>
@@ -2540,7 +3658,7 @@
         <w:ind w:left="6480" w:hanging="360"/>
       </w:pPr>
       <w:rPr>
-        <w:rFonts w:ascii="Wingdings" w:hAnsi="Wingdings" w:hint="default"/>
+        <w:rFonts w:hint="default" w:ascii="Wingdings" w:hAnsi="Wingdings"/>
         <w:sz w:val="20"/>
       </w:rPr>
     </w:lvl>
@@ -2558,7 +3676,7 @@
         <w:ind w:left="1440" w:hanging="360"/>
       </w:pPr>
       <w:rPr>
-        <w:rFonts w:ascii="Symbol" w:hAnsi="Symbol" w:hint="default"/>
+        <w:rFonts w:hint="default" w:ascii="Symbol" w:hAnsi="Symbol"/>
       </w:rPr>
     </w:lvl>
     <w:lvl w:ilvl="1" w:tplc="04160003" w:tentative="1">
@@ -2570,7 +3688,7 @@
         <w:ind w:left="2160" w:hanging="360"/>
       </w:pPr>
       <w:rPr>
-        <w:rFonts w:ascii="Courier New" w:hAnsi="Courier New" w:cs="Courier New" w:hint="default"/>
+        <w:rFonts w:hint="default" w:ascii="Courier New" w:hAnsi="Courier New" w:cs="Courier New"/>
       </w:rPr>
     </w:lvl>
     <w:lvl w:ilvl="2" w:tplc="04160005" w:tentative="1">
@@ -2582,7 +3700,7 @@
         <w:ind w:left="2880" w:hanging="360"/>
       </w:pPr>
       <w:rPr>
-        <w:rFonts w:ascii="Wingdings" w:hAnsi="Wingdings" w:hint="default"/>
+        <w:rFonts w:hint="default" w:ascii="Wingdings" w:hAnsi="Wingdings"/>
       </w:rPr>
     </w:lvl>
     <w:lvl w:ilvl="3" w:tplc="04160001" w:tentative="1">
@@ -2594,7 +3712,7 @@
         <w:ind w:left="3600" w:hanging="360"/>
       </w:pPr>
       <w:rPr>
-        <w:rFonts w:ascii="Symbol" w:hAnsi="Symbol" w:hint="default"/>
+        <w:rFonts w:hint="default" w:ascii="Symbol" w:hAnsi="Symbol"/>
       </w:rPr>
     </w:lvl>
     <w:lvl w:ilvl="4" w:tplc="04160003" w:tentative="1">
@@ -2606,7 +3724,7 @@
         <w:ind w:left="4320" w:hanging="360"/>
       </w:pPr>
       <w:rPr>
-        <w:rFonts w:ascii="Courier New" w:hAnsi="Courier New" w:cs="Courier New" w:hint="default"/>
+        <w:rFonts w:hint="default" w:ascii="Courier New" w:hAnsi="Courier New" w:cs="Courier New"/>
       </w:rPr>
     </w:lvl>
     <w:lvl w:ilvl="5" w:tplc="04160005" w:tentative="1">
@@ -2618,7 +3736,7 @@
         <w:ind w:left="5040" w:hanging="360"/>
       </w:pPr>
       <w:rPr>
-        <w:rFonts w:ascii="Wingdings" w:hAnsi="Wingdings" w:hint="default"/>
+        <w:rFonts w:hint="default" w:ascii="Wingdings" w:hAnsi="Wingdings"/>
       </w:rPr>
     </w:lvl>
     <w:lvl w:ilvl="6" w:tplc="04160001" w:tentative="1">
@@ -2630,7 +3748,7 @@
         <w:ind w:left="5760" w:hanging="360"/>
       </w:pPr>
       <w:rPr>
-        <w:rFonts w:ascii="Symbol" w:hAnsi="Symbol" w:hint="default"/>
+        <w:rFonts w:hint="default" w:ascii="Symbol" w:hAnsi="Symbol"/>
       </w:rPr>
     </w:lvl>
     <w:lvl w:ilvl="7" w:tplc="04160003" w:tentative="1">
@@ -2642,7 +3760,7 @@
         <w:ind w:left="6480" w:hanging="360"/>
       </w:pPr>
       <w:rPr>
-        <w:rFonts w:ascii="Courier New" w:hAnsi="Courier New" w:cs="Courier New" w:hint="default"/>
+        <w:rFonts w:hint="default" w:ascii="Courier New" w:hAnsi="Courier New" w:cs="Courier New"/>
       </w:rPr>
     </w:lvl>
     <w:lvl w:ilvl="8" w:tplc="04160005" w:tentative="1">
@@ -2654,7 +3772,7 @@
         <w:ind w:left="7200" w:hanging="360"/>
       </w:pPr>
       <w:rPr>
-        <w:rFonts w:ascii="Wingdings" w:hAnsi="Wingdings" w:hint="default"/>
+        <w:rFonts w:hint="default" w:ascii="Wingdings" w:hAnsi="Wingdings"/>
       </w:rPr>
     </w:lvl>
   </w:abstractNum>
@@ -2674,7 +3792,7 @@
         <w:ind w:left="720" w:hanging="360"/>
       </w:pPr>
       <w:rPr>
-        <w:rFonts w:ascii="Symbol" w:hAnsi="Symbol" w:hint="default"/>
+        <w:rFonts w:hint="default" w:ascii="Symbol" w:hAnsi="Symbol"/>
         <w:sz w:val="20"/>
       </w:rPr>
     </w:lvl>
@@ -2690,7 +3808,7 @@
         <w:ind w:left="1440" w:hanging="360"/>
       </w:pPr>
       <w:rPr>
-        <w:rFonts w:ascii="Courier New" w:hAnsi="Courier New" w:hint="default"/>
+        <w:rFonts w:hint="default" w:ascii="Courier New" w:hAnsi="Courier New"/>
         <w:sz w:val="20"/>
       </w:rPr>
     </w:lvl>
@@ -2706,7 +3824,7 @@
         <w:ind w:left="2160" w:hanging="360"/>
       </w:pPr>
       <w:rPr>
-        <w:rFonts w:ascii="Wingdings" w:hAnsi="Wingdings" w:hint="default"/>
+        <w:rFonts w:hint="default" w:ascii="Wingdings" w:hAnsi="Wingdings"/>
         <w:sz w:val="20"/>
       </w:rPr>
     </w:lvl>
@@ -2722,7 +3840,7 @@
         <w:ind w:left="2880" w:hanging="360"/>
       </w:pPr>
       <w:rPr>
-        <w:rFonts w:ascii="Wingdings" w:hAnsi="Wingdings" w:hint="default"/>
+        <w:rFonts w:hint="default" w:ascii="Wingdings" w:hAnsi="Wingdings"/>
         <w:sz w:val="20"/>
       </w:rPr>
     </w:lvl>
@@ -2738,7 +3856,7 @@
         <w:ind w:left="3600" w:hanging="360"/>
       </w:pPr>
       <w:rPr>
-        <w:rFonts w:ascii="Wingdings" w:hAnsi="Wingdings" w:hint="default"/>
+        <w:rFonts w:hint="default" w:ascii="Wingdings" w:hAnsi="Wingdings"/>
         <w:sz w:val="20"/>
       </w:rPr>
     </w:lvl>
@@ -2754,7 +3872,7 @@
         <w:ind w:left="4320" w:hanging="360"/>
       </w:pPr>
       <w:rPr>
-        <w:rFonts w:ascii="Wingdings" w:hAnsi="Wingdings" w:hint="default"/>
+        <w:rFonts w:hint="default" w:ascii="Wingdings" w:hAnsi="Wingdings"/>
         <w:sz w:val="20"/>
       </w:rPr>
     </w:lvl>
@@ -2770,7 +3888,7 @@
         <w:ind w:left="5040" w:hanging="360"/>
       </w:pPr>
       <w:rPr>
-        <w:rFonts w:ascii="Wingdings" w:hAnsi="Wingdings" w:hint="default"/>
+        <w:rFonts w:hint="default" w:ascii="Wingdings" w:hAnsi="Wingdings"/>
         <w:sz w:val="20"/>
       </w:rPr>
     </w:lvl>
@@ -2786,7 +3904,7 @@
         <w:ind w:left="5760" w:hanging="360"/>
       </w:pPr>
       <w:rPr>
-        <w:rFonts w:ascii="Wingdings" w:hAnsi="Wingdings" w:hint="default"/>
+        <w:rFonts w:hint="default" w:ascii="Wingdings" w:hAnsi="Wingdings"/>
         <w:sz w:val="20"/>
       </w:rPr>
     </w:lvl>
@@ -2802,7 +3920,7 @@
         <w:ind w:left="6480" w:hanging="360"/>
       </w:pPr>
       <w:rPr>
-        <w:rFonts w:ascii="Wingdings" w:hAnsi="Wingdings" w:hint="default"/>
+        <w:rFonts w:hint="default" w:ascii="Wingdings" w:hAnsi="Wingdings"/>
         <w:sz w:val="20"/>
       </w:rPr>
     </w:lvl>
@@ -2823,7 +3941,7 @@
         <w:ind w:left="720" w:hanging="360"/>
       </w:pPr>
       <w:rPr>
-        <w:rFonts w:ascii="Symbol" w:hAnsi="Symbol" w:hint="default"/>
+        <w:rFonts w:hint="default" w:ascii="Symbol" w:hAnsi="Symbol"/>
         <w:sz w:val="20"/>
       </w:rPr>
     </w:lvl>
@@ -2839,7 +3957,7 @@
         <w:ind w:left="1440" w:hanging="360"/>
       </w:pPr>
       <w:rPr>
-        <w:rFonts w:ascii="Courier New" w:hAnsi="Courier New" w:hint="default"/>
+        <w:rFonts w:hint="default" w:ascii="Courier New" w:hAnsi="Courier New"/>
         <w:sz w:val="20"/>
       </w:rPr>
     </w:lvl>
@@ -2855,7 +3973,7 @@
         <w:ind w:left="2160" w:hanging="360"/>
       </w:pPr>
       <w:rPr>
-        <w:rFonts w:ascii="Wingdings" w:hAnsi="Wingdings" w:hint="default"/>
+        <w:rFonts w:hint="default" w:ascii="Wingdings" w:hAnsi="Wingdings"/>
         <w:sz w:val="20"/>
       </w:rPr>
     </w:lvl>
@@ -2871,7 +3989,7 @@
         <w:ind w:left="2880" w:hanging="360"/>
       </w:pPr>
       <w:rPr>
-        <w:rFonts w:ascii="Wingdings" w:hAnsi="Wingdings" w:hint="default"/>
+        <w:rFonts w:hint="default" w:ascii="Wingdings" w:hAnsi="Wingdings"/>
         <w:sz w:val="20"/>
       </w:rPr>
     </w:lvl>
@@ -2887,7 +4005,7 @@
         <w:ind w:left="3600" w:hanging="360"/>
       </w:pPr>
       <w:rPr>
-        <w:rFonts w:ascii="Wingdings" w:hAnsi="Wingdings" w:hint="default"/>
+        <w:rFonts w:hint="default" w:ascii="Wingdings" w:hAnsi="Wingdings"/>
         <w:sz w:val="20"/>
       </w:rPr>
     </w:lvl>
@@ -2903,7 +4021,7 @@
         <w:ind w:left="4320" w:hanging="360"/>
       </w:pPr>
       <w:rPr>
-        <w:rFonts w:ascii="Wingdings" w:hAnsi="Wingdings" w:hint="default"/>
+        <w:rFonts w:hint="default" w:ascii="Wingdings" w:hAnsi="Wingdings"/>
         <w:sz w:val="20"/>
       </w:rPr>
     </w:lvl>
@@ -2919,7 +4037,7 @@
         <w:ind w:left="5040" w:hanging="360"/>
       </w:pPr>
       <w:rPr>
-        <w:rFonts w:ascii="Wingdings" w:hAnsi="Wingdings" w:hint="default"/>
+        <w:rFonts w:hint="default" w:ascii="Wingdings" w:hAnsi="Wingdings"/>
         <w:sz w:val="20"/>
       </w:rPr>
     </w:lvl>
@@ -2935,7 +4053,7 @@
         <w:ind w:left="5760" w:hanging="360"/>
       </w:pPr>
       <w:rPr>
-        <w:rFonts w:ascii="Wingdings" w:hAnsi="Wingdings" w:hint="default"/>
+        <w:rFonts w:hint="default" w:ascii="Wingdings" w:hAnsi="Wingdings"/>
         <w:sz w:val="20"/>
       </w:rPr>
     </w:lvl>
@@ -2951,7 +4069,7 @@
         <w:ind w:left="6480" w:hanging="360"/>
       </w:pPr>
       <w:rPr>
-        <w:rFonts w:ascii="Wingdings" w:hAnsi="Wingdings" w:hint="default"/>
+        <w:rFonts w:hint="default" w:ascii="Wingdings" w:hAnsi="Wingdings"/>
         <w:sz w:val="20"/>
       </w:rPr>
     </w:lvl>
@@ -2972,7 +4090,7 @@
         <w:ind w:left="720" w:hanging="360"/>
       </w:pPr>
       <w:rPr>
-        <w:rFonts w:ascii="Symbol" w:hAnsi="Symbol" w:hint="default"/>
+        <w:rFonts w:hint="default" w:ascii="Symbol" w:hAnsi="Symbol"/>
         <w:sz w:val="20"/>
       </w:rPr>
     </w:lvl>
@@ -2988,7 +4106,7 @@
         <w:ind w:left="1440" w:hanging="360"/>
       </w:pPr>
       <w:rPr>
-        <w:rFonts w:ascii="Courier New" w:hAnsi="Courier New" w:hint="default"/>
+        <w:rFonts w:hint="default" w:ascii="Courier New" w:hAnsi="Courier New"/>
         <w:sz w:val="20"/>
       </w:rPr>
     </w:lvl>
@@ -3004,7 +4122,7 @@
         <w:ind w:left="2160" w:hanging="360"/>
       </w:pPr>
       <w:rPr>
-        <w:rFonts w:ascii="Wingdings" w:hAnsi="Wingdings" w:hint="default"/>
+        <w:rFonts w:hint="default" w:ascii="Wingdings" w:hAnsi="Wingdings"/>
         <w:sz w:val="20"/>
       </w:rPr>
     </w:lvl>
@@ -3020,7 +4138,7 @@
         <w:ind w:left="2880" w:hanging="360"/>
       </w:pPr>
       <w:rPr>
-        <w:rFonts w:ascii="Wingdings" w:hAnsi="Wingdings" w:hint="default"/>
+        <w:rFonts w:hint="default" w:ascii="Wingdings" w:hAnsi="Wingdings"/>
         <w:sz w:val="20"/>
       </w:rPr>
     </w:lvl>
@@ -3036,7 +4154,7 @@
         <w:ind w:left="3600" w:hanging="360"/>
       </w:pPr>
       <w:rPr>
-        <w:rFonts w:ascii="Wingdings" w:hAnsi="Wingdings" w:hint="default"/>
+        <w:rFonts w:hint="default" w:ascii="Wingdings" w:hAnsi="Wingdings"/>
         <w:sz w:val="20"/>
       </w:rPr>
     </w:lvl>
@@ -3052,7 +4170,7 @@
         <w:ind w:left="4320" w:hanging="360"/>
       </w:pPr>
       <w:rPr>
-        <w:rFonts w:ascii="Wingdings" w:hAnsi="Wingdings" w:hint="default"/>
+        <w:rFonts w:hint="default" w:ascii="Wingdings" w:hAnsi="Wingdings"/>
         <w:sz w:val="20"/>
       </w:rPr>
     </w:lvl>
@@ -3068,7 +4186,7 @@
         <w:ind w:left="5040" w:hanging="360"/>
       </w:pPr>
       <w:rPr>
-        <w:rFonts w:ascii="Wingdings" w:hAnsi="Wingdings" w:hint="default"/>
+        <w:rFonts w:hint="default" w:ascii="Wingdings" w:hAnsi="Wingdings"/>
         <w:sz w:val="20"/>
       </w:rPr>
     </w:lvl>
@@ -3084,7 +4202,7 @@
         <w:ind w:left="5760" w:hanging="360"/>
       </w:pPr>
       <w:rPr>
-        <w:rFonts w:ascii="Wingdings" w:hAnsi="Wingdings" w:hint="default"/>
+        <w:rFonts w:hint="default" w:ascii="Wingdings" w:hAnsi="Wingdings"/>
         <w:sz w:val="20"/>
       </w:rPr>
     </w:lvl>
@@ -3100,7 +4218,7 @@
         <w:ind w:left="6480" w:hanging="360"/>
       </w:pPr>
       <w:rPr>
-        <w:rFonts w:ascii="Wingdings" w:hAnsi="Wingdings" w:hint="default"/>
+        <w:rFonts w:hint="default" w:ascii="Wingdings" w:hAnsi="Wingdings"/>
         <w:sz w:val="20"/>
       </w:rPr>
     </w:lvl>
@@ -3118,7 +4236,7 @@
         <w:ind w:left="720" w:hanging="360"/>
       </w:pPr>
       <w:rPr>
-        <w:rFonts w:ascii="Symbol" w:hAnsi="Symbol" w:hint="default"/>
+        <w:rFonts w:hint="default" w:ascii="Symbol" w:hAnsi="Symbol"/>
       </w:rPr>
     </w:lvl>
     <w:lvl w:ilvl="1" w:tplc="04160003" w:tentative="1">
@@ -3130,7 +4248,7 @@
         <w:ind w:left="1440" w:hanging="360"/>
       </w:pPr>
       <w:rPr>
-        <w:rFonts w:ascii="Courier New" w:hAnsi="Courier New" w:cs="Courier New" w:hint="default"/>
+        <w:rFonts w:hint="default" w:ascii="Courier New" w:hAnsi="Courier New" w:cs="Courier New"/>
       </w:rPr>
     </w:lvl>
     <w:lvl w:ilvl="2" w:tplc="04160005" w:tentative="1">
@@ -3142,7 +4260,7 @@
         <w:ind w:left="2160" w:hanging="360"/>
       </w:pPr>
       <w:rPr>
-        <w:rFonts w:ascii="Wingdings" w:hAnsi="Wingdings" w:hint="default"/>
+        <w:rFonts w:hint="default" w:ascii="Wingdings" w:hAnsi="Wingdings"/>
       </w:rPr>
     </w:lvl>
     <w:lvl w:ilvl="3" w:tplc="04160001" w:tentative="1">
@@ -3154,7 +4272,7 @@
         <w:ind w:left="2880" w:hanging="360"/>
       </w:pPr>
       <w:rPr>
-        <w:rFonts w:ascii="Symbol" w:hAnsi="Symbol" w:hint="default"/>
+        <w:rFonts w:hint="default" w:ascii="Symbol" w:hAnsi="Symbol"/>
       </w:rPr>
     </w:lvl>
     <w:lvl w:ilvl="4" w:tplc="04160003" w:tentative="1">
@@ -3166,7 +4284,7 @@
         <w:ind w:left="3600" w:hanging="360"/>
       </w:pPr>
       <w:rPr>
-        <w:rFonts w:ascii="Courier New" w:hAnsi="Courier New" w:cs="Courier New" w:hint="default"/>
+        <w:rFonts w:hint="default" w:ascii="Courier New" w:hAnsi="Courier New" w:cs="Courier New"/>
       </w:rPr>
     </w:lvl>
     <w:lvl w:ilvl="5" w:tplc="04160005" w:tentative="1">
@@ -3178,7 +4296,7 @@
         <w:ind w:left="4320" w:hanging="360"/>
       </w:pPr>
       <w:rPr>
-        <w:rFonts w:ascii="Wingdings" w:hAnsi="Wingdings" w:hint="default"/>
+        <w:rFonts w:hint="default" w:ascii="Wingdings" w:hAnsi="Wingdings"/>
       </w:rPr>
     </w:lvl>
     <w:lvl w:ilvl="6" w:tplc="04160001" w:tentative="1">
@@ -3190,7 +4308,7 @@
         <w:ind w:left="5040" w:hanging="360"/>
       </w:pPr>
       <w:rPr>
-        <w:rFonts w:ascii="Symbol" w:hAnsi="Symbol" w:hint="default"/>
+        <w:rFonts w:hint="default" w:ascii="Symbol" w:hAnsi="Symbol"/>
       </w:rPr>
     </w:lvl>
     <w:lvl w:ilvl="7" w:tplc="04160003" w:tentative="1">
@@ -3202,7 +4320,7 @@
         <w:ind w:left="5760" w:hanging="360"/>
       </w:pPr>
       <w:rPr>
-        <w:rFonts w:ascii="Courier New" w:hAnsi="Courier New" w:cs="Courier New" w:hint="default"/>
+        <w:rFonts w:hint="default" w:ascii="Courier New" w:hAnsi="Courier New" w:cs="Courier New"/>
       </w:rPr>
     </w:lvl>
     <w:lvl w:ilvl="8" w:tplc="04160005" w:tentative="1">
@@ -3214,7 +4332,7 @@
         <w:ind w:left="6480" w:hanging="360"/>
       </w:pPr>
       <w:rPr>
-        <w:rFonts w:ascii="Wingdings" w:hAnsi="Wingdings" w:hint="default"/>
+        <w:rFonts w:hint="default" w:ascii="Wingdings" w:hAnsi="Wingdings"/>
       </w:rPr>
     </w:lvl>
   </w:abstractNum>
@@ -3231,7 +4349,7 @@
         <w:ind w:left="1440" w:hanging="360"/>
       </w:pPr>
       <w:rPr>
-        <w:rFonts w:ascii="Symbol" w:hAnsi="Symbol" w:hint="default"/>
+        <w:rFonts w:hint="default" w:ascii="Symbol" w:hAnsi="Symbol"/>
       </w:rPr>
     </w:lvl>
     <w:lvl w:ilvl="1" w:tplc="04160003" w:tentative="1">
@@ -3243,7 +4361,7 @@
         <w:ind w:left="2160" w:hanging="360"/>
       </w:pPr>
       <w:rPr>
-        <w:rFonts w:ascii="Courier New" w:hAnsi="Courier New" w:cs="Courier New" w:hint="default"/>
+        <w:rFonts w:hint="default" w:ascii="Courier New" w:hAnsi="Courier New" w:cs="Courier New"/>
       </w:rPr>
     </w:lvl>
     <w:lvl w:ilvl="2" w:tplc="04160005" w:tentative="1">
@@ -3255,7 +4373,7 @@
         <w:ind w:left="2880" w:hanging="360"/>
       </w:pPr>
       <w:rPr>
-        <w:rFonts w:ascii="Wingdings" w:hAnsi="Wingdings" w:hint="default"/>
+        <w:rFonts w:hint="default" w:ascii="Wingdings" w:hAnsi="Wingdings"/>
       </w:rPr>
     </w:lvl>
     <w:lvl w:ilvl="3" w:tplc="04160001" w:tentative="1">
@@ -3267,7 +4385,7 @@
         <w:ind w:left="3600" w:hanging="360"/>
       </w:pPr>
       <w:rPr>
-        <w:rFonts w:ascii="Symbol" w:hAnsi="Symbol" w:hint="default"/>
+        <w:rFonts w:hint="default" w:ascii="Symbol" w:hAnsi="Symbol"/>
       </w:rPr>
     </w:lvl>
     <w:lvl w:ilvl="4" w:tplc="04160003" w:tentative="1">
@@ -3279,7 +4397,7 @@
         <w:ind w:left="4320" w:hanging="360"/>
       </w:pPr>
       <w:rPr>
-        <w:rFonts w:ascii="Courier New" w:hAnsi="Courier New" w:cs="Courier New" w:hint="default"/>
+        <w:rFonts w:hint="default" w:ascii="Courier New" w:hAnsi="Courier New" w:cs="Courier New"/>
       </w:rPr>
     </w:lvl>
     <w:lvl w:ilvl="5" w:tplc="04160005" w:tentative="1">
@@ -3291,7 +4409,7 @@
         <w:ind w:left="5040" w:hanging="360"/>
       </w:pPr>
       <w:rPr>
-        <w:rFonts w:ascii="Wingdings" w:hAnsi="Wingdings" w:hint="default"/>
+        <w:rFonts w:hint="default" w:ascii="Wingdings" w:hAnsi="Wingdings"/>
       </w:rPr>
     </w:lvl>
     <w:lvl w:ilvl="6" w:tplc="04160001" w:tentative="1">
@@ -3303,7 +4421,7 @@
         <w:ind w:left="5760" w:hanging="360"/>
       </w:pPr>
       <w:rPr>
-        <w:rFonts w:ascii="Symbol" w:hAnsi="Symbol" w:hint="default"/>
+        <w:rFonts w:hint="default" w:ascii="Symbol" w:hAnsi="Symbol"/>
       </w:rPr>
     </w:lvl>
     <w:lvl w:ilvl="7" w:tplc="04160003" w:tentative="1">
@@ -3315,7 +4433,7 @@
         <w:ind w:left="6480" w:hanging="360"/>
       </w:pPr>
       <w:rPr>
-        <w:rFonts w:ascii="Courier New" w:hAnsi="Courier New" w:cs="Courier New" w:hint="default"/>
+        <w:rFonts w:hint="default" w:ascii="Courier New" w:hAnsi="Courier New" w:cs="Courier New"/>
       </w:rPr>
     </w:lvl>
     <w:lvl w:ilvl="8" w:tplc="04160005" w:tentative="1">
@@ -3327,7 +4445,7 @@
         <w:ind w:left="7200" w:hanging="360"/>
       </w:pPr>
       <w:rPr>
-        <w:rFonts w:ascii="Wingdings" w:hAnsi="Wingdings" w:hint="default"/>
+        <w:rFonts w:hint="default" w:ascii="Wingdings" w:hAnsi="Wingdings"/>
       </w:rPr>
     </w:lvl>
   </w:abstractNum>
@@ -3344,7 +4462,7 @@
         <w:ind w:left="1080" w:hanging="360"/>
       </w:pPr>
       <w:rPr>
-        <w:rFonts w:ascii="Symbol" w:hAnsi="Symbol" w:hint="default"/>
+        <w:rFonts w:hint="default" w:ascii="Symbol" w:hAnsi="Symbol"/>
       </w:rPr>
     </w:lvl>
     <w:lvl w:ilvl="1" w:tplc="04160003" w:tentative="1">
@@ -3356,7 +4474,7 @@
         <w:ind w:left="1800" w:hanging="360"/>
       </w:pPr>
       <w:rPr>
-        <w:rFonts w:ascii="Courier New" w:hAnsi="Courier New" w:cs="Courier New" w:hint="default"/>
+        <w:rFonts w:hint="default" w:ascii="Courier New" w:hAnsi="Courier New" w:cs="Courier New"/>
       </w:rPr>
     </w:lvl>
     <w:lvl w:ilvl="2" w:tplc="04160005" w:tentative="1">
@@ -3368,7 +4486,7 @@
         <w:ind w:left="2520" w:hanging="360"/>
       </w:pPr>
       <w:rPr>
-        <w:rFonts w:ascii="Wingdings" w:hAnsi="Wingdings" w:hint="default"/>
+        <w:rFonts w:hint="default" w:ascii="Wingdings" w:hAnsi="Wingdings"/>
       </w:rPr>
     </w:lvl>
     <w:lvl w:ilvl="3" w:tplc="04160001" w:tentative="1">
@@ -3380,7 +4498,7 @@
         <w:ind w:left="3240" w:hanging="360"/>
       </w:pPr>
       <w:rPr>
-        <w:rFonts w:ascii="Symbol" w:hAnsi="Symbol" w:hint="default"/>
+        <w:rFonts w:hint="default" w:ascii="Symbol" w:hAnsi="Symbol"/>
       </w:rPr>
     </w:lvl>
     <w:lvl w:ilvl="4" w:tplc="04160003" w:tentative="1">
@@ -3392,7 +4510,7 @@
         <w:ind w:left="3960" w:hanging="360"/>
       </w:pPr>
       <w:rPr>
-        <w:rFonts w:ascii="Courier New" w:hAnsi="Courier New" w:cs="Courier New" w:hint="default"/>
+        <w:rFonts w:hint="default" w:ascii="Courier New" w:hAnsi="Courier New" w:cs="Courier New"/>
       </w:rPr>
     </w:lvl>
     <w:lvl w:ilvl="5" w:tplc="04160005" w:tentative="1">
@@ -3404,7 +4522,7 @@
         <w:ind w:left="4680" w:hanging="360"/>
       </w:pPr>
       <w:rPr>
-        <w:rFonts w:ascii="Wingdings" w:hAnsi="Wingdings" w:hint="default"/>
+        <w:rFonts w:hint="default" w:ascii="Wingdings" w:hAnsi="Wingdings"/>
       </w:rPr>
     </w:lvl>
     <w:lvl w:ilvl="6" w:tplc="04160001" w:tentative="1">
@@ -3416,7 +4534,7 @@
         <w:ind w:left="5400" w:hanging="360"/>
       </w:pPr>
       <w:rPr>
-        <w:rFonts w:ascii="Symbol" w:hAnsi="Symbol" w:hint="default"/>
+        <w:rFonts w:hint="default" w:ascii="Symbol" w:hAnsi="Symbol"/>
       </w:rPr>
     </w:lvl>
     <w:lvl w:ilvl="7" w:tplc="04160003" w:tentative="1">
@@ -3428,7 +4546,7 @@
         <w:ind w:left="6120" w:hanging="360"/>
       </w:pPr>
       <w:rPr>
-        <w:rFonts w:ascii="Courier New" w:hAnsi="Courier New" w:cs="Courier New" w:hint="default"/>
+        <w:rFonts w:hint="default" w:ascii="Courier New" w:hAnsi="Courier New" w:cs="Courier New"/>
       </w:rPr>
     </w:lvl>
     <w:lvl w:ilvl="8" w:tplc="04160005">
@@ -3440,7 +4558,7 @@
         <w:ind w:left="6840" w:hanging="360"/>
       </w:pPr>
       <w:rPr>
-        <w:rFonts w:ascii="Wingdings" w:hAnsi="Wingdings" w:hint="default"/>
+        <w:rFonts w:hint="default" w:ascii="Wingdings" w:hAnsi="Wingdings"/>
       </w:rPr>
     </w:lvl>
   </w:abstractNum>
@@ -3457,7 +4575,7 @@
         <w:ind w:left="720" w:hanging="360"/>
       </w:pPr>
       <w:rPr>
-        <w:rFonts w:ascii="Symbol" w:hAnsi="Symbol" w:hint="default"/>
+        <w:rFonts w:hint="default" w:ascii="Symbol" w:hAnsi="Symbol"/>
       </w:rPr>
     </w:lvl>
     <w:lvl w:ilvl="1" w:tplc="04160003" w:tentative="1">
@@ -3469,7 +4587,7 @@
         <w:ind w:left="1440" w:hanging="360"/>
       </w:pPr>
       <w:rPr>
-        <w:rFonts w:ascii="Courier New" w:hAnsi="Courier New" w:cs="Courier New" w:hint="default"/>
+        <w:rFonts w:hint="default" w:ascii="Courier New" w:hAnsi="Courier New" w:cs="Courier New"/>
       </w:rPr>
     </w:lvl>
     <w:lvl w:ilvl="2" w:tplc="04160005" w:tentative="1">
@@ -3481,7 +4599,7 @@
         <w:ind w:left="2160" w:hanging="360"/>
       </w:pPr>
       <w:rPr>
-        <w:rFonts w:ascii="Wingdings" w:hAnsi="Wingdings" w:hint="default"/>
+        <w:rFonts w:hint="default" w:ascii="Wingdings" w:hAnsi="Wingdings"/>
       </w:rPr>
     </w:lvl>
     <w:lvl w:ilvl="3" w:tplc="04160001" w:tentative="1">
@@ -3493,7 +4611,7 @@
         <w:ind w:left="2880" w:hanging="360"/>
       </w:pPr>
       <w:rPr>
-        <w:rFonts w:ascii="Symbol" w:hAnsi="Symbol" w:hint="default"/>
+        <w:rFonts w:hint="default" w:ascii="Symbol" w:hAnsi="Symbol"/>
       </w:rPr>
     </w:lvl>
     <w:lvl w:ilvl="4" w:tplc="04160003" w:tentative="1">
@@ -3505,7 +4623,7 @@
         <w:ind w:left="3600" w:hanging="360"/>
       </w:pPr>
       <w:rPr>
-        <w:rFonts w:ascii="Courier New" w:hAnsi="Courier New" w:cs="Courier New" w:hint="default"/>
+        <w:rFonts w:hint="default" w:ascii="Courier New" w:hAnsi="Courier New" w:cs="Courier New"/>
       </w:rPr>
     </w:lvl>
     <w:lvl w:ilvl="5" w:tplc="04160005" w:tentative="1">
@@ -3517,7 +4635,7 @@
         <w:ind w:left="4320" w:hanging="360"/>
       </w:pPr>
       <w:rPr>
-        <w:rFonts w:ascii="Wingdings" w:hAnsi="Wingdings" w:hint="default"/>
+        <w:rFonts w:hint="default" w:ascii="Wingdings" w:hAnsi="Wingdings"/>
       </w:rPr>
     </w:lvl>
     <w:lvl w:ilvl="6" w:tplc="04160001" w:tentative="1">
@@ -3529,7 +4647,7 @@
         <w:ind w:left="5040" w:hanging="360"/>
       </w:pPr>
       <w:rPr>
-        <w:rFonts w:ascii="Symbol" w:hAnsi="Symbol" w:hint="default"/>
+        <w:rFonts w:hint="default" w:ascii="Symbol" w:hAnsi="Symbol"/>
       </w:rPr>
     </w:lvl>
     <w:lvl w:ilvl="7" w:tplc="04160003" w:tentative="1">
@@ -3541,7 +4659,7 @@
         <w:ind w:left="5760" w:hanging="360"/>
       </w:pPr>
       <w:rPr>
-        <w:rFonts w:ascii="Courier New" w:hAnsi="Courier New" w:cs="Courier New" w:hint="default"/>
+        <w:rFonts w:hint="default" w:ascii="Courier New" w:hAnsi="Courier New" w:cs="Courier New"/>
       </w:rPr>
     </w:lvl>
     <w:lvl w:ilvl="8" w:tplc="04160005" w:tentative="1">
@@ -3553,7 +4671,7 @@
         <w:ind w:left="6480" w:hanging="360"/>
       </w:pPr>
       <w:rPr>
-        <w:rFonts w:ascii="Wingdings" w:hAnsi="Wingdings" w:hint="default"/>
+        <w:rFonts w:hint="default" w:ascii="Wingdings" w:hAnsi="Wingdings"/>
       </w:rPr>
     </w:lvl>
   </w:abstractNum>
@@ -3595,7 +4713,7 @@
   <w:docDefaults>
     <w:rPrDefault>
       <w:rPr>
-        <w:rFonts w:asciiTheme="minorHAnsi" w:eastAsiaTheme="minorHAnsi" w:hAnsiTheme="minorHAnsi" w:cstheme="minorBidi"/>
+        <w:rFonts w:asciiTheme="minorHAnsi" w:hAnsiTheme="minorHAnsi" w:eastAsiaTheme="minorHAnsi" w:cstheme="minorBidi"/>
         <w:kern w:val="2"/>
         <w:sz w:val="22"/>
         <w:szCs w:val="22"/>
@@ -3612,14 +4730,14 @@
   <w:latentStyles w:defLockedState="0" w:defUIPriority="99" w:defSemiHidden="0" w:defUnhideWhenUsed="0" w:defQFormat="0" w:count="376">
     <w:lsdException w:name="Normal" w:uiPriority="0" w:qFormat="1"/>
     <w:lsdException w:name="heading 1" w:uiPriority="9" w:qFormat="1"/>
-    <w:lsdException w:name="heading 2" w:semiHidden="1" w:uiPriority="9" w:unhideWhenUsed="1" w:qFormat="1"/>
-    <w:lsdException w:name="heading 3" w:semiHidden="1" w:uiPriority="9" w:unhideWhenUsed="1" w:qFormat="1"/>
-    <w:lsdException w:name="heading 4" w:semiHidden="1" w:uiPriority="9" w:unhideWhenUsed="1" w:qFormat="1"/>
-    <w:lsdException w:name="heading 5" w:semiHidden="1" w:uiPriority="9" w:unhideWhenUsed="1" w:qFormat="1"/>
-    <w:lsdException w:name="heading 6" w:semiHidden="1" w:uiPriority="9" w:unhideWhenUsed="1" w:qFormat="1"/>
-    <w:lsdException w:name="heading 7" w:semiHidden="1" w:uiPriority="9" w:unhideWhenUsed="1" w:qFormat="1"/>
-    <w:lsdException w:name="heading 8" w:semiHidden="1" w:uiPriority="9" w:unhideWhenUsed="1" w:qFormat="1"/>
-    <w:lsdException w:name="heading 9" w:semiHidden="1" w:uiPriority="9" w:unhideWhenUsed="1" w:qFormat="1"/>
+    <w:lsdException w:name="heading 2" w:uiPriority="9" w:semiHidden="1" w:unhideWhenUsed="1" w:qFormat="1"/>
+    <w:lsdException w:name="heading 3" w:uiPriority="9" w:semiHidden="1" w:unhideWhenUsed="1" w:qFormat="1"/>
+    <w:lsdException w:name="heading 4" w:uiPriority="9" w:semiHidden="1" w:unhideWhenUsed="1" w:qFormat="1"/>
+    <w:lsdException w:name="heading 5" w:uiPriority="9" w:semiHidden="1" w:unhideWhenUsed="1" w:qFormat="1"/>
+    <w:lsdException w:name="heading 6" w:uiPriority="9" w:semiHidden="1" w:unhideWhenUsed="1" w:qFormat="1"/>
+    <w:lsdException w:name="heading 7" w:uiPriority="9" w:semiHidden="1" w:unhideWhenUsed="1" w:qFormat="1"/>
+    <w:lsdException w:name="heading 8" w:uiPriority="9" w:semiHidden="1" w:unhideWhenUsed="1" w:qFormat="1"/>
+    <w:lsdException w:name="heading 9" w:uiPriority="9" w:semiHidden="1" w:unhideWhenUsed="1" w:qFormat="1"/>
     <w:lsdException w:name="index 1" w:semiHidden="1" w:unhideWhenUsed="1"/>
     <w:lsdException w:name="index 2" w:semiHidden="1" w:unhideWhenUsed="1"/>
     <w:lsdException w:name="index 3" w:semiHidden="1" w:unhideWhenUsed="1"/>
@@ -3629,22 +4747,22 @@
     <w:lsdException w:name="index 7" w:semiHidden="1" w:unhideWhenUsed="1"/>
     <w:lsdException w:name="index 8" w:semiHidden="1" w:unhideWhenUsed="1"/>
     <w:lsdException w:name="index 9" w:semiHidden="1" w:unhideWhenUsed="1"/>
-    <w:lsdException w:name="toc 1" w:semiHidden="1" w:uiPriority="39" w:unhideWhenUsed="1"/>
-    <w:lsdException w:name="toc 2" w:semiHidden="1" w:uiPriority="39" w:unhideWhenUsed="1"/>
-    <w:lsdException w:name="toc 3" w:semiHidden="1" w:uiPriority="39" w:unhideWhenUsed="1"/>
-    <w:lsdException w:name="toc 4" w:semiHidden="1" w:uiPriority="39" w:unhideWhenUsed="1"/>
-    <w:lsdException w:name="toc 5" w:semiHidden="1" w:uiPriority="39" w:unhideWhenUsed="1"/>
-    <w:lsdException w:name="toc 6" w:semiHidden="1" w:uiPriority="39" w:unhideWhenUsed="1"/>
-    <w:lsdException w:name="toc 7" w:semiHidden="1" w:uiPriority="39" w:unhideWhenUsed="1"/>
-    <w:lsdException w:name="toc 8" w:semiHidden="1" w:uiPriority="39" w:unhideWhenUsed="1"/>
-    <w:lsdException w:name="toc 9" w:semiHidden="1" w:uiPriority="39" w:unhideWhenUsed="1"/>
+    <w:lsdException w:name="toc 1" w:uiPriority="39" w:semiHidden="1" w:unhideWhenUsed="1"/>
+    <w:lsdException w:name="toc 2" w:uiPriority="39" w:semiHidden="1" w:unhideWhenUsed="1"/>
+    <w:lsdException w:name="toc 3" w:uiPriority="39" w:semiHidden="1" w:unhideWhenUsed="1"/>
+    <w:lsdException w:name="toc 4" w:uiPriority="39" w:semiHidden="1" w:unhideWhenUsed="1"/>
+    <w:lsdException w:name="toc 5" w:uiPriority="39" w:semiHidden="1" w:unhideWhenUsed="1"/>
+    <w:lsdException w:name="toc 6" w:uiPriority="39" w:semiHidden="1" w:unhideWhenUsed="1"/>
+    <w:lsdException w:name="toc 7" w:uiPriority="39" w:semiHidden="1" w:unhideWhenUsed="1"/>
+    <w:lsdException w:name="toc 8" w:uiPriority="39" w:semiHidden="1" w:unhideWhenUsed="1"/>
+    <w:lsdException w:name="toc 9" w:uiPriority="39" w:semiHidden="1" w:unhideWhenUsed="1"/>
     <w:lsdException w:name="Normal Indent" w:semiHidden="1" w:unhideWhenUsed="1"/>
     <w:lsdException w:name="footnote text" w:semiHidden="1" w:unhideWhenUsed="1"/>
     <w:lsdException w:name="annotation text" w:semiHidden="1" w:unhideWhenUsed="1"/>
     <w:lsdException w:name="header" w:semiHidden="1" w:unhideWhenUsed="1"/>
     <w:lsdException w:name="footer" w:semiHidden="1" w:unhideWhenUsed="1"/>
     <w:lsdException w:name="index heading" w:semiHidden="1" w:unhideWhenUsed="1"/>
-    <w:lsdException w:name="caption" w:semiHidden="1" w:uiPriority="35" w:unhideWhenUsed="1" w:qFormat="1"/>
+    <w:lsdException w:name="caption" w:uiPriority="35" w:semiHidden="1" w:unhideWhenUsed="1" w:qFormat="1"/>
     <w:lsdException w:name="table of figures" w:semiHidden="1" w:unhideWhenUsed="1"/>
     <w:lsdException w:name="envelope address" w:semiHidden="1" w:unhideWhenUsed="1"/>
     <w:lsdException w:name="envelope return" w:semiHidden="1" w:unhideWhenUsed="1"/>
@@ -3675,7 +4793,7 @@
     <w:lsdException w:name="Title" w:uiPriority="10" w:qFormat="1"/>
     <w:lsdException w:name="Closing" w:semiHidden="1" w:unhideWhenUsed="1"/>
     <w:lsdException w:name="Signature" w:semiHidden="1" w:unhideWhenUsed="1"/>
-    <w:lsdException w:name="Default Paragraph Font" w:semiHidden="1" w:uiPriority="1" w:unhideWhenUsed="1"/>
+    <w:lsdException w:name="Default Paragraph Font" w:uiPriority="1" w:semiHidden="1" w:unhideWhenUsed="1"/>
     <w:lsdException w:name="Body Text" w:semiHidden="1" w:unhideWhenUsed="1"/>
     <w:lsdException w:name="Body Text Indent" w:semiHidden="1" w:unhideWhenUsed="1"/>
     <w:lsdException w:name="List Continue" w:semiHidden="1" w:unhideWhenUsed="1"/>
@@ -3875,8 +4993,8 @@
     <w:lsdException w:name="Subtle Reference" w:uiPriority="31" w:qFormat="1"/>
     <w:lsdException w:name="Intense Reference" w:uiPriority="32" w:qFormat="1"/>
     <w:lsdException w:name="Book Title" w:uiPriority="33" w:qFormat="1"/>
-    <w:lsdException w:name="Bibliography" w:semiHidden="1" w:uiPriority="37" w:unhideWhenUsed="1"/>
-    <w:lsdException w:name="TOC Heading" w:semiHidden="1" w:uiPriority="39" w:unhideWhenUsed="1" w:qFormat="1"/>
+    <w:lsdException w:name="Bibliography" w:uiPriority="37" w:semiHidden="1" w:unhideWhenUsed="1"/>
+    <w:lsdException w:name="TOC Heading" w:uiPriority="39" w:semiHidden="1" w:unhideWhenUsed="1" w:qFormat="1"/>
     <w:lsdException w:name="Plain Table 1" w:uiPriority="41"/>
     <w:lsdException w:name="Plain Table 2" w:uiPriority="42"/>
     <w:lsdException w:name="Plain Table 3" w:uiPriority="43"/>
@@ -3987,7 +5105,7 @@
     <w:lsdException w:name="Unresolved Mention" w:semiHidden="1" w:unhideWhenUsed="1"/>
     <w:lsdException w:name="Smart Link" w:semiHidden="1" w:unhideWhenUsed="1"/>
   </w:latentStyles>
-  <w:style w:type="paragraph" w:default="1" w:styleId="Normal">
+  <w:style w:type="paragraph" w:styleId="Normal" w:default="1">
     <w:name w:val="Normal"/>
     <w:qFormat/>
     <w:rsid w:val="0061309E"/>
@@ -4004,7 +5122,7 @@
       <w:outlineLvl w:val="0"/>
     </w:pPr>
     <w:rPr>
-      <w:rFonts w:ascii="Times New Roman" w:eastAsia="Times New Roman" w:hAnsi="Times New Roman" w:cs="Times New Roman"/>
+      <w:rFonts w:ascii="Times New Roman" w:hAnsi="Times New Roman" w:eastAsia="Times New Roman" w:cs="Times New Roman"/>
       <w:b/>
       <w:bCs/>
       <w:kern w:val="36"/>
@@ -4014,13 +5132,13 @@
       <w14:ligatures w14:val="none"/>
     </w:rPr>
   </w:style>
-  <w:style w:type="character" w:default="1" w:styleId="Fontepargpadro">
+  <w:style w:type="character" w:styleId="Fontepargpadro" w:default="1">
     <w:name w:val="Default Paragraph Font"/>
     <w:uiPriority w:val="1"/>
     <w:semiHidden/>
     <w:unhideWhenUsed/>
   </w:style>
-  <w:style w:type="table" w:default="1" w:styleId="Tabelanormal">
+  <w:style w:type="table" w:styleId="Tabelanormal" w:default="1">
     <w:name w:val="Normal Table"/>
     <w:uiPriority w:val="99"/>
     <w:semiHidden/>
@@ -4035,20 +5153,20 @@
       </w:tblCellMar>
     </w:tblPr>
   </w:style>
-  <w:style w:type="numbering" w:default="1" w:styleId="Semlista">
+  <w:style w:type="numbering" w:styleId="Semlista" w:default="1">
     <w:name w:val="No List"/>
     <w:uiPriority w:val="99"/>
     <w:semiHidden/>
     <w:unhideWhenUsed/>
   </w:style>
-  <w:style w:type="character" w:customStyle="1" w:styleId="Ttulo1Char">
+  <w:style w:type="character" w:styleId="Ttulo1Char" w:customStyle="1">
     <w:name w:val="Título 1 Char"/>
     <w:basedOn w:val="Fontepargpadro"/>
     <w:link w:val="Ttulo1"/>
     <w:uiPriority w:val="9"/>
     <w:rsid w:val="00653CFE"/>
     <w:rPr>
-      <w:rFonts w:ascii="Times New Roman" w:eastAsia="Times New Roman" w:hAnsi="Times New Roman" w:cs="Times New Roman"/>
+      <w:rFonts w:ascii="Times New Roman" w:hAnsi="Times New Roman" w:eastAsia="Times New Roman" w:cs="Times New Roman"/>
       <w:b/>
       <w:bCs/>
       <w:kern w:val="36"/>
@@ -4069,7 +5187,7 @@
       <w:spacing w:before="100" w:beforeAutospacing="1" w:after="100" w:afterAutospacing="1" w:line="240" w:lineRule="auto"/>
     </w:pPr>
     <w:rPr>
-      <w:rFonts w:ascii="Times New Roman" w:eastAsia="Times New Roman" w:hAnsi="Times New Roman" w:cs="Times New Roman"/>
+      <w:rFonts w:ascii="Times New Roman" w:hAnsi="Times New Roman" w:eastAsia="Times New Roman" w:cs="Times New Roman"/>
       <w:kern w:val="0"/>
       <w:sz w:val="24"/>
       <w:szCs w:val="24"/>
@@ -4098,12 +5216,12 @@
     </w:pPr>
     <w:tblPr>
       <w:tblBorders>
-        <w:top w:val="single" w:sz="4" w:space="0" w:color="auto"/>
-        <w:left w:val="single" w:sz="4" w:space="0" w:color="auto"/>
-        <w:bottom w:val="single" w:sz="4" w:space="0" w:color="auto"/>
-        <w:right w:val="single" w:sz="4" w:space="0" w:color="auto"/>
-        <w:insideH w:val="single" w:sz="4" w:space="0" w:color="auto"/>
-        <w:insideV w:val="single" w:sz="4" w:space="0" w:color="auto"/>
+        <w:top w:val="single" w:color="auto" w:sz="4" w:space="0"/>
+        <w:left w:val="single" w:color="auto" w:sz="4" w:space="0"/>
+        <w:bottom w:val="single" w:color="auto" w:sz="4" w:space="0"/>
+        <w:right w:val="single" w:color="auto" w:sz="4" w:space="0"/>
+        <w:insideH w:val="single" w:color="auto" w:sz="4" w:space="0"/>
+        <w:insideV w:val="single" w:color="auto" w:sz="4" w:space="0"/>
       </w:tblBorders>
     </w:tblPr>
   </w:style>

</xml_diff>